<commit_message>
changed a bit of formatting
</commit_message>
<xml_diff>
--- a/docs/Assignment_1.docx
+++ b/docs/Assignment_1.docx
@@ -1,6 +1,6 @@
 
 <file path=word/document.xml><?xml version="1.0" encoding="utf-8"?>
-<w:document xmlns:wpc="http://schemas.microsoft.com/office/word/2010/wordprocessingCanvas" xmlns:cx="http://schemas.microsoft.com/office/drawing/2014/chartex" xmlns:cx1="http://schemas.microsoft.com/office/drawing/2015/9/8/chartex" xmlns:cx2="http://schemas.microsoft.com/office/drawing/2015/10/21/chartex" xmlns:cx3="http://schemas.microsoft.com/office/drawing/2016/5/9/chartex" xmlns:cx4="http://schemas.microsoft.com/office/drawing/2016/5/10/chartex" xmlns:cx5="http://schemas.microsoft.com/office/drawing/2016/5/11/chartex" xmlns:cx6="http://schemas.microsoft.com/office/drawing/2016/5/12/chartex" xmlns:cx7="http://schemas.microsoft.com/office/drawing/2016/5/13/chartex" xmlns:cx8="http://schemas.microsoft.com/office/drawing/2016/5/14/chartex" xmlns:mc="http://schemas.openxmlformats.org/markup-compatibility/2006" xmlns:aink="http://schemas.microsoft.com/office/drawing/2016/ink" xmlns:am3d="http://schemas.microsoft.com/office/drawing/2017/model3d" xmlns:o="urn:schemas-microsoft-com:office:office" xmlns:r="http://schemas.openxmlformats.org/officeDocument/2006/relationships" xmlns:m="http://schemas.openxmlformats.org/officeDocument/2006/math" xmlns:v="urn:schemas-microsoft-com:vml" xmlns:wp14="http://schemas.microsoft.com/office/word/2010/wordprocessingDrawing" xmlns:wp="http://schemas.openxmlformats.org/drawingml/2006/wordprocessingDrawing" xmlns:w10="urn:schemas-microsoft-com:office:word" xmlns:w="http://schemas.openxmlformats.org/wordprocessingml/2006/main" xmlns:w14="http://schemas.microsoft.com/office/word/2010/wordml" xmlns:w15="http://schemas.microsoft.com/office/word/2012/wordml" xmlns:w16cid="http://schemas.microsoft.com/office/word/2016/wordml/cid" xmlns:w16se="http://schemas.microsoft.com/office/word/2015/wordml/symex" xmlns:wpg="http://schemas.microsoft.com/office/word/2010/wordprocessingGroup" xmlns:wpi="http://schemas.microsoft.com/office/word/2010/wordprocessingInk" xmlns:wne="http://schemas.microsoft.com/office/word/2006/wordml" xmlns:wps="http://schemas.microsoft.com/office/word/2010/wordprocessingShape" mc:Ignorable="w14 w15 w16se w16cid wp14">
+<w:document xmlns:wpc="http://schemas.microsoft.com/office/word/2010/wordprocessingCanvas" xmlns:cx="http://schemas.microsoft.com/office/drawing/2014/chartex" xmlns:cx1="http://schemas.microsoft.com/office/drawing/2015/9/8/chartex" xmlns:cx2="http://schemas.microsoft.com/office/drawing/2015/10/21/chartex" xmlns:cx3="http://schemas.microsoft.com/office/drawing/2016/5/9/chartex" xmlns:cx4="http://schemas.microsoft.com/office/drawing/2016/5/10/chartex" xmlns:cx5="http://schemas.microsoft.com/office/drawing/2016/5/11/chartex" xmlns:cx6="http://schemas.microsoft.com/office/drawing/2016/5/12/chartex" xmlns:cx7="http://schemas.microsoft.com/office/drawing/2016/5/13/chartex" xmlns:cx8="http://schemas.microsoft.com/office/drawing/2016/5/14/chartex" xmlns:mc="http://schemas.openxmlformats.org/markup-compatibility/2006" xmlns:aink="http://schemas.microsoft.com/office/drawing/2016/ink" xmlns:am3d="http://schemas.microsoft.com/office/drawing/2017/model3d" xmlns:o="urn:schemas-microsoft-com:office:office" xmlns:r="http://schemas.openxmlformats.org/officeDocument/2006/relationships" xmlns:m="http://schemas.openxmlformats.org/officeDocument/2006/math" xmlns:v="urn:schemas-microsoft-com:vml" xmlns:wp14="http://schemas.microsoft.com/office/word/2010/wordprocessingDrawing" xmlns:wp="http://schemas.openxmlformats.org/drawingml/2006/wordprocessingDrawing" xmlns:w10="urn:schemas-microsoft-com:office:word" xmlns:w="http://schemas.openxmlformats.org/wordprocessingml/2006/main" xmlns:w14="http://schemas.microsoft.com/office/word/2010/wordml" xmlns:w15="http://schemas.microsoft.com/office/word/2012/wordml" xmlns:w16cex="http://schemas.microsoft.com/office/word/2018/wordml/cex" xmlns:w16cid="http://schemas.microsoft.com/office/word/2016/wordml/cid" xmlns:w16="http://schemas.microsoft.com/office/word/2018/wordml" xmlns:w16sdtdh="http://schemas.microsoft.com/office/word/2020/wordml/sdtdatahash" xmlns:w16se="http://schemas.microsoft.com/office/word/2015/wordml/symex" xmlns:wpg="http://schemas.microsoft.com/office/word/2010/wordprocessingGroup" xmlns:wpi="http://schemas.microsoft.com/office/word/2010/wordprocessingInk" xmlns:wne="http://schemas.microsoft.com/office/word/2006/wordml" xmlns:wps="http://schemas.microsoft.com/office/word/2010/wordprocessingShape" mc:Ignorable="w14 w15 w16se w16cid w16 w16cex w16sdtdh wp14">
   <w:body>
     <w:p>
       <w:pPr>
@@ -139,22 +139,6 @@
         <w:ind w:left="119" w:right="6615"/>
       </w:pPr>
       <w:r>
-        <w:pict w14:anchorId="0406ABF3">
-          <v:shape id="_x0000_s1139" style="position:absolute;left:0;text-align:left;margin-left:201.7pt;margin-top:80.45pt;width:63.6pt;height:13.4pt;z-index:-16193024;mso-position-horizontal-relative:page" coordorigin="4034,1609" coordsize="1272,268" path="m5273,1876r-1206,l4063,1875r-29,-32l4034,1838r,-196l4067,1609r1206,l5306,1642r,201l5278,1875r-5,1xe" fillcolor="#ffe2dd" stroked="f">
-            <v:path arrowok="t"/>
-            <w10:wrap anchorx="page"/>
-          </v:shape>
-        </w:pict>
-      </w:r>
-      <w:r>
-        <w:pict w14:anchorId="0EFF3D0E">
-          <v:shape id="_x0000_s1138" style="position:absolute;left:0;text-align:left;margin-left:201.7pt;margin-top:103.35pt;width:63.6pt;height:13.4pt;z-index:-16192512;mso-position-horizontal-relative:page" coordorigin="4034,2067" coordsize="1272,268" path="m5273,2334r-1206,l4063,2333r-29,-32l4034,2295r,-195l4067,2067r1206,l5306,2100r,201l5278,2333r-5,1xe" fillcolor="#ffe2dd" stroked="f">
-            <v:path arrowok="t"/>
-            <w10:wrap anchorx="page"/>
-          </v:shape>
-        </w:pict>
-      </w:r>
-      <w:r>
         <w:t>Seng</w:t>
       </w:r>
       <w:r>
@@ -226,19 +210,10 @@
         <w:pStyle w:val="BodyText"/>
       </w:pPr>
     </w:p>
-    <w:p>
-      <w:pPr>
-        <w:pStyle w:val="BodyText"/>
-        <w:spacing w:before="6" w:after="1"/>
-        <w:rPr>
-          <w:sz w:val="27"/>
-        </w:rPr>
-      </w:pPr>
-    </w:p>
     <w:tbl>
       <w:tblPr>
+        <w:tblpPr w:leftFromText="180" w:rightFromText="180" w:vertAnchor="text" w:horzAnchor="margin" w:tblpXSpec="center" w:tblpY="-41"/>
         <w:tblW w:w="0" w:type="auto"/>
-        <w:jc w:val="center"/>
         <w:tblBorders>
           <w:top w:val="single" w:sz="6" w:space="0" w:color="37342E"/>
           <w:left w:val="single" w:sz="6" w:space="0" w:color="37342E"/>
@@ -263,7 +238,6 @@
       <w:tr>
         <w:trPr>
           <w:trHeight w:val="341"/>
-          <w:jc w:val="center"/>
         </w:trPr>
         <w:tc>
           <w:tcPr>
@@ -283,7 +257,7 @@
                 <w:noProof/>
               </w:rPr>
               <w:drawing>
-                <wp:inline distT="0" distB="0" distL="0" distR="0" wp14:anchorId="70D60944" wp14:editId="5E2E64F8">
+                <wp:inline distT="0" distB="0" distL="0" distR="0" wp14:anchorId="7E097D58" wp14:editId="4D1A834B">
                   <wp:extent cx="113507" cy="88677"/>
                   <wp:effectExtent l="0" t="0" r="0" b="0"/>
                   <wp:docPr id="1" name="image1.png"/>
@@ -364,7 +338,7 @@
                 <w:position w:val="-2"/>
               </w:rPr>
               <w:drawing>
-                <wp:inline distT="0" distB="0" distL="0" distR="0" wp14:anchorId="34E47442" wp14:editId="3B4CCC9D">
+                <wp:inline distT="0" distB="0" distL="0" distR="0" wp14:anchorId="0D2BA47F" wp14:editId="5E526437">
                   <wp:extent cx="96906" cy="96906"/>
                   <wp:effectExtent l="0" t="0" r="0" b="0"/>
                   <wp:docPr id="3" name="image2.png"/>
@@ -455,7 +429,7 @@
                 <w:noProof/>
               </w:rPr>
               <w:drawing>
-                <wp:inline distT="0" distB="0" distL="0" distR="0" wp14:anchorId="0C526533" wp14:editId="500117EA">
+                <wp:inline distT="0" distB="0" distL="0" distR="0" wp14:anchorId="19DB8825" wp14:editId="1602B814">
                   <wp:extent cx="104982" cy="90849"/>
                   <wp:effectExtent l="0" t="0" r="0" b="0"/>
                   <wp:docPr id="5" name="image3.png"/>
@@ -524,7 +498,6 @@
               </w:rPr>
               <w:t xml:space="preserve"> </w:t>
             </w:r>
-            <w:proofErr w:type="gramStart"/>
             <w:r>
               <w:rPr>
                 <w:color w:val="37342E"/>
@@ -533,7 +506,6 @@
               </w:rPr>
               <w:t>In</w:t>
             </w:r>
-            <w:proofErr w:type="gramEnd"/>
             <w:r>
               <w:rPr>
                 <w:color w:val="37342E"/>
@@ -571,7 +543,7 @@
                 <w:position w:val="-3"/>
               </w:rPr>
               <w:drawing>
-                <wp:inline distT="0" distB="0" distL="0" distR="0" wp14:anchorId="54FF434C" wp14:editId="5FC5ABE6">
+                <wp:inline distT="0" distB="0" distL="0" distR="0" wp14:anchorId="015C996E" wp14:editId="5876D359">
                   <wp:extent cx="113057" cy="113057"/>
                   <wp:effectExtent l="0" t="0" r="0" b="0"/>
                   <wp:docPr id="7" name="image4.png"/>
@@ -634,7 +606,6 @@
       <w:tr>
         <w:trPr>
           <w:trHeight w:val="442"/>
-          <w:jc w:val="center"/>
         </w:trPr>
         <w:tc>
           <w:tcPr>
@@ -818,25 +789,205 @@
             </w:pPr>
             <w:r>
               <w:rPr>
+                <w:noProof/>
                 <w:position w:val="-3"/>
                 <w:sz w:val="20"/>
               </w:rPr>
-            </w:r>
-            <w:r>
-              <w:rPr>
-                <w:position w:val="-3"/>
-                <w:sz w:val="20"/>
-              </w:rPr>
-              <w:pict w14:anchorId="3B7379F2">
-                <v:group id="_x0000_s1135" style="width:10.2pt;height:10.2pt;mso-position-horizontal-relative:char;mso-position-vertical-relative:line" coordsize="204,204">
-                  <v:rect id="_x0000_s1137" style="position:absolute;width:204;height:204" fillcolor="#58a8d6" stroked="f"/>
-                  <v:shape id="_x0000_s1136" style="position:absolute;left:25;top:47;width:153;height:109" coordorigin="25,47" coordsize="153,109" path="m85,156l25,96,42,80r43,44l162,47r16,17l85,156xe" stroked="f">
-                    <v:path arrowok="t"/>
-                  </v:shape>
-                  <w10:wrap type="none"/>
-                  <w10:anchorlock/>
-                </v:group>
-              </w:pict>
+              <mc:AlternateContent>
+                <mc:Choice Requires="wpg">
+                  <w:drawing>
+                    <wp:inline distT="0" distB="0" distL="0" distR="0" wp14:anchorId="6196D49F" wp14:editId="7267D484">
+                      <wp:extent cx="129540" cy="129540"/>
+                      <wp:effectExtent l="0" t="0" r="3810" b="3810"/>
+                      <wp:docPr id="34" name="Group 34"/>
+                      <wp:cNvGraphicFramePr>
+                        <a:graphicFrameLocks xmlns:a="http://schemas.openxmlformats.org/drawingml/2006/main"/>
+                      </wp:cNvGraphicFramePr>
+                      <a:graphic xmlns:a="http://schemas.openxmlformats.org/drawingml/2006/main">
+                        <a:graphicData uri="http://schemas.microsoft.com/office/word/2010/wordprocessingGroup">
+                          <wpg:wgp>
+                            <wpg:cNvGrpSpPr>
+                              <a:grpSpLocks/>
+                            </wpg:cNvGrpSpPr>
+                            <wpg:grpSpPr bwMode="auto">
+                              <a:xfrm>
+                                <a:off x="0" y="0"/>
+                                <a:ext cx="129540" cy="129540"/>
+                                <a:chOff x="0" y="0"/>
+                                <a:chExt cx="204" cy="204"/>
+                              </a:xfrm>
+                            </wpg:grpSpPr>
+                            <wps:wsp>
+                              <wps:cNvPr id="36" name="Rectangle 130"/>
+                              <wps:cNvSpPr>
+                                <a:spLocks noChangeArrowheads="1"/>
+                              </wps:cNvSpPr>
+                              <wps:spPr bwMode="auto">
+                                <a:xfrm>
+                                  <a:off x="0" y="0"/>
+                                  <a:ext cx="204" cy="204"/>
+                                </a:xfrm>
+                                <a:prstGeom prst="rect">
+                                  <a:avLst/>
+                                </a:prstGeom>
+                                <a:solidFill>
+                                  <a:srgbClr val="58A8D6"/>
+                                </a:solidFill>
+                                <a:ln>
+                                  <a:noFill/>
+                                </a:ln>
+                                <a:extLst>
+                                  <a:ext uri="{91240B29-F687-4F45-9708-019B960494DF}">
+                                    <a14:hiddenLine xmlns:a14="http://schemas.microsoft.com/office/drawing/2010/main" w="9525">
+                                      <a:solidFill>
+                                        <a:srgbClr val="000000"/>
+                                      </a:solidFill>
+                                      <a:miter lim="800000"/>
+                                      <a:headEnd/>
+                                      <a:tailEnd/>
+                                    </a14:hiddenLine>
+                                  </a:ext>
+                                </a:extLst>
+                              </wps:spPr>
+                              <wps:bodyPr rot="0" vert="horz" wrap="square" lIns="91440" tIns="45720" rIns="91440" bIns="45720" anchor="t" anchorCtr="0" upright="1">
+                                <a:noAutofit/>
+                              </wps:bodyPr>
+                            </wps:wsp>
+                            <wps:wsp>
+                              <wps:cNvPr id="38" name="Freeform 131"/>
+                              <wps:cNvSpPr>
+                                <a:spLocks/>
+                              </wps:cNvSpPr>
+                              <wps:spPr bwMode="auto">
+                                <a:xfrm>
+                                  <a:off x="25" y="47"/>
+                                  <a:ext cx="153" cy="109"/>
+                                </a:xfrm>
+                                <a:custGeom>
+                                  <a:avLst/>
+                                  <a:gdLst>
+                                    <a:gd name="T0" fmla="+- 0 85 25"/>
+                                    <a:gd name="T1" fmla="*/ T0 w 153"/>
+                                    <a:gd name="T2" fmla="+- 0 156 47"/>
+                                    <a:gd name="T3" fmla="*/ 156 h 109"/>
+                                    <a:gd name="T4" fmla="+- 0 25 25"/>
+                                    <a:gd name="T5" fmla="*/ T4 w 153"/>
+                                    <a:gd name="T6" fmla="+- 0 96 47"/>
+                                    <a:gd name="T7" fmla="*/ 96 h 109"/>
+                                    <a:gd name="T8" fmla="+- 0 42 25"/>
+                                    <a:gd name="T9" fmla="*/ T8 w 153"/>
+                                    <a:gd name="T10" fmla="+- 0 80 47"/>
+                                    <a:gd name="T11" fmla="*/ 80 h 109"/>
+                                    <a:gd name="T12" fmla="+- 0 85 25"/>
+                                    <a:gd name="T13" fmla="*/ T12 w 153"/>
+                                    <a:gd name="T14" fmla="+- 0 124 47"/>
+                                    <a:gd name="T15" fmla="*/ 124 h 109"/>
+                                    <a:gd name="T16" fmla="+- 0 162 25"/>
+                                    <a:gd name="T17" fmla="*/ T16 w 153"/>
+                                    <a:gd name="T18" fmla="+- 0 47 47"/>
+                                    <a:gd name="T19" fmla="*/ 47 h 109"/>
+                                    <a:gd name="T20" fmla="+- 0 178 25"/>
+                                    <a:gd name="T21" fmla="*/ T20 w 153"/>
+                                    <a:gd name="T22" fmla="+- 0 64 47"/>
+                                    <a:gd name="T23" fmla="*/ 64 h 109"/>
+                                    <a:gd name="T24" fmla="+- 0 85 25"/>
+                                    <a:gd name="T25" fmla="*/ T24 w 153"/>
+                                    <a:gd name="T26" fmla="+- 0 156 47"/>
+                                    <a:gd name="T27" fmla="*/ 156 h 109"/>
+                                  </a:gdLst>
+                                  <a:ahLst/>
+                                  <a:cxnLst>
+                                    <a:cxn ang="0">
+                                      <a:pos x="T1" y="T3"/>
+                                    </a:cxn>
+                                    <a:cxn ang="0">
+                                      <a:pos x="T5" y="T7"/>
+                                    </a:cxn>
+                                    <a:cxn ang="0">
+                                      <a:pos x="T9" y="T11"/>
+                                    </a:cxn>
+                                    <a:cxn ang="0">
+                                      <a:pos x="T13" y="T15"/>
+                                    </a:cxn>
+                                    <a:cxn ang="0">
+                                      <a:pos x="T17" y="T19"/>
+                                    </a:cxn>
+                                    <a:cxn ang="0">
+                                      <a:pos x="T21" y="T23"/>
+                                    </a:cxn>
+                                    <a:cxn ang="0">
+                                      <a:pos x="T25" y="T27"/>
+                                    </a:cxn>
+                                  </a:cxnLst>
+                                  <a:rect l="0" t="0" r="r" b="b"/>
+                                  <a:pathLst>
+                                    <a:path w="153" h="109">
+                                      <a:moveTo>
+                                        <a:pt x="60" y="109"/>
+                                      </a:moveTo>
+                                      <a:lnTo>
+                                        <a:pt x="0" y="49"/>
+                                      </a:lnTo>
+                                      <a:lnTo>
+                                        <a:pt x="17" y="33"/>
+                                      </a:lnTo>
+                                      <a:lnTo>
+                                        <a:pt x="60" y="77"/>
+                                      </a:lnTo>
+                                      <a:lnTo>
+                                        <a:pt x="137" y="0"/>
+                                      </a:lnTo>
+                                      <a:lnTo>
+                                        <a:pt x="153" y="17"/>
+                                      </a:lnTo>
+                                      <a:lnTo>
+                                        <a:pt x="60" y="109"/>
+                                      </a:lnTo>
+                                      <a:close/>
+                                    </a:path>
+                                  </a:pathLst>
+                                </a:custGeom>
+                                <a:solidFill>
+                                  <a:srgbClr val="FFFFFF"/>
+                                </a:solidFill>
+                                <a:ln>
+                                  <a:noFill/>
+                                </a:ln>
+                                <a:extLst>
+                                  <a:ext uri="{91240B29-F687-4F45-9708-019B960494DF}">
+                                    <a14:hiddenLine xmlns:a14="http://schemas.microsoft.com/office/drawing/2010/main" w="9525">
+                                      <a:solidFill>
+                                        <a:srgbClr val="000000"/>
+                                      </a:solidFill>
+                                      <a:round/>
+                                      <a:headEnd/>
+                                      <a:tailEnd/>
+                                    </a14:hiddenLine>
+                                  </a:ext>
+                                </a:extLst>
+                              </wps:spPr>
+                              <wps:bodyPr rot="0" vert="horz" wrap="square" lIns="91440" tIns="45720" rIns="91440" bIns="45720" anchor="t" anchorCtr="0" upright="1">
+                                <a:noAutofit/>
+                              </wps:bodyPr>
+                            </wps:wsp>
+                          </wpg:wgp>
+                        </a:graphicData>
+                      </a:graphic>
+                    </wp:inline>
+                  </w:drawing>
+                </mc:Choice>
+                <mc:Fallback>
+                  <w:pict>
+                    <v:group w14:anchorId="5DF0B6EB" id="Group 34" o:spid="_x0000_s1026" style="width:10.2pt;height:10.2pt;mso-position-horizontal-relative:char;mso-position-vertical-relative:line" coordsize="204,204" o:gfxdata="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">
+                      <v:rect id="Rectangle 130" o:spid="_x0000_s1027" style="position:absolute;width:204;height:204;visibility:visible;mso-wrap-style:square;v-text-anchor:top" o:gfxdata="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" fillcolor="#58a8d6" stroked="f"/>
+                      <v:shape id="Freeform 131" o:spid="_x0000_s1028" style="position:absolute;left:25;top:47;width:153;height:109;visibility:visible;mso-wrap-style:square;v-text-anchor:top" coordsize="153,109" o:gfxdata="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" path="m60,109l,49,17,33,60,77,137,r16,17l60,109xe" stroked="f">
+                        <v:path arrowok="t" o:connecttype="custom" o:connectlocs="60,156;0,96;17,80;60,124;137,47;153,64;60,156" o:connectangles="0,0,0,0,0,0,0"/>
+                      </v:shape>
+                      <w10:anchorlock/>
+                    </v:group>
+                  </w:pict>
+                </mc:Fallback>
+              </mc:AlternateContent>
             </w:r>
           </w:p>
         </w:tc>
@@ -844,7 +995,6 @@
       <w:tr>
         <w:trPr>
           <w:trHeight w:val="442"/>
-          <w:jc w:val="center"/>
         </w:trPr>
         <w:tc>
           <w:tcPr>
@@ -1028,25 +1178,205 @@
             </w:pPr>
             <w:r>
               <w:rPr>
+                <w:noProof/>
                 <w:position w:val="-3"/>
                 <w:sz w:val="20"/>
               </w:rPr>
-            </w:r>
-            <w:r>
-              <w:rPr>
-                <w:position w:val="-3"/>
-                <w:sz w:val="20"/>
-              </w:rPr>
-              <w:pict w14:anchorId="79E41814">
-                <v:group id="_x0000_s1132" style="width:10.2pt;height:10.2pt;mso-position-horizontal-relative:char;mso-position-vertical-relative:line" coordsize="204,204">
-                  <v:rect id="_x0000_s1134" style="position:absolute;width:204;height:204" fillcolor="#58a8d6" stroked="f"/>
-                  <v:shape id="_x0000_s1133" style="position:absolute;left:25;top:47;width:153;height:109" coordorigin="25,47" coordsize="153,109" path="m85,156l25,96,42,80r43,44l162,47r16,17l85,156xe" stroked="f">
-                    <v:path arrowok="t"/>
-                  </v:shape>
-                  <w10:wrap type="none"/>
-                  <w10:anchorlock/>
-                </v:group>
-              </w:pict>
+              <mc:AlternateContent>
+                <mc:Choice Requires="wpg">
+                  <w:drawing>
+                    <wp:inline distT="0" distB="0" distL="0" distR="0" wp14:anchorId="1450B65B" wp14:editId="777071D5">
+                      <wp:extent cx="129540" cy="129540"/>
+                      <wp:effectExtent l="0" t="0" r="3810" b="3810"/>
+                      <wp:docPr id="28" name="Group 28"/>
+                      <wp:cNvGraphicFramePr>
+                        <a:graphicFrameLocks xmlns:a="http://schemas.openxmlformats.org/drawingml/2006/main"/>
+                      </wp:cNvGraphicFramePr>
+                      <a:graphic xmlns:a="http://schemas.openxmlformats.org/drawingml/2006/main">
+                        <a:graphicData uri="http://schemas.microsoft.com/office/word/2010/wordprocessingGroup">
+                          <wpg:wgp>
+                            <wpg:cNvGrpSpPr>
+                              <a:grpSpLocks/>
+                            </wpg:cNvGrpSpPr>
+                            <wpg:grpSpPr bwMode="auto">
+                              <a:xfrm>
+                                <a:off x="0" y="0"/>
+                                <a:ext cx="129540" cy="129540"/>
+                                <a:chOff x="0" y="0"/>
+                                <a:chExt cx="204" cy="204"/>
+                              </a:xfrm>
+                            </wpg:grpSpPr>
+                            <wps:wsp>
+                              <wps:cNvPr id="30" name="Rectangle 127"/>
+                              <wps:cNvSpPr>
+                                <a:spLocks noChangeArrowheads="1"/>
+                              </wps:cNvSpPr>
+                              <wps:spPr bwMode="auto">
+                                <a:xfrm>
+                                  <a:off x="0" y="0"/>
+                                  <a:ext cx="204" cy="204"/>
+                                </a:xfrm>
+                                <a:prstGeom prst="rect">
+                                  <a:avLst/>
+                                </a:prstGeom>
+                                <a:solidFill>
+                                  <a:srgbClr val="58A8D6"/>
+                                </a:solidFill>
+                                <a:ln>
+                                  <a:noFill/>
+                                </a:ln>
+                                <a:extLst>
+                                  <a:ext uri="{91240B29-F687-4F45-9708-019B960494DF}">
+                                    <a14:hiddenLine xmlns:a14="http://schemas.microsoft.com/office/drawing/2010/main" w="9525">
+                                      <a:solidFill>
+                                        <a:srgbClr val="000000"/>
+                                      </a:solidFill>
+                                      <a:miter lim="800000"/>
+                                      <a:headEnd/>
+                                      <a:tailEnd/>
+                                    </a14:hiddenLine>
+                                  </a:ext>
+                                </a:extLst>
+                              </wps:spPr>
+                              <wps:bodyPr rot="0" vert="horz" wrap="square" lIns="91440" tIns="45720" rIns="91440" bIns="45720" anchor="t" anchorCtr="0" upright="1">
+                                <a:noAutofit/>
+                              </wps:bodyPr>
+                            </wps:wsp>
+                            <wps:wsp>
+                              <wps:cNvPr id="32" name="Freeform 128"/>
+                              <wps:cNvSpPr>
+                                <a:spLocks/>
+                              </wps:cNvSpPr>
+                              <wps:spPr bwMode="auto">
+                                <a:xfrm>
+                                  <a:off x="25" y="47"/>
+                                  <a:ext cx="153" cy="109"/>
+                                </a:xfrm>
+                                <a:custGeom>
+                                  <a:avLst/>
+                                  <a:gdLst>
+                                    <a:gd name="T0" fmla="+- 0 85 25"/>
+                                    <a:gd name="T1" fmla="*/ T0 w 153"/>
+                                    <a:gd name="T2" fmla="+- 0 156 47"/>
+                                    <a:gd name="T3" fmla="*/ 156 h 109"/>
+                                    <a:gd name="T4" fmla="+- 0 25 25"/>
+                                    <a:gd name="T5" fmla="*/ T4 w 153"/>
+                                    <a:gd name="T6" fmla="+- 0 96 47"/>
+                                    <a:gd name="T7" fmla="*/ 96 h 109"/>
+                                    <a:gd name="T8" fmla="+- 0 42 25"/>
+                                    <a:gd name="T9" fmla="*/ T8 w 153"/>
+                                    <a:gd name="T10" fmla="+- 0 80 47"/>
+                                    <a:gd name="T11" fmla="*/ 80 h 109"/>
+                                    <a:gd name="T12" fmla="+- 0 85 25"/>
+                                    <a:gd name="T13" fmla="*/ T12 w 153"/>
+                                    <a:gd name="T14" fmla="+- 0 124 47"/>
+                                    <a:gd name="T15" fmla="*/ 124 h 109"/>
+                                    <a:gd name="T16" fmla="+- 0 162 25"/>
+                                    <a:gd name="T17" fmla="*/ T16 w 153"/>
+                                    <a:gd name="T18" fmla="+- 0 47 47"/>
+                                    <a:gd name="T19" fmla="*/ 47 h 109"/>
+                                    <a:gd name="T20" fmla="+- 0 178 25"/>
+                                    <a:gd name="T21" fmla="*/ T20 w 153"/>
+                                    <a:gd name="T22" fmla="+- 0 64 47"/>
+                                    <a:gd name="T23" fmla="*/ 64 h 109"/>
+                                    <a:gd name="T24" fmla="+- 0 85 25"/>
+                                    <a:gd name="T25" fmla="*/ T24 w 153"/>
+                                    <a:gd name="T26" fmla="+- 0 156 47"/>
+                                    <a:gd name="T27" fmla="*/ 156 h 109"/>
+                                  </a:gdLst>
+                                  <a:ahLst/>
+                                  <a:cxnLst>
+                                    <a:cxn ang="0">
+                                      <a:pos x="T1" y="T3"/>
+                                    </a:cxn>
+                                    <a:cxn ang="0">
+                                      <a:pos x="T5" y="T7"/>
+                                    </a:cxn>
+                                    <a:cxn ang="0">
+                                      <a:pos x="T9" y="T11"/>
+                                    </a:cxn>
+                                    <a:cxn ang="0">
+                                      <a:pos x="T13" y="T15"/>
+                                    </a:cxn>
+                                    <a:cxn ang="0">
+                                      <a:pos x="T17" y="T19"/>
+                                    </a:cxn>
+                                    <a:cxn ang="0">
+                                      <a:pos x="T21" y="T23"/>
+                                    </a:cxn>
+                                    <a:cxn ang="0">
+                                      <a:pos x="T25" y="T27"/>
+                                    </a:cxn>
+                                  </a:cxnLst>
+                                  <a:rect l="0" t="0" r="r" b="b"/>
+                                  <a:pathLst>
+                                    <a:path w="153" h="109">
+                                      <a:moveTo>
+                                        <a:pt x="60" y="109"/>
+                                      </a:moveTo>
+                                      <a:lnTo>
+                                        <a:pt x="0" y="49"/>
+                                      </a:lnTo>
+                                      <a:lnTo>
+                                        <a:pt x="17" y="33"/>
+                                      </a:lnTo>
+                                      <a:lnTo>
+                                        <a:pt x="60" y="77"/>
+                                      </a:lnTo>
+                                      <a:lnTo>
+                                        <a:pt x="137" y="0"/>
+                                      </a:lnTo>
+                                      <a:lnTo>
+                                        <a:pt x="153" y="17"/>
+                                      </a:lnTo>
+                                      <a:lnTo>
+                                        <a:pt x="60" y="109"/>
+                                      </a:lnTo>
+                                      <a:close/>
+                                    </a:path>
+                                  </a:pathLst>
+                                </a:custGeom>
+                                <a:solidFill>
+                                  <a:srgbClr val="FFFFFF"/>
+                                </a:solidFill>
+                                <a:ln>
+                                  <a:noFill/>
+                                </a:ln>
+                                <a:extLst>
+                                  <a:ext uri="{91240B29-F687-4F45-9708-019B960494DF}">
+                                    <a14:hiddenLine xmlns:a14="http://schemas.microsoft.com/office/drawing/2010/main" w="9525">
+                                      <a:solidFill>
+                                        <a:srgbClr val="000000"/>
+                                      </a:solidFill>
+                                      <a:round/>
+                                      <a:headEnd/>
+                                      <a:tailEnd/>
+                                    </a14:hiddenLine>
+                                  </a:ext>
+                                </a:extLst>
+                              </wps:spPr>
+                              <wps:bodyPr rot="0" vert="horz" wrap="square" lIns="91440" tIns="45720" rIns="91440" bIns="45720" anchor="t" anchorCtr="0" upright="1">
+                                <a:noAutofit/>
+                              </wps:bodyPr>
+                            </wps:wsp>
+                          </wpg:wgp>
+                        </a:graphicData>
+                      </a:graphic>
+                    </wp:inline>
+                  </w:drawing>
+                </mc:Choice>
+                <mc:Fallback>
+                  <w:pict>
+                    <v:group w14:anchorId="096B8E80" id="Group 28" o:spid="_x0000_s1026" style="width:10.2pt;height:10.2pt;mso-position-horizontal-relative:char;mso-position-vertical-relative:line" coordsize="204,204" o:gfxdata="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">
+                      <v:rect id="Rectangle 127" o:spid="_x0000_s1027" style="position:absolute;width:204;height:204;visibility:visible;mso-wrap-style:square;v-text-anchor:top" o:gfxdata="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" fillcolor="#58a8d6" stroked="f"/>
+                      <v:shape id="Freeform 128" o:spid="_x0000_s1028" style="position:absolute;left:25;top:47;width:153;height:109;visibility:visible;mso-wrap-style:square;v-text-anchor:top" coordsize="153,109" o:gfxdata="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" path="m60,109l,49,17,33,60,77,137,r16,17l60,109xe" stroked="f">
+                        <v:path arrowok="t" o:connecttype="custom" o:connectlocs="60,156;0,96;17,80;60,124;137,47;153,64;60,156" o:connectangles="0,0,0,0,0,0,0"/>
+                      </v:shape>
+                      <w10:anchorlock/>
+                    </v:group>
+                  </w:pict>
+                </mc:Fallback>
+              </mc:AlternateContent>
             </w:r>
           </w:p>
         </w:tc>
@@ -1054,7 +1384,6 @@
       <w:tr>
         <w:trPr>
           <w:trHeight w:val="442"/>
-          <w:jc w:val="center"/>
         </w:trPr>
         <w:tc>
           <w:tcPr>
@@ -1264,25 +1593,205 @@
             </w:pPr>
             <w:r>
               <w:rPr>
+                <w:noProof/>
                 <w:position w:val="-3"/>
                 <w:sz w:val="20"/>
               </w:rPr>
-            </w:r>
-            <w:r>
-              <w:rPr>
-                <w:position w:val="-3"/>
-                <w:sz w:val="20"/>
-              </w:rPr>
-              <w:pict w14:anchorId="4ED9E7E5">
-                <v:group id="_x0000_s1129" style="width:10.2pt;height:10.2pt;mso-position-horizontal-relative:char;mso-position-vertical-relative:line" coordsize="204,204">
-                  <v:rect id="_x0000_s1131" style="position:absolute;width:204;height:204" fillcolor="#58a8d6" stroked="f"/>
-                  <v:shape id="_x0000_s1130" style="position:absolute;left:25;top:47;width:153;height:109" coordorigin="25,47" coordsize="153,109" path="m85,156l25,96,42,80r43,44l162,47r16,17l85,156xe" stroked="f">
-                    <v:path arrowok="t"/>
-                  </v:shape>
-                  <w10:wrap type="none"/>
-                  <w10:anchorlock/>
-                </v:group>
-              </w:pict>
+              <mc:AlternateContent>
+                <mc:Choice Requires="wpg">
+                  <w:drawing>
+                    <wp:inline distT="0" distB="0" distL="0" distR="0" wp14:anchorId="2FCC0219" wp14:editId="40794D87">
+                      <wp:extent cx="129540" cy="129540"/>
+                      <wp:effectExtent l="0" t="0" r="3810" b="3810"/>
+                      <wp:docPr id="22" name="Group 22"/>
+                      <wp:cNvGraphicFramePr>
+                        <a:graphicFrameLocks xmlns:a="http://schemas.openxmlformats.org/drawingml/2006/main"/>
+                      </wp:cNvGraphicFramePr>
+                      <a:graphic xmlns:a="http://schemas.openxmlformats.org/drawingml/2006/main">
+                        <a:graphicData uri="http://schemas.microsoft.com/office/word/2010/wordprocessingGroup">
+                          <wpg:wgp>
+                            <wpg:cNvGrpSpPr>
+                              <a:grpSpLocks/>
+                            </wpg:cNvGrpSpPr>
+                            <wpg:grpSpPr bwMode="auto">
+                              <a:xfrm>
+                                <a:off x="0" y="0"/>
+                                <a:ext cx="129540" cy="129540"/>
+                                <a:chOff x="0" y="0"/>
+                                <a:chExt cx="204" cy="204"/>
+                              </a:xfrm>
+                            </wpg:grpSpPr>
+                            <wps:wsp>
+                              <wps:cNvPr id="24" name="Rectangle 124"/>
+                              <wps:cNvSpPr>
+                                <a:spLocks noChangeArrowheads="1"/>
+                              </wps:cNvSpPr>
+                              <wps:spPr bwMode="auto">
+                                <a:xfrm>
+                                  <a:off x="0" y="0"/>
+                                  <a:ext cx="204" cy="204"/>
+                                </a:xfrm>
+                                <a:prstGeom prst="rect">
+                                  <a:avLst/>
+                                </a:prstGeom>
+                                <a:solidFill>
+                                  <a:srgbClr val="58A8D6"/>
+                                </a:solidFill>
+                                <a:ln>
+                                  <a:noFill/>
+                                </a:ln>
+                                <a:extLst>
+                                  <a:ext uri="{91240B29-F687-4F45-9708-019B960494DF}">
+                                    <a14:hiddenLine xmlns:a14="http://schemas.microsoft.com/office/drawing/2010/main" w="9525">
+                                      <a:solidFill>
+                                        <a:srgbClr val="000000"/>
+                                      </a:solidFill>
+                                      <a:miter lim="800000"/>
+                                      <a:headEnd/>
+                                      <a:tailEnd/>
+                                    </a14:hiddenLine>
+                                  </a:ext>
+                                </a:extLst>
+                              </wps:spPr>
+                              <wps:bodyPr rot="0" vert="horz" wrap="square" lIns="91440" tIns="45720" rIns="91440" bIns="45720" anchor="t" anchorCtr="0" upright="1">
+                                <a:noAutofit/>
+                              </wps:bodyPr>
+                            </wps:wsp>
+                            <wps:wsp>
+                              <wps:cNvPr id="26" name="Freeform 125"/>
+                              <wps:cNvSpPr>
+                                <a:spLocks/>
+                              </wps:cNvSpPr>
+                              <wps:spPr bwMode="auto">
+                                <a:xfrm>
+                                  <a:off x="25" y="47"/>
+                                  <a:ext cx="153" cy="109"/>
+                                </a:xfrm>
+                                <a:custGeom>
+                                  <a:avLst/>
+                                  <a:gdLst>
+                                    <a:gd name="T0" fmla="+- 0 85 25"/>
+                                    <a:gd name="T1" fmla="*/ T0 w 153"/>
+                                    <a:gd name="T2" fmla="+- 0 156 47"/>
+                                    <a:gd name="T3" fmla="*/ 156 h 109"/>
+                                    <a:gd name="T4" fmla="+- 0 25 25"/>
+                                    <a:gd name="T5" fmla="*/ T4 w 153"/>
+                                    <a:gd name="T6" fmla="+- 0 96 47"/>
+                                    <a:gd name="T7" fmla="*/ 96 h 109"/>
+                                    <a:gd name="T8" fmla="+- 0 42 25"/>
+                                    <a:gd name="T9" fmla="*/ T8 w 153"/>
+                                    <a:gd name="T10" fmla="+- 0 80 47"/>
+                                    <a:gd name="T11" fmla="*/ 80 h 109"/>
+                                    <a:gd name="T12" fmla="+- 0 85 25"/>
+                                    <a:gd name="T13" fmla="*/ T12 w 153"/>
+                                    <a:gd name="T14" fmla="+- 0 124 47"/>
+                                    <a:gd name="T15" fmla="*/ 124 h 109"/>
+                                    <a:gd name="T16" fmla="+- 0 162 25"/>
+                                    <a:gd name="T17" fmla="*/ T16 w 153"/>
+                                    <a:gd name="T18" fmla="+- 0 47 47"/>
+                                    <a:gd name="T19" fmla="*/ 47 h 109"/>
+                                    <a:gd name="T20" fmla="+- 0 178 25"/>
+                                    <a:gd name="T21" fmla="*/ T20 w 153"/>
+                                    <a:gd name="T22" fmla="+- 0 64 47"/>
+                                    <a:gd name="T23" fmla="*/ 64 h 109"/>
+                                    <a:gd name="T24" fmla="+- 0 85 25"/>
+                                    <a:gd name="T25" fmla="*/ T24 w 153"/>
+                                    <a:gd name="T26" fmla="+- 0 156 47"/>
+                                    <a:gd name="T27" fmla="*/ 156 h 109"/>
+                                  </a:gdLst>
+                                  <a:ahLst/>
+                                  <a:cxnLst>
+                                    <a:cxn ang="0">
+                                      <a:pos x="T1" y="T3"/>
+                                    </a:cxn>
+                                    <a:cxn ang="0">
+                                      <a:pos x="T5" y="T7"/>
+                                    </a:cxn>
+                                    <a:cxn ang="0">
+                                      <a:pos x="T9" y="T11"/>
+                                    </a:cxn>
+                                    <a:cxn ang="0">
+                                      <a:pos x="T13" y="T15"/>
+                                    </a:cxn>
+                                    <a:cxn ang="0">
+                                      <a:pos x="T17" y="T19"/>
+                                    </a:cxn>
+                                    <a:cxn ang="0">
+                                      <a:pos x="T21" y="T23"/>
+                                    </a:cxn>
+                                    <a:cxn ang="0">
+                                      <a:pos x="T25" y="T27"/>
+                                    </a:cxn>
+                                  </a:cxnLst>
+                                  <a:rect l="0" t="0" r="r" b="b"/>
+                                  <a:pathLst>
+                                    <a:path w="153" h="109">
+                                      <a:moveTo>
+                                        <a:pt x="60" y="109"/>
+                                      </a:moveTo>
+                                      <a:lnTo>
+                                        <a:pt x="0" y="49"/>
+                                      </a:lnTo>
+                                      <a:lnTo>
+                                        <a:pt x="17" y="33"/>
+                                      </a:lnTo>
+                                      <a:lnTo>
+                                        <a:pt x="60" y="77"/>
+                                      </a:lnTo>
+                                      <a:lnTo>
+                                        <a:pt x="137" y="0"/>
+                                      </a:lnTo>
+                                      <a:lnTo>
+                                        <a:pt x="153" y="17"/>
+                                      </a:lnTo>
+                                      <a:lnTo>
+                                        <a:pt x="60" y="109"/>
+                                      </a:lnTo>
+                                      <a:close/>
+                                    </a:path>
+                                  </a:pathLst>
+                                </a:custGeom>
+                                <a:solidFill>
+                                  <a:srgbClr val="FFFFFF"/>
+                                </a:solidFill>
+                                <a:ln>
+                                  <a:noFill/>
+                                </a:ln>
+                                <a:extLst>
+                                  <a:ext uri="{91240B29-F687-4F45-9708-019B960494DF}">
+                                    <a14:hiddenLine xmlns:a14="http://schemas.microsoft.com/office/drawing/2010/main" w="9525">
+                                      <a:solidFill>
+                                        <a:srgbClr val="000000"/>
+                                      </a:solidFill>
+                                      <a:round/>
+                                      <a:headEnd/>
+                                      <a:tailEnd/>
+                                    </a14:hiddenLine>
+                                  </a:ext>
+                                </a:extLst>
+                              </wps:spPr>
+                              <wps:bodyPr rot="0" vert="horz" wrap="square" lIns="91440" tIns="45720" rIns="91440" bIns="45720" anchor="t" anchorCtr="0" upright="1">
+                                <a:noAutofit/>
+                              </wps:bodyPr>
+                            </wps:wsp>
+                          </wpg:wgp>
+                        </a:graphicData>
+                      </a:graphic>
+                    </wp:inline>
+                  </w:drawing>
+                </mc:Choice>
+                <mc:Fallback>
+                  <w:pict>
+                    <v:group w14:anchorId="1CBC3E3E" id="Group 22" o:spid="_x0000_s1026" style="width:10.2pt;height:10.2pt;mso-position-horizontal-relative:char;mso-position-vertical-relative:line" coordsize="204,204" o:gfxdata="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">
+                      <v:rect id="Rectangle 124" o:spid="_x0000_s1027" style="position:absolute;width:204;height:204;visibility:visible;mso-wrap-style:square;v-text-anchor:top" o:gfxdata="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" fillcolor="#58a8d6" stroked="f"/>
+                      <v:shape id="Freeform 125" o:spid="_x0000_s1028" style="position:absolute;left:25;top:47;width:153;height:109;visibility:visible;mso-wrap-style:square;v-text-anchor:top" coordsize="153,109" o:gfxdata="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" path="m60,109l,49,17,33,60,77,137,r16,17l60,109xe" stroked="f">
+                        <v:path arrowok="t" o:connecttype="custom" o:connectlocs="60,156;0,96;17,80;60,124;137,47;153,64;60,156" o:connectangles="0,0,0,0,0,0,0"/>
+                      </v:shape>
+                      <w10:anchorlock/>
+                    </v:group>
+                  </w:pict>
+                </mc:Fallback>
+              </mc:AlternateContent>
             </w:r>
           </w:p>
         </w:tc>
@@ -1290,7 +1799,6 @@
       <w:tr>
         <w:trPr>
           <w:trHeight w:val="442"/>
-          <w:jc w:val="center"/>
         </w:trPr>
         <w:tc>
           <w:tcPr>
@@ -1515,25 +2023,205 @@
             </w:pPr>
             <w:r>
               <w:rPr>
+                <w:noProof/>
                 <w:position w:val="-3"/>
                 <w:sz w:val="20"/>
               </w:rPr>
-            </w:r>
-            <w:r>
-              <w:rPr>
-                <w:position w:val="-3"/>
-                <w:sz w:val="20"/>
-              </w:rPr>
-              <w:pict w14:anchorId="1F64895D">
-                <v:group id="_x0000_s1126" style="width:10.2pt;height:10.2pt;mso-position-horizontal-relative:char;mso-position-vertical-relative:line" coordsize="204,204">
-                  <v:rect id="_x0000_s1128" style="position:absolute;width:204;height:204" fillcolor="#58a8d6" stroked="f"/>
-                  <v:shape id="_x0000_s1127" style="position:absolute;left:25;top:47;width:153;height:109" coordorigin="25,47" coordsize="153,109" path="m85,156l25,96,42,80r43,44l162,47r16,17l85,156xe" stroked="f">
-                    <v:path arrowok="t"/>
-                  </v:shape>
-                  <w10:wrap type="none"/>
-                  <w10:anchorlock/>
-                </v:group>
-              </w:pict>
+              <mc:AlternateContent>
+                <mc:Choice Requires="wpg">
+                  <w:drawing>
+                    <wp:inline distT="0" distB="0" distL="0" distR="0" wp14:anchorId="08A002B9" wp14:editId="7D951C0A">
+                      <wp:extent cx="129540" cy="129540"/>
+                      <wp:effectExtent l="0" t="0" r="3810" b="3810"/>
+                      <wp:docPr id="16" name="Group 16"/>
+                      <wp:cNvGraphicFramePr>
+                        <a:graphicFrameLocks xmlns:a="http://schemas.openxmlformats.org/drawingml/2006/main"/>
+                      </wp:cNvGraphicFramePr>
+                      <a:graphic xmlns:a="http://schemas.openxmlformats.org/drawingml/2006/main">
+                        <a:graphicData uri="http://schemas.microsoft.com/office/word/2010/wordprocessingGroup">
+                          <wpg:wgp>
+                            <wpg:cNvGrpSpPr>
+                              <a:grpSpLocks/>
+                            </wpg:cNvGrpSpPr>
+                            <wpg:grpSpPr bwMode="auto">
+                              <a:xfrm>
+                                <a:off x="0" y="0"/>
+                                <a:ext cx="129540" cy="129540"/>
+                                <a:chOff x="0" y="0"/>
+                                <a:chExt cx="204" cy="204"/>
+                              </a:xfrm>
+                            </wpg:grpSpPr>
+                            <wps:wsp>
+                              <wps:cNvPr id="18" name="Rectangle 121"/>
+                              <wps:cNvSpPr>
+                                <a:spLocks noChangeArrowheads="1"/>
+                              </wps:cNvSpPr>
+                              <wps:spPr bwMode="auto">
+                                <a:xfrm>
+                                  <a:off x="0" y="0"/>
+                                  <a:ext cx="204" cy="204"/>
+                                </a:xfrm>
+                                <a:prstGeom prst="rect">
+                                  <a:avLst/>
+                                </a:prstGeom>
+                                <a:solidFill>
+                                  <a:srgbClr val="58A8D6"/>
+                                </a:solidFill>
+                                <a:ln>
+                                  <a:noFill/>
+                                </a:ln>
+                                <a:extLst>
+                                  <a:ext uri="{91240B29-F687-4F45-9708-019B960494DF}">
+                                    <a14:hiddenLine xmlns:a14="http://schemas.microsoft.com/office/drawing/2010/main" w="9525">
+                                      <a:solidFill>
+                                        <a:srgbClr val="000000"/>
+                                      </a:solidFill>
+                                      <a:miter lim="800000"/>
+                                      <a:headEnd/>
+                                      <a:tailEnd/>
+                                    </a14:hiddenLine>
+                                  </a:ext>
+                                </a:extLst>
+                              </wps:spPr>
+                              <wps:bodyPr rot="0" vert="horz" wrap="square" lIns="91440" tIns="45720" rIns="91440" bIns="45720" anchor="t" anchorCtr="0" upright="1">
+                                <a:noAutofit/>
+                              </wps:bodyPr>
+                            </wps:wsp>
+                            <wps:wsp>
+                              <wps:cNvPr id="20" name="Freeform 122"/>
+                              <wps:cNvSpPr>
+                                <a:spLocks/>
+                              </wps:cNvSpPr>
+                              <wps:spPr bwMode="auto">
+                                <a:xfrm>
+                                  <a:off x="25" y="47"/>
+                                  <a:ext cx="153" cy="109"/>
+                                </a:xfrm>
+                                <a:custGeom>
+                                  <a:avLst/>
+                                  <a:gdLst>
+                                    <a:gd name="T0" fmla="+- 0 85 25"/>
+                                    <a:gd name="T1" fmla="*/ T0 w 153"/>
+                                    <a:gd name="T2" fmla="+- 0 156 47"/>
+                                    <a:gd name="T3" fmla="*/ 156 h 109"/>
+                                    <a:gd name="T4" fmla="+- 0 25 25"/>
+                                    <a:gd name="T5" fmla="*/ T4 w 153"/>
+                                    <a:gd name="T6" fmla="+- 0 96 47"/>
+                                    <a:gd name="T7" fmla="*/ 96 h 109"/>
+                                    <a:gd name="T8" fmla="+- 0 42 25"/>
+                                    <a:gd name="T9" fmla="*/ T8 w 153"/>
+                                    <a:gd name="T10" fmla="+- 0 80 47"/>
+                                    <a:gd name="T11" fmla="*/ 80 h 109"/>
+                                    <a:gd name="T12" fmla="+- 0 85 25"/>
+                                    <a:gd name="T13" fmla="*/ T12 w 153"/>
+                                    <a:gd name="T14" fmla="+- 0 124 47"/>
+                                    <a:gd name="T15" fmla="*/ 124 h 109"/>
+                                    <a:gd name="T16" fmla="+- 0 162 25"/>
+                                    <a:gd name="T17" fmla="*/ T16 w 153"/>
+                                    <a:gd name="T18" fmla="+- 0 47 47"/>
+                                    <a:gd name="T19" fmla="*/ 47 h 109"/>
+                                    <a:gd name="T20" fmla="+- 0 178 25"/>
+                                    <a:gd name="T21" fmla="*/ T20 w 153"/>
+                                    <a:gd name="T22" fmla="+- 0 64 47"/>
+                                    <a:gd name="T23" fmla="*/ 64 h 109"/>
+                                    <a:gd name="T24" fmla="+- 0 85 25"/>
+                                    <a:gd name="T25" fmla="*/ T24 w 153"/>
+                                    <a:gd name="T26" fmla="+- 0 156 47"/>
+                                    <a:gd name="T27" fmla="*/ 156 h 109"/>
+                                  </a:gdLst>
+                                  <a:ahLst/>
+                                  <a:cxnLst>
+                                    <a:cxn ang="0">
+                                      <a:pos x="T1" y="T3"/>
+                                    </a:cxn>
+                                    <a:cxn ang="0">
+                                      <a:pos x="T5" y="T7"/>
+                                    </a:cxn>
+                                    <a:cxn ang="0">
+                                      <a:pos x="T9" y="T11"/>
+                                    </a:cxn>
+                                    <a:cxn ang="0">
+                                      <a:pos x="T13" y="T15"/>
+                                    </a:cxn>
+                                    <a:cxn ang="0">
+                                      <a:pos x="T17" y="T19"/>
+                                    </a:cxn>
+                                    <a:cxn ang="0">
+                                      <a:pos x="T21" y="T23"/>
+                                    </a:cxn>
+                                    <a:cxn ang="0">
+                                      <a:pos x="T25" y="T27"/>
+                                    </a:cxn>
+                                  </a:cxnLst>
+                                  <a:rect l="0" t="0" r="r" b="b"/>
+                                  <a:pathLst>
+                                    <a:path w="153" h="109">
+                                      <a:moveTo>
+                                        <a:pt x="60" y="109"/>
+                                      </a:moveTo>
+                                      <a:lnTo>
+                                        <a:pt x="0" y="49"/>
+                                      </a:lnTo>
+                                      <a:lnTo>
+                                        <a:pt x="17" y="33"/>
+                                      </a:lnTo>
+                                      <a:lnTo>
+                                        <a:pt x="60" y="77"/>
+                                      </a:lnTo>
+                                      <a:lnTo>
+                                        <a:pt x="137" y="0"/>
+                                      </a:lnTo>
+                                      <a:lnTo>
+                                        <a:pt x="153" y="17"/>
+                                      </a:lnTo>
+                                      <a:lnTo>
+                                        <a:pt x="60" y="109"/>
+                                      </a:lnTo>
+                                      <a:close/>
+                                    </a:path>
+                                  </a:pathLst>
+                                </a:custGeom>
+                                <a:solidFill>
+                                  <a:srgbClr val="FFFFFF"/>
+                                </a:solidFill>
+                                <a:ln>
+                                  <a:noFill/>
+                                </a:ln>
+                                <a:extLst>
+                                  <a:ext uri="{91240B29-F687-4F45-9708-019B960494DF}">
+                                    <a14:hiddenLine xmlns:a14="http://schemas.microsoft.com/office/drawing/2010/main" w="9525">
+                                      <a:solidFill>
+                                        <a:srgbClr val="000000"/>
+                                      </a:solidFill>
+                                      <a:round/>
+                                      <a:headEnd/>
+                                      <a:tailEnd/>
+                                    </a14:hiddenLine>
+                                  </a:ext>
+                                </a:extLst>
+                              </wps:spPr>
+                              <wps:bodyPr rot="0" vert="horz" wrap="square" lIns="91440" tIns="45720" rIns="91440" bIns="45720" anchor="t" anchorCtr="0" upright="1">
+                                <a:noAutofit/>
+                              </wps:bodyPr>
+                            </wps:wsp>
+                          </wpg:wgp>
+                        </a:graphicData>
+                      </a:graphic>
+                    </wp:inline>
+                  </w:drawing>
+                </mc:Choice>
+                <mc:Fallback>
+                  <w:pict>
+                    <v:group w14:anchorId="3C7A5044" id="Group 16" o:spid="_x0000_s1026" style="width:10.2pt;height:10.2pt;mso-position-horizontal-relative:char;mso-position-vertical-relative:line" coordsize="204,204" o:gfxdata="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">
+                      <v:rect id="Rectangle 121" o:spid="_x0000_s1027" style="position:absolute;width:204;height:204;visibility:visible;mso-wrap-style:square;v-text-anchor:top" o:gfxdata="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" fillcolor="#58a8d6" stroked="f"/>
+                      <v:shape id="Freeform 122" o:spid="_x0000_s1028" style="position:absolute;left:25;top:47;width:153;height:109;visibility:visible;mso-wrap-style:square;v-text-anchor:top" coordsize="153,109" o:gfxdata="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" path="m60,109l,49,17,33,60,77,137,r16,17l60,109xe" stroked="f">
+                        <v:path arrowok="t" o:connecttype="custom" o:connectlocs="60,156;0,96;17,80;60,124;137,47;153,64;60,156" o:connectangles="0,0,0,0,0,0,0"/>
+                      </v:shape>
+                      <w10:anchorlock/>
+                    </v:group>
+                  </w:pict>
+                </mc:Fallback>
+              </mc:AlternateContent>
             </w:r>
           </w:p>
         </w:tc>
@@ -1541,7 +2229,6 @@
       <w:tr>
         <w:trPr>
           <w:trHeight w:val="442"/>
-          <w:jc w:val="center"/>
         </w:trPr>
         <w:tc>
           <w:tcPr>
@@ -1749,25 +2436,205 @@
             </w:pPr>
             <w:r>
               <w:rPr>
+                <w:noProof/>
                 <w:position w:val="-3"/>
                 <w:sz w:val="20"/>
               </w:rPr>
-            </w:r>
-            <w:r>
-              <w:rPr>
-                <w:position w:val="-3"/>
-                <w:sz w:val="20"/>
-              </w:rPr>
-              <w:pict w14:anchorId="7E47014B">
-                <v:group id="_x0000_s1123" style="width:10.2pt;height:10.2pt;mso-position-horizontal-relative:char;mso-position-vertical-relative:line" coordsize="204,204">
-                  <v:rect id="_x0000_s1125" style="position:absolute;width:204;height:204" fillcolor="#58a8d6" stroked="f"/>
-                  <v:shape id="_x0000_s1124" style="position:absolute;left:25;top:47;width:153;height:109" coordorigin="25,47" coordsize="153,109" path="m85,156l25,96,42,80r43,44l162,47r16,17l85,156xe" stroked="f">
-                    <v:path arrowok="t"/>
-                  </v:shape>
-                  <w10:wrap type="none"/>
-                  <w10:anchorlock/>
-                </v:group>
-              </w:pict>
+              <mc:AlternateContent>
+                <mc:Choice Requires="wpg">
+                  <w:drawing>
+                    <wp:inline distT="0" distB="0" distL="0" distR="0" wp14:anchorId="5C61AB9C" wp14:editId="2A0162CE">
+                      <wp:extent cx="129540" cy="129540"/>
+                      <wp:effectExtent l="0" t="0" r="3810" b="3810"/>
+                      <wp:docPr id="10" name="Group 10"/>
+                      <wp:cNvGraphicFramePr>
+                        <a:graphicFrameLocks xmlns:a="http://schemas.openxmlformats.org/drawingml/2006/main"/>
+                      </wp:cNvGraphicFramePr>
+                      <a:graphic xmlns:a="http://schemas.openxmlformats.org/drawingml/2006/main">
+                        <a:graphicData uri="http://schemas.microsoft.com/office/word/2010/wordprocessingGroup">
+                          <wpg:wgp>
+                            <wpg:cNvGrpSpPr>
+                              <a:grpSpLocks/>
+                            </wpg:cNvGrpSpPr>
+                            <wpg:grpSpPr bwMode="auto">
+                              <a:xfrm>
+                                <a:off x="0" y="0"/>
+                                <a:ext cx="129540" cy="129540"/>
+                                <a:chOff x="0" y="0"/>
+                                <a:chExt cx="204" cy="204"/>
+                              </a:xfrm>
+                            </wpg:grpSpPr>
+                            <wps:wsp>
+                              <wps:cNvPr id="12" name="Rectangle 118"/>
+                              <wps:cNvSpPr>
+                                <a:spLocks noChangeArrowheads="1"/>
+                              </wps:cNvSpPr>
+                              <wps:spPr bwMode="auto">
+                                <a:xfrm>
+                                  <a:off x="0" y="0"/>
+                                  <a:ext cx="204" cy="204"/>
+                                </a:xfrm>
+                                <a:prstGeom prst="rect">
+                                  <a:avLst/>
+                                </a:prstGeom>
+                                <a:solidFill>
+                                  <a:srgbClr val="58A8D6"/>
+                                </a:solidFill>
+                                <a:ln>
+                                  <a:noFill/>
+                                </a:ln>
+                                <a:extLst>
+                                  <a:ext uri="{91240B29-F687-4F45-9708-019B960494DF}">
+                                    <a14:hiddenLine xmlns:a14="http://schemas.microsoft.com/office/drawing/2010/main" w="9525">
+                                      <a:solidFill>
+                                        <a:srgbClr val="000000"/>
+                                      </a:solidFill>
+                                      <a:miter lim="800000"/>
+                                      <a:headEnd/>
+                                      <a:tailEnd/>
+                                    </a14:hiddenLine>
+                                  </a:ext>
+                                </a:extLst>
+                              </wps:spPr>
+                              <wps:bodyPr rot="0" vert="horz" wrap="square" lIns="91440" tIns="45720" rIns="91440" bIns="45720" anchor="t" anchorCtr="0" upright="1">
+                                <a:noAutofit/>
+                              </wps:bodyPr>
+                            </wps:wsp>
+                            <wps:wsp>
+                              <wps:cNvPr id="14" name="Freeform 119"/>
+                              <wps:cNvSpPr>
+                                <a:spLocks/>
+                              </wps:cNvSpPr>
+                              <wps:spPr bwMode="auto">
+                                <a:xfrm>
+                                  <a:off x="25" y="47"/>
+                                  <a:ext cx="153" cy="109"/>
+                                </a:xfrm>
+                                <a:custGeom>
+                                  <a:avLst/>
+                                  <a:gdLst>
+                                    <a:gd name="T0" fmla="+- 0 85 25"/>
+                                    <a:gd name="T1" fmla="*/ T0 w 153"/>
+                                    <a:gd name="T2" fmla="+- 0 156 47"/>
+                                    <a:gd name="T3" fmla="*/ 156 h 109"/>
+                                    <a:gd name="T4" fmla="+- 0 25 25"/>
+                                    <a:gd name="T5" fmla="*/ T4 w 153"/>
+                                    <a:gd name="T6" fmla="+- 0 96 47"/>
+                                    <a:gd name="T7" fmla="*/ 96 h 109"/>
+                                    <a:gd name="T8" fmla="+- 0 42 25"/>
+                                    <a:gd name="T9" fmla="*/ T8 w 153"/>
+                                    <a:gd name="T10" fmla="+- 0 80 47"/>
+                                    <a:gd name="T11" fmla="*/ 80 h 109"/>
+                                    <a:gd name="T12" fmla="+- 0 85 25"/>
+                                    <a:gd name="T13" fmla="*/ T12 w 153"/>
+                                    <a:gd name="T14" fmla="+- 0 124 47"/>
+                                    <a:gd name="T15" fmla="*/ 124 h 109"/>
+                                    <a:gd name="T16" fmla="+- 0 162 25"/>
+                                    <a:gd name="T17" fmla="*/ T16 w 153"/>
+                                    <a:gd name="T18" fmla="+- 0 47 47"/>
+                                    <a:gd name="T19" fmla="*/ 47 h 109"/>
+                                    <a:gd name="T20" fmla="+- 0 178 25"/>
+                                    <a:gd name="T21" fmla="*/ T20 w 153"/>
+                                    <a:gd name="T22" fmla="+- 0 64 47"/>
+                                    <a:gd name="T23" fmla="*/ 64 h 109"/>
+                                    <a:gd name="T24" fmla="+- 0 85 25"/>
+                                    <a:gd name="T25" fmla="*/ T24 w 153"/>
+                                    <a:gd name="T26" fmla="+- 0 156 47"/>
+                                    <a:gd name="T27" fmla="*/ 156 h 109"/>
+                                  </a:gdLst>
+                                  <a:ahLst/>
+                                  <a:cxnLst>
+                                    <a:cxn ang="0">
+                                      <a:pos x="T1" y="T3"/>
+                                    </a:cxn>
+                                    <a:cxn ang="0">
+                                      <a:pos x="T5" y="T7"/>
+                                    </a:cxn>
+                                    <a:cxn ang="0">
+                                      <a:pos x="T9" y="T11"/>
+                                    </a:cxn>
+                                    <a:cxn ang="0">
+                                      <a:pos x="T13" y="T15"/>
+                                    </a:cxn>
+                                    <a:cxn ang="0">
+                                      <a:pos x="T17" y="T19"/>
+                                    </a:cxn>
+                                    <a:cxn ang="0">
+                                      <a:pos x="T21" y="T23"/>
+                                    </a:cxn>
+                                    <a:cxn ang="0">
+                                      <a:pos x="T25" y="T27"/>
+                                    </a:cxn>
+                                  </a:cxnLst>
+                                  <a:rect l="0" t="0" r="r" b="b"/>
+                                  <a:pathLst>
+                                    <a:path w="153" h="109">
+                                      <a:moveTo>
+                                        <a:pt x="60" y="109"/>
+                                      </a:moveTo>
+                                      <a:lnTo>
+                                        <a:pt x="0" y="49"/>
+                                      </a:lnTo>
+                                      <a:lnTo>
+                                        <a:pt x="17" y="33"/>
+                                      </a:lnTo>
+                                      <a:lnTo>
+                                        <a:pt x="60" y="77"/>
+                                      </a:lnTo>
+                                      <a:lnTo>
+                                        <a:pt x="137" y="0"/>
+                                      </a:lnTo>
+                                      <a:lnTo>
+                                        <a:pt x="153" y="17"/>
+                                      </a:lnTo>
+                                      <a:lnTo>
+                                        <a:pt x="60" y="109"/>
+                                      </a:lnTo>
+                                      <a:close/>
+                                    </a:path>
+                                  </a:pathLst>
+                                </a:custGeom>
+                                <a:solidFill>
+                                  <a:srgbClr val="FFFFFF"/>
+                                </a:solidFill>
+                                <a:ln>
+                                  <a:noFill/>
+                                </a:ln>
+                                <a:extLst>
+                                  <a:ext uri="{91240B29-F687-4F45-9708-019B960494DF}">
+                                    <a14:hiddenLine xmlns:a14="http://schemas.microsoft.com/office/drawing/2010/main" w="9525">
+                                      <a:solidFill>
+                                        <a:srgbClr val="000000"/>
+                                      </a:solidFill>
+                                      <a:round/>
+                                      <a:headEnd/>
+                                      <a:tailEnd/>
+                                    </a14:hiddenLine>
+                                  </a:ext>
+                                </a:extLst>
+                              </wps:spPr>
+                              <wps:bodyPr rot="0" vert="horz" wrap="square" lIns="91440" tIns="45720" rIns="91440" bIns="45720" anchor="t" anchorCtr="0" upright="1">
+                                <a:noAutofit/>
+                              </wps:bodyPr>
+                            </wps:wsp>
+                          </wpg:wgp>
+                        </a:graphicData>
+                      </a:graphic>
+                    </wp:inline>
+                  </w:drawing>
+                </mc:Choice>
+                <mc:Fallback>
+                  <w:pict>
+                    <v:group w14:anchorId="5CDFBE92" id="Group 10" o:spid="_x0000_s1026" style="width:10.2pt;height:10.2pt;mso-position-horizontal-relative:char;mso-position-vertical-relative:line" coordsize="204,204" o:gfxdata="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">
+                      <v:rect id="Rectangle 118" o:spid="_x0000_s1027" style="position:absolute;width:204;height:204;visibility:visible;mso-wrap-style:square;v-text-anchor:top" o:gfxdata="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" fillcolor="#58a8d6" stroked="f"/>
+                      <v:shape id="Freeform 119" o:spid="_x0000_s1028" style="position:absolute;left:25;top:47;width:153;height:109;visibility:visible;mso-wrap-style:square;v-text-anchor:top" coordsize="153,109" o:gfxdata="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" path="m60,109l,49,17,33,60,77,137,r16,17l60,109xe" stroked="f">
+                        <v:path arrowok="t" o:connecttype="custom" o:connectlocs="60,156;0,96;17,80;60,124;137,47;153,64;60,156" o:connectangles="0,0,0,0,0,0,0"/>
+                      </v:shape>
+                      <w10:anchorlock/>
+                    </v:group>
+                  </w:pict>
+                </mc:Fallback>
+              </mc:AlternateContent>
             </w:r>
           </w:p>
         </w:tc>
@@ -1776,33 +2643,91 @@
     <w:p>
       <w:pPr>
         <w:pStyle w:val="BodyText"/>
+        <w:spacing w:before="6" w:after="1"/>
+        <w:rPr>
+          <w:sz w:val="27"/>
+        </w:rPr>
+      </w:pPr>
+    </w:p>
+    <w:p>
+      <w:pPr>
+        <w:pStyle w:val="BodyText"/>
+        <w:tabs>
+          <w:tab w:val="left" w:pos="3600"/>
+        </w:tabs>
         <w:spacing w:before="133"/>
         <w:ind w:left="119"/>
       </w:pPr>
-      <w:r>
-        <w:pict w14:anchorId="05099043">
-          <v:shape id="_x0000_s1122" style="position:absolute;left:0;text-align:left;margin-left:201.7pt;margin-top:-64.25pt;width:63.6pt;height:13.4pt;z-index:-16192000;mso-position-horizontal-relative:page;mso-position-vertical-relative:text" coordorigin="4034,-1285" coordsize="1272,268" path="m5273,-1018r-1206,l4063,-1019r-29,-32l4034,-1056r,-196l4067,-1285r1206,l5306,-1252r,201l5278,-1019r-5,1xe" fillcolor="#ffe2dd" stroked="f">
-            <v:path arrowok="t"/>
-            <w10:wrap anchorx="page"/>
-          </v:shape>
-        </w:pict>
-      </w:r>
-      <w:r>
-        <w:pict w14:anchorId="5AF0111C">
-          <v:shape id="_x0000_s1121" style="position:absolute;left:0;text-align:left;margin-left:201.7pt;margin-top:-41.35pt;width:68.7pt;height:13.4pt;z-index:-16191488;mso-position-horizontal-relative:page;mso-position-vertical-relative:text" coordorigin="4034,-827" coordsize="1374,268" path="m5375,-560r-1308,l4063,-561r-29,-32l4034,-598r,-196l4067,-827r1308,l5408,-794r,201l5380,-561r-5,1xe" fillcolor="#daecda" stroked="f">
-            <v:path arrowok="t"/>
-            <w10:wrap anchorx="page"/>
-          </v:shape>
-        </w:pict>
-      </w:r>
-      <w:r>
-        <w:pict w14:anchorId="46CD56E8">
-          <v:shape id="_x0000_s1120" style="position:absolute;left:0;text-align:left;margin-left:201.7pt;margin-top:-18.45pt;width:68.7pt;height:13.4pt;z-index:-16190976;mso-position-horizontal-relative:page;mso-position-vertical-relative:text" coordorigin="4034,-369" coordsize="1374,268" path="m5375,-102r-1308,l4063,-103r-29,-32l4034,-140r,-196l4067,-369r1308,l5408,-336r,201l5380,-103r-5,1xe" fillcolor="#daecda" stroked="f">
-            <v:path arrowok="t"/>
-            <w10:wrap anchorx="page"/>
-          </v:shape>
-        </w:pict>
-      </w:r>
+    </w:p>
+    <w:p>
+      <w:pPr>
+        <w:pStyle w:val="BodyText"/>
+        <w:tabs>
+          <w:tab w:val="left" w:pos="3600"/>
+        </w:tabs>
+        <w:spacing w:before="133"/>
+        <w:ind w:left="119"/>
+      </w:pPr>
+    </w:p>
+    <w:p>
+      <w:pPr>
+        <w:pStyle w:val="BodyText"/>
+        <w:tabs>
+          <w:tab w:val="left" w:pos="3600"/>
+        </w:tabs>
+        <w:spacing w:before="133"/>
+        <w:ind w:left="119"/>
+      </w:pPr>
+    </w:p>
+    <w:p>
+      <w:pPr>
+        <w:pStyle w:val="BodyText"/>
+        <w:tabs>
+          <w:tab w:val="left" w:pos="3600"/>
+        </w:tabs>
+        <w:spacing w:before="133"/>
+        <w:ind w:left="119"/>
+      </w:pPr>
+    </w:p>
+    <w:p>
+      <w:pPr>
+        <w:pStyle w:val="BodyText"/>
+        <w:tabs>
+          <w:tab w:val="left" w:pos="3600"/>
+        </w:tabs>
+        <w:spacing w:before="133"/>
+        <w:ind w:left="119"/>
+      </w:pPr>
+    </w:p>
+    <w:p>
+      <w:pPr>
+        <w:pStyle w:val="BodyText"/>
+        <w:tabs>
+          <w:tab w:val="left" w:pos="3600"/>
+        </w:tabs>
+        <w:spacing w:before="133"/>
+        <w:ind w:left="119"/>
+      </w:pPr>
+    </w:p>
+    <w:p>
+      <w:pPr>
+        <w:pStyle w:val="BodyText"/>
+        <w:tabs>
+          <w:tab w:val="left" w:pos="3600"/>
+        </w:tabs>
+        <w:spacing w:before="133"/>
+        <w:ind w:left="119"/>
+      </w:pPr>
+    </w:p>
+    <w:p>
+      <w:pPr>
+        <w:pStyle w:val="BodyText"/>
+        <w:tabs>
+          <w:tab w:val="left" w:pos="3600"/>
+        </w:tabs>
+        <w:spacing w:before="133"/>
+        <w:ind w:left="119"/>
+      </w:pPr>
       <w:r>
         <w:t>I</w:t>
       </w:r>
@@ -1830,13 +2755,8 @@
         </w:rPr>
         <w:t xml:space="preserve"> </w:t>
       </w:r>
-      <w:proofErr w:type="spellStart"/>
-      <w:r>
-        <w:t>Jie</w:t>
-      </w:r>
-      <w:proofErr w:type="spellEnd"/>
-      <w:r>
-        <w:t>)</w:t>
+      <w:r>
+        <w:t>Jie)</w:t>
       </w:r>
       <w:r>
         <w:rPr>
@@ -1864,6 +2784,9 @@
       </w:r>
       <w:r>
         <w:t>WBA.</w:t>
+      </w:r>
+      <w:r>
+        <w:tab/>
       </w:r>
     </w:p>
     <w:p>
@@ -1873,639 +2796,6 @@
         <w:ind w:left="119"/>
       </w:pPr>
       <w:r>
-        <w:rPr>
-          <w:noProof/>
-        </w:rPr>
-        <mc:AlternateContent>
-          <mc:Choice Requires="wps">
-            <w:drawing>
-              <wp:anchor distT="0" distB="0" distL="114300" distR="114300" simplePos="0" relativeHeight="487620096" behindDoc="1" locked="0" layoutInCell="1" allowOverlap="1" wp14:anchorId="663E05EB" wp14:editId="5A185E67">
-                <wp:simplePos x="0" y="0"/>
-                <wp:positionH relativeFrom="page">
-                  <wp:posOffset>2561590</wp:posOffset>
-                </wp:positionH>
-                <wp:positionV relativeFrom="paragraph">
-                  <wp:posOffset>-815975</wp:posOffset>
-                </wp:positionV>
-                <wp:extent cx="807720" cy="170180"/>
-                <wp:effectExtent l="0" t="0" r="0" b="0"/>
-                <wp:wrapNone/>
-                <wp:docPr id="6" name="Freeform: Shape 6"/>
-                <wp:cNvGraphicFramePr>
-                  <a:graphicFrameLocks xmlns:a="http://schemas.openxmlformats.org/drawingml/2006/main"/>
-                </wp:cNvGraphicFramePr>
-                <a:graphic xmlns:a="http://schemas.openxmlformats.org/drawingml/2006/main">
-                  <a:graphicData uri="http://schemas.microsoft.com/office/word/2010/wordprocessingShape">
-                    <wps:wsp>
-                      <wps:cNvSpPr>
-                        <a:spLocks/>
-                      </wps:cNvSpPr>
-                      <wps:spPr bwMode="auto">
-                        <a:xfrm>
-                          <a:off x="0" y="0"/>
-                          <a:ext cx="807720" cy="170180"/>
-                        </a:xfrm>
-                        <a:custGeom>
-                          <a:avLst/>
-                          <a:gdLst>
-                            <a:gd name="T0" fmla="+- 0 5273 4034"/>
-                            <a:gd name="T1" fmla="*/ T0 w 1272"/>
-                            <a:gd name="T2" fmla="+- 0 -1018 -1285"/>
-                            <a:gd name="T3" fmla="*/ -1018 h 268"/>
-                            <a:gd name="T4" fmla="+- 0 4067 4034"/>
-                            <a:gd name="T5" fmla="*/ T4 w 1272"/>
-                            <a:gd name="T6" fmla="+- 0 -1018 -1285"/>
-                            <a:gd name="T7" fmla="*/ -1018 h 268"/>
-                            <a:gd name="T8" fmla="+- 0 4063 4034"/>
-                            <a:gd name="T9" fmla="*/ T8 w 1272"/>
-                            <a:gd name="T10" fmla="+- 0 -1019 -1285"/>
-                            <a:gd name="T11" fmla="*/ -1019 h 268"/>
-                            <a:gd name="T12" fmla="+- 0 4034 4034"/>
-                            <a:gd name="T13" fmla="*/ T12 w 1272"/>
-                            <a:gd name="T14" fmla="+- 0 -1051 -1285"/>
-                            <a:gd name="T15" fmla="*/ -1051 h 268"/>
-                            <a:gd name="T16" fmla="+- 0 4034 4034"/>
-                            <a:gd name="T17" fmla="*/ T16 w 1272"/>
-                            <a:gd name="T18" fmla="+- 0 -1056 -1285"/>
-                            <a:gd name="T19" fmla="*/ -1056 h 268"/>
-                            <a:gd name="T20" fmla="+- 0 4034 4034"/>
-                            <a:gd name="T21" fmla="*/ T20 w 1272"/>
-                            <a:gd name="T22" fmla="+- 0 -1252 -1285"/>
-                            <a:gd name="T23" fmla="*/ -1252 h 268"/>
-                            <a:gd name="T24" fmla="+- 0 4067 4034"/>
-                            <a:gd name="T25" fmla="*/ T24 w 1272"/>
-                            <a:gd name="T26" fmla="+- 0 -1285 -1285"/>
-                            <a:gd name="T27" fmla="*/ -1285 h 268"/>
-                            <a:gd name="T28" fmla="+- 0 5273 4034"/>
-                            <a:gd name="T29" fmla="*/ T28 w 1272"/>
-                            <a:gd name="T30" fmla="+- 0 -1285 -1285"/>
-                            <a:gd name="T31" fmla="*/ -1285 h 268"/>
-                            <a:gd name="T32" fmla="+- 0 5306 4034"/>
-                            <a:gd name="T33" fmla="*/ T32 w 1272"/>
-                            <a:gd name="T34" fmla="+- 0 -1252 -1285"/>
-                            <a:gd name="T35" fmla="*/ -1252 h 268"/>
-                            <a:gd name="T36" fmla="+- 0 5306 4034"/>
-                            <a:gd name="T37" fmla="*/ T36 w 1272"/>
-                            <a:gd name="T38" fmla="+- 0 -1051 -1285"/>
-                            <a:gd name="T39" fmla="*/ -1051 h 268"/>
-                            <a:gd name="T40" fmla="+- 0 5278 4034"/>
-                            <a:gd name="T41" fmla="*/ T40 w 1272"/>
-                            <a:gd name="T42" fmla="+- 0 -1019 -1285"/>
-                            <a:gd name="T43" fmla="*/ -1019 h 268"/>
-                            <a:gd name="T44" fmla="+- 0 5273 4034"/>
-                            <a:gd name="T45" fmla="*/ T44 w 1272"/>
-                            <a:gd name="T46" fmla="+- 0 -1018 -1285"/>
-                            <a:gd name="T47" fmla="*/ -1018 h 268"/>
-                          </a:gdLst>
-                          <a:ahLst/>
-                          <a:cxnLst>
-                            <a:cxn ang="0">
-                              <a:pos x="T1" y="T3"/>
-                            </a:cxn>
-                            <a:cxn ang="0">
-                              <a:pos x="T5" y="T7"/>
-                            </a:cxn>
-                            <a:cxn ang="0">
-                              <a:pos x="T9" y="T11"/>
-                            </a:cxn>
-                            <a:cxn ang="0">
-                              <a:pos x="T13" y="T15"/>
-                            </a:cxn>
-                            <a:cxn ang="0">
-                              <a:pos x="T17" y="T19"/>
-                            </a:cxn>
-                            <a:cxn ang="0">
-                              <a:pos x="T21" y="T23"/>
-                            </a:cxn>
-                            <a:cxn ang="0">
-                              <a:pos x="T25" y="T27"/>
-                            </a:cxn>
-                            <a:cxn ang="0">
-                              <a:pos x="T29" y="T31"/>
-                            </a:cxn>
-                            <a:cxn ang="0">
-                              <a:pos x="T33" y="T35"/>
-                            </a:cxn>
-                            <a:cxn ang="0">
-                              <a:pos x="T37" y="T39"/>
-                            </a:cxn>
-                            <a:cxn ang="0">
-                              <a:pos x="T41" y="T43"/>
-                            </a:cxn>
-                            <a:cxn ang="0">
-                              <a:pos x="T45" y="T47"/>
-                            </a:cxn>
-                          </a:cxnLst>
-                          <a:rect l="0" t="0" r="r" b="b"/>
-                          <a:pathLst>
-                            <a:path w="1272" h="268">
-                              <a:moveTo>
-                                <a:pt x="1239" y="267"/>
-                              </a:moveTo>
-                              <a:lnTo>
-                                <a:pt x="33" y="267"/>
-                              </a:lnTo>
-                              <a:lnTo>
-                                <a:pt x="29" y="266"/>
-                              </a:lnTo>
-                              <a:lnTo>
-                                <a:pt x="0" y="234"/>
-                              </a:lnTo>
-                              <a:lnTo>
-                                <a:pt x="0" y="229"/>
-                              </a:lnTo>
-                              <a:lnTo>
-                                <a:pt x="0" y="33"/>
-                              </a:lnTo>
-                              <a:lnTo>
-                                <a:pt x="33" y="0"/>
-                              </a:lnTo>
-                              <a:lnTo>
-                                <a:pt x="1239" y="0"/>
-                              </a:lnTo>
-                              <a:lnTo>
-                                <a:pt x="1272" y="33"/>
-                              </a:lnTo>
-                              <a:lnTo>
-                                <a:pt x="1272" y="234"/>
-                              </a:lnTo>
-                              <a:lnTo>
-                                <a:pt x="1244" y="266"/>
-                              </a:lnTo>
-                              <a:lnTo>
-                                <a:pt x="1239" y="267"/>
-                              </a:lnTo>
-                              <a:close/>
-                            </a:path>
-                          </a:pathLst>
-                        </a:custGeom>
-                        <a:solidFill>
-                          <a:srgbClr val="FFE2DD"/>
-                        </a:solidFill>
-                        <a:ln>
-                          <a:noFill/>
-                        </a:ln>
-                        <a:extLst>
-                          <a:ext uri="{91240B29-F687-4F45-9708-019B960494DF}">
-                            <a14:hiddenLine xmlns:a14="http://schemas.microsoft.com/office/drawing/2010/main" w="9525">
-                              <a:solidFill>
-                                <a:srgbClr val="000000"/>
-                              </a:solidFill>
-                              <a:round/>
-                              <a:headEnd/>
-                              <a:tailEnd/>
-                            </a14:hiddenLine>
-                          </a:ext>
-                        </a:extLst>
-                      </wps:spPr>
-                      <wps:bodyPr rot="0" vert="horz" wrap="square" lIns="91440" tIns="45720" rIns="91440" bIns="45720" anchor="t" anchorCtr="0" upright="1">
-                        <a:noAutofit/>
-                      </wps:bodyPr>
-                    </wps:wsp>
-                  </a:graphicData>
-                </a:graphic>
-                <wp14:sizeRelH relativeFrom="page">
-                  <wp14:pctWidth>0</wp14:pctWidth>
-                </wp14:sizeRelH>
-                <wp14:sizeRelV relativeFrom="page">
-                  <wp14:pctHeight>0</wp14:pctHeight>
-                </wp14:sizeRelV>
-              </wp:anchor>
-            </w:drawing>
-          </mc:Choice>
-          <mc:Fallback>
-            <w:pict>
-              <v:shape w14:anchorId="6B67ED8A" id="Freeform: Shape 6" o:spid="_x0000_s1026" style="position:absolute;margin-left:201.7pt;margin-top:-64.25pt;width:63.6pt;height:13.4pt;z-index:-15696384;visibility:visible;mso-wrap-style:square;mso-width-percent:0;mso-height-percent:0;mso-wrap-distance-left:9pt;mso-wrap-distance-top:0;mso-wrap-distance-right:9pt;mso-wrap-distance-bottom:0;mso-position-horizontal:absolute;mso-position-horizontal-relative:page;mso-position-vertical:absolute;mso-position-vertical-relative:text;mso-width-percent:0;mso-height-percent:0;mso-width-relative:page;mso-height-relative:page;v-text-anchor:top" coordsize="1272,268" o:gfxdata="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" path="m1239,267l33,267r-4,-1l,234r,-5l,33,33,,1239,r33,33l1272,234r-28,32l1239,267xe" fillcolor="#ffe2dd" stroked="f">
-                <v:path arrowok="t" o:connecttype="custom" o:connectlocs="786765,-646430;20955,-646430;18415,-647065;0,-667385;0,-670560;0,-795020;20955,-815975;786765,-815975;807720,-795020;807720,-667385;789940,-647065;786765,-646430" o:connectangles="0,0,0,0,0,0,0,0,0,0,0,0"/>
-                <w10:wrap anchorx="page"/>
-              </v:shape>
-            </w:pict>
-          </mc:Fallback>
-        </mc:AlternateContent>
-      </w:r>
-      <w:r>
-        <w:rPr>
-          <w:noProof/>
-        </w:rPr>
-        <mc:AlternateContent>
-          <mc:Choice Requires="wps">
-            <w:drawing>
-              <wp:anchor distT="0" distB="0" distL="114300" distR="114300" simplePos="0" relativeHeight="487621120" behindDoc="1" locked="0" layoutInCell="1" allowOverlap="1" wp14:anchorId="7475F8B0" wp14:editId="3771F116">
-                <wp:simplePos x="0" y="0"/>
-                <wp:positionH relativeFrom="page">
-                  <wp:posOffset>2561590</wp:posOffset>
-                </wp:positionH>
-                <wp:positionV relativeFrom="paragraph">
-                  <wp:posOffset>-525145</wp:posOffset>
-                </wp:positionV>
-                <wp:extent cx="872490" cy="170180"/>
-                <wp:effectExtent l="0" t="0" r="0" b="0"/>
-                <wp:wrapNone/>
-                <wp:docPr id="4" name="Freeform: Shape 4"/>
-                <wp:cNvGraphicFramePr>
-                  <a:graphicFrameLocks xmlns:a="http://schemas.openxmlformats.org/drawingml/2006/main"/>
-                </wp:cNvGraphicFramePr>
-                <a:graphic xmlns:a="http://schemas.openxmlformats.org/drawingml/2006/main">
-                  <a:graphicData uri="http://schemas.microsoft.com/office/word/2010/wordprocessingShape">
-                    <wps:wsp>
-                      <wps:cNvSpPr>
-                        <a:spLocks/>
-                      </wps:cNvSpPr>
-                      <wps:spPr bwMode="auto">
-                        <a:xfrm>
-                          <a:off x="0" y="0"/>
-                          <a:ext cx="872490" cy="170180"/>
-                        </a:xfrm>
-                        <a:custGeom>
-                          <a:avLst/>
-                          <a:gdLst>
-                            <a:gd name="T0" fmla="+- 0 5375 4034"/>
-                            <a:gd name="T1" fmla="*/ T0 w 1374"/>
-                            <a:gd name="T2" fmla="+- 0 -560 -827"/>
-                            <a:gd name="T3" fmla="*/ -560 h 268"/>
-                            <a:gd name="T4" fmla="+- 0 4067 4034"/>
-                            <a:gd name="T5" fmla="*/ T4 w 1374"/>
-                            <a:gd name="T6" fmla="+- 0 -560 -827"/>
-                            <a:gd name="T7" fmla="*/ -560 h 268"/>
-                            <a:gd name="T8" fmla="+- 0 4063 4034"/>
-                            <a:gd name="T9" fmla="*/ T8 w 1374"/>
-                            <a:gd name="T10" fmla="+- 0 -561 -827"/>
-                            <a:gd name="T11" fmla="*/ -561 h 268"/>
-                            <a:gd name="T12" fmla="+- 0 4034 4034"/>
-                            <a:gd name="T13" fmla="*/ T12 w 1374"/>
-                            <a:gd name="T14" fmla="+- 0 -593 -827"/>
-                            <a:gd name="T15" fmla="*/ -593 h 268"/>
-                            <a:gd name="T16" fmla="+- 0 4034 4034"/>
-                            <a:gd name="T17" fmla="*/ T16 w 1374"/>
-                            <a:gd name="T18" fmla="+- 0 -598 -827"/>
-                            <a:gd name="T19" fmla="*/ -598 h 268"/>
-                            <a:gd name="T20" fmla="+- 0 4034 4034"/>
-                            <a:gd name="T21" fmla="*/ T20 w 1374"/>
-                            <a:gd name="T22" fmla="+- 0 -794 -827"/>
-                            <a:gd name="T23" fmla="*/ -794 h 268"/>
-                            <a:gd name="T24" fmla="+- 0 4067 4034"/>
-                            <a:gd name="T25" fmla="*/ T24 w 1374"/>
-                            <a:gd name="T26" fmla="+- 0 -827 -827"/>
-                            <a:gd name="T27" fmla="*/ -827 h 268"/>
-                            <a:gd name="T28" fmla="+- 0 5375 4034"/>
-                            <a:gd name="T29" fmla="*/ T28 w 1374"/>
-                            <a:gd name="T30" fmla="+- 0 -827 -827"/>
-                            <a:gd name="T31" fmla="*/ -827 h 268"/>
-                            <a:gd name="T32" fmla="+- 0 5408 4034"/>
-                            <a:gd name="T33" fmla="*/ T32 w 1374"/>
-                            <a:gd name="T34" fmla="+- 0 -794 -827"/>
-                            <a:gd name="T35" fmla="*/ -794 h 268"/>
-                            <a:gd name="T36" fmla="+- 0 5408 4034"/>
-                            <a:gd name="T37" fmla="*/ T36 w 1374"/>
-                            <a:gd name="T38" fmla="+- 0 -593 -827"/>
-                            <a:gd name="T39" fmla="*/ -593 h 268"/>
-                            <a:gd name="T40" fmla="+- 0 5380 4034"/>
-                            <a:gd name="T41" fmla="*/ T40 w 1374"/>
-                            <a:gd name="T42" fmla="+- 0 -561 -827"/>
-                            <a:gd name="T43" fmla="*/ -561 h 268"/>
-                            <a:gd name="T44" fmla="+- 0 5375 4034"/>
-                            <a:gd name="T45" fmla="*/ T44 w 1374"/>
-                            <a:gd name="T46" fmla="+- 0 -560 -827"/>
-                            <a:gd name="T47" fmla="*/ -560 h 268"/>
-                          </a:gdLst>
-                          <a:ahLst/>
-                          <a:cxnLst>
-                            <a:cxn ang="0">
-                              <a:pos x="T1" y="T3"/>
-                            </a:cxn>
-                            <a:cxn ang="0">
-                              <a:pos x="T5" y="T7"/>
-                            </a:cxn>
-                            <a:cxn ang="0">
-                              <a:pos x="T9" y="T11"/>
-                            </a:cxn>
-                            <a:cxn ang="0">
-                              <a:pos x="T13" y="T15"/>
-                            </a:cxn>
-                            <a:cxn ang="0">
-                              <a:pos x="T17" y="T19"/>
-                            </a:cxn>
-                            <a:cxn ang="0">
-                              <a:pos x="T21" y="T23"/>
-                            </a:cxn>
-                            <a:cxn ang="0">
-                              <a:pos x="T25" y="T27"/>
-                            </a:cxn>
-                            <a:cxn ang="0">
-                              <a:pos x="T29" y="T31"/>
-                            </a:cxn>
-                            <a:cxn ang="0">
-                              <a:pos x="T33" y="T35"/>
-                            </a:cxn>
-                            <a:cxn ang="0">
-                              <a:pos x="T37" y="T39"/>
-                            </a:cxn>
-                            <a:cxn ang="0">
-                              <a:pos x="T41" y="T43"/>
-                            </a:cxn>
-                            <a:cxn ang="0">
-                              <a:pos x="T45" y="T47"/>
-                            </a:cxn>
-                          </a:cxnLst>
-                          <a:rect l="0" t="0" r="r" b="b"/>
-                          <a:pathLst>
-                            <a:path w="1374" h="268">
-                              <a:moveTo>
-                                <a:pt x="1341" y="267"/>
-                              </a:moveTo>
-                              <a:lnTo>
-                                <a:pt x="33" y="267"/>
-                              </a:lnTo>
-                              <a:lnTo>
-                                <a:pt x="29" y="266"/>
-                              </a:lnTo>
-                              <a:lnTo>
-                                <a:pt x="0" y="234"/>
-                              </a:lnTo>
-                              <a:lnTo>
-                                <a:pt x="0" y="229"/>
-                              </a:lnTo>
-                              <a:lnTo>
-                                <a:pt x="0" y="33"/>
-                              </a:lnTo>
-                              <a:lnTo>
-                                <a:pt x="33" y="0"/>
-                              </a:lnTo>
-                              <a:lnTo>
-                                <a:pt x="1341" y="0"/>
-                              </a:lnTo>
-                              <a:lnTo>
-                                <a:pt x="1374" y="33"/>
-                              </a:lnTo>
-                              <a:lnTo>
-                                <a:pt x="1374" y="234"/>
-                              </a:lnTo>
-                              <a:lnTo>
-                                <a:pt x="1346" y="266"/>
-                              </a:lnTo>
-                              <a:lnTo>
-                                <a:pt x="1341" y="267"/>
-                              </a:lnTo>
-                              <a:close/>
-                            </a:path>
-                          </a:pathLst>
-                        </a:custGeom>
-                        <a:solidFill>
-                          <a:srgbClr val="DAECDA"/>
-                        </a:solidFill>
-                        <a:ln>
-                          <a:noFill/>
-                        </a:ln>
-                        <a:extLst>
-                          <a:ext uri="{91240B29-F687-4F45-9708-019B960494DF}">
-                            <a14:hiddenLine xmlns:a14="http://schemas.microsoft.com/office/drawing/2010/main" w="9525">
-                              <a:solidFill>
-                                <a:srgbClr val="000000"/>
-                              </a:solidFill>
-                              <a:round/>
-                              <a:headEnd/>
-                              <a:tailEnd/>
-                            </a14:hiddenLine>
-                          </a:ext>
-                        </a:extLst>
-                      </wps:spPr>
-                      <wps:bodyPr rot="0" vert="horz" wrap="square" lIns="91440" tIns="45720" rIns="91440" bIns="45720" anchor="t" anchorCtr="0" upright="1">
-                        <a:noAutofit/>
-                      </wps:bodyPr>
-                    </wps:wsp>
-                  </a:graphicData>
-                </a:graphic>
-                <wp14:sizeRelH relativeFrom="page">
-                  <wp14:pctWidth>0</wp14:pctWidth>
-                </wp14:sizeRelH>
-                <wp14:sizeRelV relativeFrom="page">
-                  <wp14:pctHeight>0</wp14:pctHeight>
-                </wp14:sizeRelV>
-              </wp:anchor>
-            </w:drawing>
-          </mc:Choice>
-          <mc:Fallback>
-            <w:pict>
-              <v:shape w14:anchorId="195488F6" id="Freeform: Shape 4" o:spid="_x0000_s1026" style="position:absolute;margin-left:201.7pt;margin-top:-41.35pt;width:68.7pt;height:13.4pt;z-index:-15695360;visibility:visible;mso-wrap-style:square;mso-width-percent:0;mso-height-percent:0;mso-wrap-distance-left:9pt;mso-wrap-distance-top:0;mso-wrap-distance-right:9pt;mso-wrap-distance-bottom:0;mso-position-horizontal:absolute;mso-position-horizontal-relative:page;mso-position-vertical:absolute;mso-position-vertical-relative:text;mso-width-percent:0;mso-height-percent:0;mso-width-relative:page;mso-height-relative:page;v-text-anchor:top" coordsize="1374,268" o:gfxdata="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" path="m1341,267l33,267r-4,-1l,234r,-5l,33,33,,1341,r33,33l1374,234r-28,32l1341,267xe" fillcolor="#daecda" stroked="f">
-                <v:path arrowok="t" o:connecttype="custom" o:connectlocs="851535,-355600;20955,-355600;18415,-356235;0,-376555;0,-379730;0,-504190;20955,-525145;851535,-525145;872490,-504190;872490,-376555;854710,-356235;851535,-355600" o:connectangles="0,0,0,0,0,0,0,0,0,0,0,0"/>
-                <w10:wrap anchorx="page"/>
-              </v:shape>
-            </w:pict>
-          </mc:Fallback>
-        </mc:AlternateContent>
-      </w:r>
-      <w:r>
-        <w:rPr>
-          <w:noProof/>
-        </w:rPr>
-        <mc:AlternateContent>
-          <mc:Choice Requires="wps">
-            <w:drawing>
-              <wp:anchor distT="0" distB="0" distL="114300" distR="114300" simplePos="0" relativeHeight="487622144" behindDoc="1" locked="0" layoutInCell="1" allowOverlap="1" wp14:anchorId="6CD25C7D" wp14:editId="2E0F2CCC">
-                <wp:simplePos x="0" y="0"/>
-                <wp:positionH relativeFrom="page">
-                  <wp:posOffset>2561590</wp:posOffset>
-                </wp:positionH>
-                <wp:positionV relativeFrom="paragraph">
-                  <wp:posOffset>-234315</wp:posOffset>
-                </wp:positionV>
-                <wp:extent cx="872490" cy="170180"/>
-                <wp:effectExtent l="0" t="0" r="0" b="0"/>
-                <wp:wrapNone/>
-                <wp:docPr id="2" name="Freeform: Shape 2"/>
-                <wp:cNvGraphicFramePr>
-                  <a:graphicFrameLocks xmlns:a="http://schemas.openxmlformats.org/drawingml/2006/main"/>
-                </wp:cNvGraphicFramePr>
-                <a:graphic xmlns:a="http://schemas.openxmlformats.org/drawingml/2006/main">
-                  <a:graphicData uri="http://schemas.microsoft.com/office/word/2010/wordprocessingShape">
-                    <wps:wsp>
-                      <wps:cNvSpPr>
-                        <a:spLocks/>
-                      </wps:cNvSpPr>
-                      <wps:spPr bwMode="auto">
-                        <a:xfrm>
-                          <a:off x="0" y="0"/>
-                          <a:ext cx="872490" cy="170180"/>
-                        </a:xfrm>
-                        <a:custGeom>
-                          <a:avLst/>
-                          <a:gdLst>
-                            <a:gd name="T0" fmla="+- 0 5375 4034"/>
-                            <a:gd name="T1" fmla="*/ T0 w 1374"/>
-                            <a:gd name="T2" fmla="+- 0 -102 -369"/>
-                            <a:gd name="T3" fmla="*/ -102 h 268"/>
-                            <a:gd name="T4" fmla="+- 0 4067 4034"/>
-                            <a:gd name="T5" fmla="*/ T4 w 1374"/>
-                            <a:gd name="T6" fmla="+- 0 -102 -369"/>
-                            <a:gd name="T7" fmla="*/ -102 h 268"/>
-                            <a:gd name="T8" fmla="+- 0 4063 4034"/>
-                            <a:gd name="T9" fmla="*/ T8 w 1374"/>
-                            <a:gd name="T10" fmla="+- 0 -103 -369"/>
-                            <a:gd name="T11" fmla="*/ -103 h 268"/>
-                            <a:gd name="T12" fmla="+- 0 4034 4034"/>
-                            <a:gd name="T13" fmla="*/ T12 w 1374"/>
-                            <a:gd name="T14" fmla="+- 0 -135 -369"/>
-                            <a:gd name="T15" fmla="*/ -135 h 268"/>
-                            <a:gd name="T16" fmla="+- 0 4034 4034"/>
-                            <a:gd name="T17" fmla="*/ T16 w 1374"/>
-                            <a:gd name="T18" fmla="+- 0 -140 -369"/>
-                            <a:gd name="T19" fmla="*/ -140 h 268"/>
-                            <a:gd name="T20" fmla="+- 0 4034 4034"/>
-                            <a:gd name="T21" fmla="*/ T20 w 1374"/>
-                            <a:gd name="T22" fmla="+- 0 -336 -369"/>
-                            <a:gd name="T23" fmla="*/ -336 h 268"/>
-                            <a:gd name="T24" fmla="+- 0 4067 4034"/>
-                            <a:gd name="T25" fmla="*/ T24 w 1374"/>
-                            <a:gd name="T26" fmla="+- 0 -369 -369"/>
-                            <a:gd name="T27" fmla="*/ -369 h 268"/>
-                            <a:gd name="T28" fmla="+- 0 5375 4034"/>
-                            <a:gd name="T29" fmla="*/ T28 w 1374"/>
-                            <a:gd name="T30" fmla="+- 0 -369 -369"/>
-                            <a:gd name="T31" fmla="*/ -369 h 268"/>
-                            <a:gd name="T32" fmla="+- 0 5408 4034"/>
-                            <a:gd name="T33" fmla="*/ T32 w 1374"/>
-                            <a:gd name="T34" fmla="+- 0 -336 -369"/>
-                            <a:gd name="T35" fmla="*/ -336 h 268"/>
-                            <a:gd name="T36" fmla="+- 0 5408 4034"/>
-                            <a:gd name="T37" fmla="*/ T36 w 1374"/>
-                            <a:gd name="T38" fmla="+- 0 -135 -369"/>
-                            <a:gd name="T39" fmla="*/ -135 h 268"/>
-                            <a:gd name="T40" fmla="+- 0 5380 4034"/>
-                            <a:gd name="T41" fmla="*/ T40 w 1374"/>
-                            <a:gd name="T42" fmla="+- 0 -103 -369"/>
-                            <a:gd name="T43" fmla="*/ -103 h 268"/>
-                            <a:gd name="T44" fmla="+- 0 5375 4034"/>
-                            <a:gd name="T45" fmla="*/ T44 w 1374"/>
-                            <a:gd name="T46" fmla="+- 0 -102 -369"/>
-                            <a:gd name="T47" fmla="*/ -102 h 268"/>
-                          </a:gdLst>
-                          <a:ahLst/>
-                          <a:cxnLst>
-                            <a:cxn ang="0">
-                              <a:pos x="T1" y="T3"/>
-                            </a:cxn>
-                            <a:cxn ang="0">
-                              <a:pos x="T5" y="T7"/>
-                            </a:cxn>
-                            <a:cxn ang="0">
-                              <a:pos x="T9" y="T11"/>
-                            </a:cxn>
-                            <a:cxn ang="0">
-                              <a:pos x="T13" y="T15"/>
-                            </a:cxn>
-                            <a:cxn ang="0">
-                              <a:pos x="T17" y="T19"/>
-                            </a:cxn>
-                            <a:cxn ang="0">
-                              <a:pos x="T21" y="T23"/>
-                            </a:cxn>
-                            <a:cxn ang="0">
-                              <a:pos x="T25" y="T27"/>
-                            </a:cxn>
-                            <a:cxn ang="0">
-                              <a:pos x="T29" y="T31"/>
-                            </a:cxn>
-                            <a:cxn ang="0">
-                              <a:pos x="T33" y="T35"/>
-                            </a:cxn>
-                            <a:cxn ang="0">
-                              <a:pos x="T37" y="T39"/>
-                            </a:cxn>
-                            <a:cxn ang="0">
-                              <a:pos x="T41" y="T43"/>
-                            </a:cxn>
-                            <a:cxn ang="0">
-                              <a:pos x="T45" y="T47"/>
-                            </a:cxn>
-                          </a:cxnLst>
-                          <a:rect l="0" t="0" r="r" b="b"/>
-                          <a:pathLst>
-                            <a:path w="1374" h="268">
-                              <a:moveTo>
-                                <a:pt x="1341" y="267"/>
-                              </a:moveTo>
-                              <a:lnTo>
-                                <a:pt x="33" y="267"/>
-                              </a:lnTo>
-                              <a:lnTo>
-                                <a:pt x="29" y="266"/>
-                              </a:lnTo>
-                              <a:lnTo>
-                                <a:pt x="0" y="234"/>
-                              </a:lnTo>
-                              <a:lnTo>
-                                <a:pt x="0" y="229"/>
-                              </a:lnTo>
-                              <a:lnTo>
-                                <a:pt x="0" y="33"/>
-                              </a:lnTo>
-                              <a:lnTo>
-                                <a:pt x="33" y="0"/>
-                              </a:lnTo>
-                              <a:lnTo>
-                                <a:pt x="1341" y="0"/>
-                              </a:lnTo>
-                              <a:lnTo>
-                                <a:pt x="1374" y="33"/>
-                              </a:lnTo>
-                              <a:lnTo>
-                                <a:pt x="1374" y="234"/>
-                              </a:lnTo>
-                              <a:lnTo>
-                                <a:pt x="1346" y="266"/>
-                              </a:lnTo>
-                              <a:lnTo>
-                                <a:pt x="1341" y="267"/>
-                              </a:lnTo>
-                              <a:close/>
-                            </a:path>
-                          </a:pathLst>
-                        </a:custGeom>
-                        <a:solidFill>
-                          <a:srgbClr val="DAECDA"/>
-                        </a:solidFill>
-                        <a:ln>
-                          <a:noFill/>
-                        </a:ln>
-                        <a:extLst>
-                          <a:ext uri="{91240B29-F687-4F45-9708-019B960494DF}">
-                            <a14:hiddenLine xmlns:a14="http://schemas.microsoft.com/office/drawing/2010/main" w="9525">
-                              <a:solidFill>
-                                <a:srgbClr val="000000"/>
-                              </a:solidFill>
-                              <a:round/>
-                              <a:headEnd/>
-                              <a:tailEnd/>
-                            </a14:hiddenLine>
-                          </a:ext>
-                        </a:extLst>
-                      </wps:spPr>
-                      <wps:bodyPr rot="0" vert="horz" wrap="square" lIns="91440" tIns="45720" rIns="91440" bIns="45720" anchor="t" anchorCtr="0" upright="1">
-                        <a:noAutofit/>
-                      </wps:bodyPr>
-                    </wps:wsp>
-                  </a:graphicData>
-                </a:graphic>
-                <wp14:sizeRelH relativeFrom="page">
-                  <wp14:pctWidth>0</wp14:pctWidth>
-                </wp14:sizeRelH>
-                <wp14:sizeRelV relativeFrom="page">
-                  <wp14:pctHeight>0</wp14:pctHeight>
-                </wp14:sizeRelV>
-              </wp:anchor>
-            </w:drawing>
-          </mc:Choice>
-          <mc:Fallback>
-            <w:pict>
-              <v:shape w14:anchorId="1108AC6A" id="Freeform: Shape 2" o:spid="_x0000_s1026" style="position:absolute;margin-left:201.7pt;margin-top:-18.45pt;width:68.7pt;height:13.4pt;z-index:-15694336;visibility:visible;mso-wrap-style:square;mso-width-percent:0;mso-height-percent:0;mso-wrap-distance-left:9pt;mso-wrap-distance-top:0;mso-wrap-distance-right:9pt;mso-wrap-distance-bottom:0;mso-position-horizontal:absolute;mso-position-horizontal-relative:page;mso-position-vertical:absolute;mso-position-vertical-relative:text;mso-width-percent:0;mso-height-percent:0;mso-width-relative:page;mso-height-relative:page;v-text-anchor:top" coordsize="1374,268" o:gfxdata="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" path="m1341,267l33,267r-4,-1l,234r,-5l,33,33,,1341,r33,33l1374,234r-28,32l1341,267xe" fillcolor="#daecda" stroked="f">
-                <v:path arrowok="t" o:connecttype="custom" o:connectlocs="851535,-64770;20955,-64770;18415,-65405;0,-85725;0,-88900;0,-213360;20955,-234315;851535,-234315;872490,-213360;872490,-85725;854710,-65405;851535,-64770" o:connectangles="0,0,0,0,0,0,0,0,0,0,0,0"/>
-                <w10:wrap anchorx="page"/>
-              </v:shape>
-            </w:pict>
-          </mc:Fallback>
-        </mc:AlternateContent>
-      </w:r>
-      <w:r>
         <w:t>I</w:t>
       </w:r>
       <w:r>
@@ -2515,15 +2805,7 @@
         <w:t xml:space="preserve"> </w:t>
       </w:r>
       <w:r>
-        <w:t>(</w:t>
-      </w:r>
-      <w:r>
-        <w:t>Seng Wei Han</w:t>
-      </w:r>
-      <w:bookmarkStart w:id="0" w:name="_GoBack"/>
-      <w:bookmarkEnd w:id="0"/>
-      <w:r>
-        <w:t>)</w:t>
+        <w:t>(Seng Wei Han)</w:t>
       </w:r>
       <w:r>
         <w:rPr>
@@ -12080,7 +12362,7 @@
       </w:pPr>
       <w:r>
         <w:pict w14:anchorId="12C76B29">
-          <v:shape id="_x0000_s1119" style="position:absolute;left:0;text-align:left;margin-left:79pt;margin-top:13.25pt;width:3.2pt;height:3.2pt;z-index:15734784;mso-position-horizontal-relative:page" coordorigin="1580,265" coordsize="64,64" path="m1616,329r-9,l1603,328r-23,-27l1580,293r27,-28l1616,265r27,32l1643,301r-27,28xe" fillcolor="black" stroked="f">
+          <v:shape id="_x0000_s2143" style="position:absolute;left:0;text-align:left;margin-left:79pt;margin-top:13.25pt;width:3.2pt;height:3.2pt;z-index:15734784;mso-position-horizontal-relative:page" coordorigin="1580,265" coordsize="64,64" path="m1616,329r-9,l1603,328r-23,-27l1580,293r27,-28l1616,265r27,32l1643,301r-27,28xe" fillcolor="black" stroked="f">
             <v:path arrowok="t"/>
             <w10:wrap anchorx="page"/>
           </v:shape>
@@ -12124,7 +12406,7 @@
       </w:pPr>
       <w:r>
         <w:pict w14:anchorId="0766B1C1">
-          <v:shape id="_x0000_s1118" style="position:absolute;left:0;text-align:left;margin-left:79pt;margin-top:4.75pt;width:3.2pt;height:3.2pt;z-index:15735296;mso-position-horizontal-relative:page" coordorigin="1580,95" coordsize="64,64" path="m1616,159r-9,l1603,158r-23,-27l1580,123r27,-28l1616,95r27,32l1643,131r-27,28xe" fillcolor="black" stroked="f">
+          <v:shape id="_x0000_s2142" style="position:absolute;left:0;text-align:left;margin-left:79pt;margin-top:4.75pt;width:3.2pt;height:3.2pt;z-index:15735296;mso-position-horizontal-relative:page" coordorigin="1580,95" coordsize="64,64" path="m1616,159r-9,l1603,158r-23,-27l1580,123r27,-28l1616,95r27,32l1643,131r-27,28xe" fillcolor="black" stroked="f">
             <v:path arrowok="t"/>
             <w10:wrap anchorx="page"/>
           </v:shape>
@@ -12269,7 +12551,7 @@
       <w:r>
         <w:lastRenderedPageBreak/>
         <w:pict w14:anchorId="09BDF2E3">
-          <v:shape id="_x0000_s1117" style="position:absolute;left:0;text-align:left;margin-left:79pt;margin-top:8.35pt;width:3.2pt;height:3.2pt;z-index:15737344;mso-position-horizontal-relative:page" coordorigin="1580,167" coordsize="64,64" path="m1616,231r-9,l1603,230r-23,-27l1580,195r27,-28l1616,167r27,32l1643,203r-27,28xe" fillcolor="black" stroked="f">
+          <v:shape id="_x0000_s2141" style="position:absolute;left:0;text-align:left;margin-left:79pt;margin-top:8.35pt;width:3.2pt;height:3.2pt;z-index:15737344;mso-position-horizontal-relative:page" coordorigin="1580,167" coordsize="64,64" path="m1616,231r-9,l1603,230r-23,-27l1580,195r27,-28l1616,167r27,32l1643,203r-27,28xe" fillcolor="black" stroked="f">
             <v:path arrowok="t"/>
             <w10:wrap anchorx="page"/>
           </v:shape>
@@ -12434,7 +12716,7 @@
       </w:pPr>
       <w:r>
         <w:pict w14:anchorId="571BA3AA">
-          <v:shape id="_x0000_s1116" style="position:absolute;left:0;text-align:left;margin-left:79pt;margin-top:13.25pt;width:3.2pt;height:3.2pt;z-index:15737856;mso-position-horizontal-relative:page" coordorigin="1580,265" coordsize="64,64" path="m1616,329r-9,l1603,328r-23,-27l1580,293r27,-28l1616,265r27,32l1643,301r-27,28xe" fillcolor="black" stroked="f">
+          <v:shape id="_x0000_s2140" style="position:absolute;left:0;text-align:left;margin-left:79pt;margin-top:13.25pt;width:3.2pt;height:3.2pt;z-index:15737856;mso-position-horizontal-relative:page" coordorigin="1580,265" coordsize="64,64" path="m1616,329r-9,l1603,328r-23,-27l1580,293r27,-28l1616,265r27,32l1643,301r-27,28xe" fillcolor="black" stroked="f">
             <v:path arrowok="t"/>
             <w10:wrap anchorx="page"/>
           </v:shape>
@@ -12470,7 +12752,7 @@
       </w:pPr>
       <w:r>
         <w:pict w14:anchorId="5A62893F">
-          <v:shape id="_x0000_s1115" style="position:absolute;left:0;text-align:left;margin-left:79pt;margin-top:14.4pt;width:3.2pt;height:3.2pt;z-index:15738368;mso-position-horizontal-relative:page" coordorigin="1580,288" coordsize="64,64" path="m1616,352r-9,l1603,351r-23,-27l1580,316r27,-28l1616,288r27,32l1643,324r-27,28xe" fillcolor="black" stroked="f">
+          <v:shape id="_x0000_s2139" style="position:absolute;left:0;text-align:left;margin-left:79pt;margin-top:14.4pt;width:3.2pt;height:3.2pt;z-index:15738368;mso-position-horizontal-relative:page" coordorigin="1580,288" coordsize="64,64" path="m1616,352r-9,l1603,351r-23,-27l1580,316r27,-28l1616,288r27,32l1643,324r-27,28xe" fillcolor="black" stroked="f">
             <v:path arrowok="t"/>
             <w10:wrap anchorx="page"/>
           </v:shape>
@@ -12614,7 +12896,7 @@
       </w:pPr>
       <w:r>
         <w:pict w14:anchorId="11382396">
-          <v:shape id="_x0000_s1114" style="position:absolute;left:0;text-align:left;margin-left:79pt;margin-top:4.8pt;width:3.2pt;height:3.2pt;z-index:15738880;mso-position-horizontal-relative:page" coordorigin="1580,96" coordsize="64,64" path="m1616,160r-9,l1603,159r-23,-27l1580,124r27,-28l1616,96r27,32l1643,132r-27,28xe" fillcolor="black" stroked="f">
+          <v:shape id="_x0000_s2138" style="position:absolute;left:0;text-align:left;margin-left:79pt;margin-top:4.8pt;width:3.2pt;height:3.2pt;z-index:15738880;mso-position-horizontal-relative:page" coordorigin="1580,96" coordsize="64,64" path="m1616,160r-9,l1603,159r-23,-27l1580,124r27,-28l1616,96r27,32l1643,132r-27,28xe" fillcolor="black" stroked="f">
             <v:path arrowok="t"/>
             <w10:wrap anchorx="page"/>
           </v:shape>
@@ -12787,7 +13069,7 @@
       </w:pPr>
       <w:r>
         <w:pict w14:anchorId="31B9E1F9">
-          <v:shape id="_x0000_s1113" style="position:absolute;left:0;text-align:left;margin-left:79pt;margin-top:10.4pt;width:3.2pt;height:3.2pt;z-index:15739392;mso-position-horizontal-relative:page" coordorigin="1580,208" coordsize="64,64" path="m1616,272r-9,l1603,271r-23,-27l1580,236r27,-28l1616,208r27,32l1643,244r-27,28xe" fillcolor="black" stroked="f">
+          <v:shape id="_x0000_s2137" style="position:absolute;left:0;text-align:left;margin-left:79pt;margin-top:10.4pt;width:3.2pt;height:3.2pt;z-index:15739392;mso-position-horizontal-relative:page" coordorigin="1580,208" coordsize="64,64" path="m1616,272r-9,l1603,271r-23,-27l1580,236r27,-28l1616,208r27,32l1643,244r-27,28xe" fillcolor="black" stroked="f">
             <v:path arrowok="t"/>
             <w10:wrap anchorx="page"/>
           </v:shape>
@@ -12996,7 +13278,7 @@
       </w:pPr>
       <w:r>
         <w:pict w14:anchorId="431ED4F0">
-          <v:shape id="_x0000_s1112" style="position:absolute;left:0;text-align:left;margin-left:79pt;margin-top:11.1pt;width:3.2pt;height:3.2pt;z-index:15739904;mso-position-horizontal-relative:page" coordorigin="1580,222" coordsize="64,64" path="m1616,286r-9,l1603,285r-23,-27l1580,250r27,-28l1616,222r27,32l1643,258r-27,28xe" fillcolor="black" stroked="f">
+          <v:shape id="_x0000_s2136" style="position:absolute;left:0;text-align:left;margin-left:79pt;margin-top:11.1pt;width:3.2pt;height:3.2pt;z-index:15739904;mso-position-horizontal-relative:page" coordorigin="1580,222" coordsize="64,64" path="m1616,286r-9,l1603,285r-23,-27l1580,250r27,-28l1616,222r27,32l1643,258r-27,28xe" fillcolor="black" stroked="f">
             <v:path arrowok="t"/>
             <w10:wrap anchorx="page"/>
           </v:shape>
@@ -13068,7 +13350,7 @@
       </w:pPr>
       <w:r>
         <w:pict w14:anchorId="10DBDFF8">
-          <v:rect id="_x0000_s1111" style="position:absolute;left:0;text-align:left;margin-left:1in;margin-top:34pt;width:468pt;height:.65pt;z-index:-15721472;mso-wrap-distance-left:0;mso-wrap-distance-right:0;mso-position-horizontal-relative:page" fillcolor="#37342e" stroked="f">
+          <v:rect id="_x0000_s2135" style="position:absolute;left:0;text-align:left;margin-left:1in;margin-top:34pt;width:468pt;height:.65pt;z-index:-15721472;mso-wrap-distance-left:0;mso-wrap-distance-right:0;mso-position-horizontal-relative:page" fillcolor="#37342e" stroked="f">
             <v:fill opacity="5911f"/>
             <w10:wrap type="topAndBottom" anchorx="page"/>
           </v:rect>
@@ -13333,8 +13615,8 @@
       </w:pPr>
       <w:r>
         <w:pict w14:anchorId="5E2BEC55">
-          <v:group id="_x0000_s1108" style="position:absolute;left:0;text-align:left;margin-left:1in;margin-top:44.4pt;width:468pt;height:97.3pt;z-index:-15720960;mso-wrap-distance-left:0;mso-wrap-distance-right:0;mso-position-horizontal-relative:page" coordorigin="1440,888" coordsize="9360,1946">
-            <v:shape id="_x0000_s1110" style="position:absolute;left:1440;top:887;width:9360;height:1946" coordorigin="1440,888" coordsize="9360,1946" path="m10767,2834r-9294,l1468,2833r-28,-32l1440,2796r,-1875l1473,888r9294,l10800,921r,1880l10772,2833r-5,1xe" fillcolor="#868278" stroked="f">
+          <v:group id="_x0000_s2132" style="position:absolute;left:0;text-align:left;margin-left:1in;margin-top:44.4pt;width:468pt;height:97.3pt;z-index:-15720960;mso-wrap-distance-left:0;mso-wrap-distance-right:0;mso-position-horizontal-relative:page" coordorigin="1440,888" coordsize="9360,1946">
+            <v:shape id="_x0000_s2134" style="position:absolute;left:1440;top:887;width:9360;height:1946" coordorigin="1440,888" coordsize="9360,1946" path="m10767,2834r-9294,l1468,2833r-28,-32l1440,2796r,-1875l1473,888r9294,l10800,921r,1880l10772,2833r-5,1xe" fillcolor="#868278" stroked="f">
               <v:fill opacity="9764f"/>
               <v:path arrowok="t"/>
             </v:shape>
@@ -13342,7 +13624,7 @@
               <v:stroke joinstyle="miter"/>
               <v:path gradientshapeok="t" o:connecttype="rect"/>
             </v:shapetype>
-            <v:shape id="_x0000_s1109" type="#_x0000_t202" style="position:absolute;left:1440;top:887;width:9360;height:1946" filled="f" stroked="f">
+            <v:shape id="_x0000_s2133" type="#_x0000_t202" style="position:absolute;left:1440;top:887;width:9360;height:1946" filled="f" stroked="f">
               <v:textbox inset="0,0,0,0">
                 <w:txbxContent>
                   <w:p>
@@ -14138,12 +14420,12 @@
       </w:pPr>
       <w:r>
         <w:pict w14:anchorId="56165E68">
-          <v:group id="_x0000_s1105" style="position:absolute;left:0;text-align:left;margin-left:1in;margin-top:42.2pt;width:468pt;height:76.95pt;z-index:-15720448;mso-wrap-distance-left:0;mso-wrap-distance-right:0;mso-position-horizontal-relative:page" coordorigin="1440,844" coordsize="9360,1539">
-            <v:shape id="_x0000_s1107" style="position:absolute;left:1440;top:843;width:9360;height:1539" coordorigin="1440,844" coordsize="9360,1539" path="m10767,2383r-9294,l1468,2382r-28,-32l1440,2345r,-1468l1473,844r9294,l10800,877r,1473l10772,2382r-5,1xe" fillcolor="#868278" stroked="f">
+          <v:group id="_x0000_s2129" style="position:absolute;left:0;text-align:left;margin-left:1in;margin-top:42.2pt;width:468pt;height:76.95pt;z-index:-15720448;mso-wrap-distance-left:0;mso-wrap-distance-right:0;mso-position-horizontal-relative:page" coordorigin="1440,844" coordsize="9360,1539">
+            <v:shape id="_x0000_s2131" style="position:absolute;left:1440;top:843;width:9360;height:1539" coordorigin="1440,844" coordsize="9360,1539" path="m10767,2383r-9294,l1468,2382r-28,-32l1440,2345r,-1468l1473,844r9294,l10800,877r,1473l10772,2382r-5,1xe" fillcolor="#868278" stroked="f">
               <v:fill opacity="9764f"/>
               <v:path arrowok="t"/>
             </v:shape>
-            <v:shape id="_x0000_s1106" type="#_x0000_t202" style="position:absolute;left:1440;top:843;width:9360;height:1539" filled="f" stroked="f">
+            <v:shape id="_x0000_s2130" type="#_x0000_t202" style="position:absolute;left:1440;top:843;width:9360;height:1539" filled="f" stroked="f">
               <v:textbox inset="0,0,0,0">
                 <w:txbxContent>
                   <w:p>
@@ -15059,12 +15341,12 @@
       </w:pPr>
       <w:r>
         <w:pict w14:anchorId="6A9DDE49">
-          <v:group id="_x0000_s1102" style="width:468pt;height:87.15pt;mso-position-horizontal-relative:char;mso-position-vertical-relative:line" coordsize="9360,1743">
-            <v:shape id="_x0000_s1104" style="position:absolute;width:9360;height:1743" coordsize="9360,1743" path="m9327,1742r-9294,l28,1741,,1709r,-5l,33,33,,9327,r33,33l9360,1709r-28,32l9327,1742xe" fillcolor="#868278" stroked="f">
+          <v:group id="_x0000_s2126" style="width:468pt;height:87.15pt;mso-position-horizontal-relative:char;mso-position-vertical-relative:line" coordsize="9360,1743">
+            <v:shape id="_x0000_s2128" style="position:absolute;width:9360;height:1743" coordsize="9360,1743" path="m9327,1742r-9294,l28,1741,,1709r,-5l,33,33,,9327,r33,33l9360,1709r-28,32l9327,1742xe" fillcolor="#868278" stroked="f">
               <v:fill opacity="9764f"/>
               <v:path arrowok="t"/>
             </v:shape>
-            <v:shape id="_x0000_s1103" type="#_x0000_t202" style="position:absolute;width:9360;height:1743" filled="f" stroked="f">
+            <v:shape id="_x0000_s2127" type="#_x0000_t202" style="position:absolute;width:9360;height:1743" filled="f" stroked="f">
               <v:textbox inset="0,0,0,0">
                 <w:txbxContent>
                   <w:p>
@@ -15853,12 +16135,12 @@
       </w:pPr>
       <w:r>
         <w:pict w14:anchorId="456578D3">
-          <v:group id="_x0000_s1099" style="position:absolute;margin-left:1in;margin-top:11.3pt;width:468pt;height:76.95pt;z-index:-15716352;mso-wrap-distance-left:0;mso-wrap-distance-right:0;mso-position-horizontal-relative:page" coordorigin="1440,226" coordsize="9360,1539">
-            <v:shape id="_x0000_s1101" style="position:absolute;left:1440;top:225;width:9360;height:1539" coordorigin="1440,226" coordsize="9360,1539" path="m10767,1764r-9294,l1468,1763r-28,-32l1440,1726r,-1467l1473,226r9294,l10800,259r,1472l10772,1763r-5,1xe" fillcolor="#868278" stroked="f">
+          <v:group id="_x0000_s2123" style="position:absolute;margin-left:1in;margin-top:11.3pt;width:468pt;height:76.95pt;z-index:-15716352;mso-wrap-distance-left:0;mso-wrap-distance-right:0;mso-position-horizontal-relative:page" coordorigin="1440,226" coordsize="9360,1539">
+            <v:shape id="_x0000_s2125" style="position:absolute;left:1440;top:225;width:9360;height:1539" coordorigin="1440,226" coordsize="9360,1539" path="m10767,1764r-9294,l1468,1763r-28,-32l1440,1726r,-1467l1473,226r9294,l10800,259r,1472l10772,1763r-5,1xe" fillcolor="#868278" stroked="f">
               <v:fill opacity="9764f"/>
               <v:path arrowok="t"/>
             </v:shape>
-            <v:shape id="_x0000_s1100" type="#_x0000_t202" style="position:absolute;left:1440;top:225;width:9360;height:1539" filled="f" stroked="f">
+            <v:shape id="_x0000_s2124" type="#_x0000_t202" style="position:absolute;left:1440;top:225;width:9360;height:1539" filled="f" stroked="f">
               <v:textbox inset="0,0,0,0">
                 <w:txbxContent>
                   <w:p>
@@ -16479,12 +16761,12 @@
       </w:pPr>
       <w:r>
         <w:pict w14:anchorId="60D91C7A">
-          <v:group id="_x0000_s1096" style="position:absolute;margin-left:1in;margin-top:7.3pt;width:468pt;height:66.8pt;z-index:-15715840;mso-wrap-distance-left:0;mso-wrap-distance-right:0;mso-position-horizontal-relative:page" coordorigin="1440,146" coordsize="9360,1336">
-            <v:shape id="_x0000_s1098" style="position:absolute;left:1440;top:145;width:9360;height:1336" coordorigin="1440,146" coordsize="9360,1336" path="m10767,1481r-9294,l1468,1480r-28,-32l1440,1443r,-1264l1473,146r9294,l10800,179r,1269l10772,1480r-5,1xe" fillcolor="#868278" stroked="f">
+          <v:group id="_x0000_s2120" style="position:absolute;margin-left:1in;margin-top:7.3pt;width:468pt;height:66.8pt;z-index:-15715840;mso-wrap-distance-left:0;mso-wrap-distance-right:0;mso-position-horizontal-relative:page" coordorigin="1440,146" coordsize="9360,1336">
+            <v:shape id="_x0000_s2122" style="position:absolute;left:1440;top:145;width:9360;height:1336" coordorigin="1440,146" coordsize="9360,1336" path="m10767,1481r-9294,l1468,1480r-28,-32l1440,1443r,-1264l1473,146r9294,l10800,179r,1269l10772,1480r-5,1xe" fillcolor="#868278" stroked="f">
               <v:fill opacity="9764f"/>
               <v:path arrowok="t"/>
             </v:shape>
-            <v:shape id="_x0000_s1097" type="#_x0000_t202" style="position:absolute;left:1440;top:145;width:9360;height:1336" filled="f" stroked="f">
+            <v:shape id="_x0000_s2121" type="#_x0000_t202" style="position:absolute;left:1440;top:145;width:9360;height:1336" filled="f" stroked="f">
               <v:textbox inset="0,0,0,0">
                 <w:txbxContent>
                   <w:p>
@@ -16927,12 +17209,12 @@
       </w:pPr>
       <w:r>
         <w:pict w14:anchorId="04266EC2">
-          <v:group id="_x0000_s1093" style="position:absolute;margin-left:1in;margin-top:7.3pt;width:468pt;height:56.6pt;z-index:-15715328;mso-wrap-distance-left:0;mso-wrap-distance-right:0;mso-position-horizontal-relative:page" coordorigin="1440,146" coordsize="9360,1132">
-            <v:shape id="_x0000_s1095" style="position:absolute;left:1440;top:145;width:9360;height:1132" coordorigin="1440,146" coordsize="9360,1132" path="m10767,1277r-9294,l1468,1276r-28,-32l1440,1239r,-1060l1473,146r9294,l10800,179r,1065l10772,1276r-5,1xe" fillcolor="#868278" stroked="f">
+          <v:group id="_x0000_s2117" style="position:absolute;margin-left:1in;margin-top:7.3pt;width:468pt;height:56.6pt;z-index:-15715328;mso-wrap-distance-left:0;mso-wrap-distance-right:0;mso-position-horizontal-relative:page" coordorigin="1440,146" coordsize="9360,1132">
+            <v:shape id="_x0000_s2119" style="position:absolute;left:1440;top:145;width:9360;height:1132" coordorigin="1440,146" coordsize="9360,1132" path="m10767,1277r-9294,l1468,1276r-28,-32l1440,1239r,-1060l1473,146r9294,l10800,179r,1065l10772,1276r-5,1xe" fillcolor="#868278" stroked="f">
               <v:fill opacity="9764f"/>
               <v:path arrowok="t"/>
             </v:shape>
-            <v:shape id="_x0000_s1094" type="#_x0000_t202" style="position:absolute;left:1440;top:145;width:9360;height:1132" filled="f" stroked="f">
+            <v:shape id="_x0000_s2118" type="#_x0000_t202" style="position:absolute;left:1440;top:145;width:9360;height:1132" filled="f" stroked="f">
               <v:textbox inset="0,0,0,0">
                 <w:txbxContent>
                   <w:p>
@@ -17096,7 +17378,7 @@
       </w:r>
       <w:r>
         <w:pict w14:anchorId="5173B44F">
-          <v:rect id="_x0000_s1092" style="position:absolute;margin-left:1in;margin-top:72.15pt;width:468pt;height:.65pt;z-index:-15714816;mso-wrap-distance-left:0;mso-wrap-distance-right:0;mso-position-horizontal-relative:page" fillcolor="#37342e" stroked="f">
+          <v:rect id="_x0000_s2116" style="position:absolute;margin-left:1in;margin-top:72.15pt;width:468pt;height:.65pt;z-index:-15714816;mso-wrap-distance-left:0;mso-wrap-distance-right:0;mso-position-horizontal-relative:page" fillcolor="#37342e" stroked="f">
             <v:fill opacity="5911f"/>
             <w10:wrap type="topAndBottom" anchorx="page"/>
           </v:rect>
@@ -19587,7 +19869,7 @@
       </w:pPr>
       <w:r>
         <w:pict w14:anchorId="61FA92AF">
-          <v:shape id="_x0000_s1091" style="position:absolute;left:0;text-align:left;margin-left:79pt;margin-top:4.75pt;width:3.2pt;height:3.2pt;z-index:15742976;mso-position-horizontal-relative:page" coordorigin="1580,95" coordsize="64,64" path="m1616,159r-9,l1603,158r-23,-27l1580,123r27,-28l1616,95r27,32l1643,131r-27,28xe" fillcolor="black" stroked="f">
+          <v:shape id="_x0000_s2115" style="position:absolute;left:0;text-align:left;margin-left:79pt;margin-top:4.75pt;width:3.2pt;height:3.2pt;z-index:15742976;mso-position-horizontal-relative:page" coordorigin="1580,95" coordsize="64,64" path="m1616,159r-9,l1603,158r-23,-27l1580,123r27,-28l1616,95r27,32l1643,131r-27,28xe" fillcolor="black" stroked="f">
             <v:path arrowok="t"/>
             <w10:wrap anchorx="page"/>
           </v:shape>
@@ -19595,7 +19877,7 @@
       </w:r>
       <w:r>
         <w:pict w14:anchorId="64DA1D43">
-          <v:shape id="_x0000_s1090" style="position:absolute;left:0;text-align:left;margin-left:79pt;margin-top:26.4pt;width:3.2pt;height:3.2pt;z-index:15743488;mso-position-horizontal-relative:page" coordorigin="1580,528" coordsize="64,64" path="m1616,591r-9,l1603,591r-23,-27l1580,555r27,-27l1616,528r27,32l1643,564r-27,27xe" fillcolor="black" stroked="f">
+          <v:shape id="_x0000_s2114" style="position:absolute;left:0;text-align:left;margin-left:79pt;margin-top:26.4pt;width:3.2pt;height:3.2pt;z-index:15743488;mso-position-horizontal-relative:page" coordorigin="1580,528" coordsize="64,64" path="m1616,591r-9,l1603,591r-23,-27l1580,555r27,-27l1616,528r27,32l1643,564r-27,27xe" fillcolor="black" stroked="f">
             <v:path arrowok="t"/>
             <w10:wrap anchorx="page"/>
           </v:shape>
@@ -19847,7 +20129,7 @@
       </w:pPr>
       <w:r>
         <w:pict w14:anchorId="1EA17D71">
-          <v:shape id="_x0000_s1089" style="position:absolute;left:0;text-align:left;margin-left:79pt;margin-top:4.15pt;width:3.2pt;height:3.2pt;z-index:15744000;mso-position-horizontal-relative:page" coordorigin="1580,83" coordsize="64,64" path="m1616,146r-9,l1603,145r-23,-26l1580,110r27,-27l1616,83r27,31l1643,119r-27,27xe" fillcolor="black" stroked="f">
+          <v:shape id="_x0000_s2113" style="position:absolute;left:0;text-align:left;margin-left:79pt;margin-top:4.15pt;width:3.2pt;height:3.2pt;z-index:15744000;mso-position-horizontal-relative:page" coordorigin="1580,83" coordsize="64,64" path="m1616,146r-9,l1603,145r-23,-26l1580,110r27,-27l1616,83r27,31l1643,119r-27,27xe" fillcolor="black" stroked="f">
             <v:path arrowok="t"/>
             <w10:wrap anchorx="page"/>
           </v:shape>
@@ -20350,7 +20632,7 @@
       <w:r>
         <w:lastRenderedPageBreak/>
         <w:pict w14:anchorId="34561352">
-          <v:shape id="_x0000_s1088" style="position:absolute;left:0;text-align:left;margin-left:79pt;margin-top:8.35pt;width:3.2pt;height:3.2pt;z-index:15746560;mso-position-horizontal-relative:page" coordorigin="1580,167" coordsize="64,64" path="m1616,231r-9,l1603,230r-23,-27l1580,195r27,-28l1616,167r27,32l1643,203r-27,28xe" fillcolor="black" stroked="f">
+          <v:shape id="_x0000_s2112" style="position:absolute;left:0;text-align:left;margin-left:79pt;margin-top:8.35pt;width:3.2pt;height:3.2pt;z-index:15746560;mso-position-horizontal-relative:page" coordorigin="1580,167" coordsize="64,64" path="m1616,231r-9,l1603,230r-23,-27l1580,195r27,-28l1616,167r27,32l1643,203r-27,28xe" fillcolor="black" stroked="f">
             <v:path arrowok="t"/>
             <w10:wrap anchorx="page"/>
           </v:shape>
@@ -20548,7 +20830,7 @@
       </w:pPr>
       <w:r>
         <w:pict w14:anchorId="652FFE43">
-          <v:shape id="_x0000_s1087" style="position:absolute;left:0;text-align:left;margin-left:79pt;margin-top:11.05pt;width:3.2pt;height:3.2pt;z-index:15747072;mso-position-horizontal-relative:page" coordorigin="1580,221" coordsize="64,64" path="m1616,285r-9,l1603,284r-23,-27l1580,249r27,-28l1616,221r27,32l1643,257r-27,28xe" fillcolor="black" stroked="f">
+          <v:shape id="_x0000_s2111" style="position:absolute;left:0;text-align:left;margin-left:79pt;margin-top:11.05pt;width:3.2pt;height:3.2pt;z-index:15747072;mso-position-horizontal-relative:page" coordorigin="1580,221" coordsize="64,64" path="m1616,285r-9,l1603,284r-23,-27l1580,249r27,-28l1616,221r27,32l1643,257r-27,28xe" fillcolor="black" stroked="f">
             <v:path arrowok="t"/>
             <w10:wrap anchorx="page"/>
           </v:shape>
@@ -20611,7 +20893,7 @@
       </w:pPr>
       <w:r>
         <w:pict w14:anchorId="7D3A497F">
-          <v:shape id="_x0000_s1086" style="position:absolute;left:0;text-align:left;margin-left:79pt;margin-top:14.4pt;width:3.2pt;height:3.2pt;z-index:15747584;mso-position-horizontal-relative:page" coordorigin="1580,288" coordsize="64,64" path="m1616,352r-9,l1603,351r-23,-27l1580,316r27,-28l1616,288r27,32l1643,324r-27,28xe" fillcolor="black" stroked="f">
+          <v:shape id="_x0000_s2110" style="position:absolute;left:0;text-align:left;margin-left:79pt;margin-top:14.4pt;width:3.2pt;height:3.2pt;z-index:15747584;mso-position-horizontal-relative:page" coordorigin="1580,288" coordsize="64,64" path="m1616,352r-9,l1603,351r-23,-27l1580,316r27,-28l1616,288r27,32l1643,324r-27,28xe" fillcolor="black" stroked="f">
             <v:path arrowok="t"/>
             <w10:wrap anchorx="page"/>
           </v:shape>
@@ -20737,7 +21019,7 @@
       </w:pPr>
       <w:r>
         <w:pict w14:anchorId="40228253">
-          <v:shape id="_x0000_s1085" style="position:absolute;left:0;text-align:left;margin-left:79pt;margin-top:4.8pt;width:3.2pt;height:3.2pt;z-index:15748096;mso-position-horizontal-relative:page" coordorigin="1580,96" coordsize="64,64" path="m1616,160r-9,l1603,159r-23,-27l1580,124r27,-28l1616,96r27,32l1643,132r-27,28xe" fillcolor="black" stroked="f">
+          <v:shape id="_x0000_s2109" style="position:absolute;left:0;text-align:left;margin-left:79pt;margin-top:4.8pt;width:3.2pt;height:3.2pt;z-index:15748096;mso-position-horizontal-relative:page" coordorigin="1580,96" coordsize="64,64" path="m1616,160r-9,l1603,159r-23,-27l1580,124r27,-28l1616,96r27,32l1643,132r-27,28xe" fillcolor="black" stroked="f">
             <v:path arrowok="t"/>
             <w10:wrap anchorx="page"/>
           </v:shape>
@@ -21497,7 +21779,7 @@
       </w:pPr>
       <w:r>
         <w:pict w14:anchorId="06EE874B">
-          <v:rect id="_x0000_s1084" style="position:absolute;margin-left:1in;margin-top:7.45pt;width:468pt;height:.65pt;z-index:-15712768;mso-wrap-distance-left:0;mso-wrap-distance-right:0;mso-position-horizontal-relative:page" fillcolor="#37342e" stroked="f">
+          <v:rect id="_x0000_s2108" style="position:absolute;margin-left:1in;margin-top:7.45pt;width:468pt;height:.65pt;z-index:-15712768;mso-wrap-distance-left:0;mso-wrap-distance-right:0;mso-position-horizontal-relative:page" fillcolor="#37342e" stroked="f">
             <v:fill opacity="5911f"/>
             <w10:wrap type="topAndBottom" anchorx="page"/>
           </v:rect>
@@ -21844,12 +22126,12 @@
       </w:pPr>
       <w:r>
         <w:pict w14:anchorId="07C8F342">
-          <v:group id="_x0000_s1081" style="position:absolute;margin-left:1in;margin-top:11.25pt;width:468pt;height:76.95pt;z-index:-15712256;mso-wrap-distance-left:0;mso-wrap-distance-right:0;mso-position-horizontal-relative:page" coordorigin="1440,225" coordsize="9360,1539">
-            <v:shape id="_x0000_s1083" style="position:absolute;left:1440;top:225;width:9360;height:1539" coordorigin="1440,225" coordsize="9360,1539" path="m10767,1764r-9294,l1468,1763r-28,-32l1440,1726r,-1468l1473,225r9294,l10800,258r,1473l10772,1763r-5,1xe" fillcolor="#868278" stroked="f">
+          <v:group id="_x0000_s2105" style="position:absolute;margin-left:1in;margin-top:11.25pt;width:468pt;height:76.95pt;z-index:-15712256;mso-wrap-distance-left:0;mso-wrap-distance-right:0;mso-position-horizontal-relative:page" coordorigin="1440,225" coordsize="9360,1539">
+            <v:shape id="_x0000_s2107" style="position:absolute;left:1440;top:225;width:9360;height:1539" coordorigin="1440,225" coordsize="9360,1539" path="m10767,1764r-9294,l1468,1763r-28,-32l1440,1726r,-1468l1473,225r9294,l10800,258r,1473l10772,1763r-5,1xe" fillcolor="#868278" stroked="f">
               <v:fill opacity="9764f"/>
               <v:path arrowok="t"/>
             </v:shape>
-            <v:shape id="_x0000_s1082" type="#_x0000_t202" style="position:absolute;left:1440;top:225;width:9360;height:1539" filled="f" stroked="f">
+            <v:shape id="_x0000_s2106" type="#_x0000_t202" style="position:absolute;left:1440;top:225;width:9360;height:1539" filled="f" stroked="f">
               <v:textbox inset="0,0,0,0">
                 <w:txbxContent>
                   <w:p>
@@ -22532,12 +22814,12 @@
       </w:pPr>
       <w:r>
         <w:pict w14:anchorId="4328E87E">
-          <v:group id="_x0000_s1078" style="position:absolute;margin-left:1in;margin-top:7.3pt;width:468pt;height:76.95pt;z-index:-15711744;mso-wrap-distance-left:0;mso-wrap-distance-right:0;mso-position-horizontal-relative:page" coordorigin="1440,146" coordsize="9360,1539">
-            <v:shape id="_x0000_s1080" style="position:absolute;left:1440;top:145;width:9360;height:1539" coordorigin="1440,146" coordsize="9360,1539" path="m10767,1684r-9294,l1468,1683r-28,-32l1440,1646r,-1467l1473,146r9294,l10800,179r,1472l10772,1683r-5,1xe" fillcolor="#868278" stroked="f">
+          <v:group id="_x0000_s2102" style="position:absolute;margin-left:1in;margin-top:7.3pt;width:468pt;height:76.95pt;z-index:-15711744;mso-wrap-distance-left:0;mso-wrap-distance-right:0;mso-position-horizontal-relative:page" coordorigin="1440,146" coordsize="9360,1539">
+            <v:shape id="_x0000_s2104" style="position:absolute;left:1440;top:145;width:9360;height:1539" coordorigin="1440,146" coordsize="9360,1539" path="m10767,1684r-9294,l1468,1683r-28,-32l1440,1646r,-1467l1473,146r9294,l10800,179r,1472l10772,1683r-5,1xe" fillcolor="#868278" stroked="f">
               <v:fill opacity="9764f"/>
               <v:path arrowok="t"/>
             </v:shape>
-            <v:shape id="_x0000_s1079" type="#_x0000_t202" style="position:absolute;left:1440;top:145;width:9360;height:1539" filled="f" stroked="f">
+            <v:shape id="_x0000_s2103" type="#_x0000_t202" style="position:absolute;left:1440;top:145;width:9360;height:1539" filled="f" stroked="f">
               <v:textbox inset="0,0,0,0">
                 <w:txbxContent>
                   <w:p>
@@ -23041,12 +23323,12 @@
       </w:pPr>
       <w:r>
         <w:pict w14:anchorId="136C087C">
-          <v:group id="_x0000_s1075" style="position:absolute;margin-left:1in;margin-top:7.25pt;width:468pt;height:87.15pt;z-index:-15711232;mso-wrap-distance-left:0;mso-wrap-distance-right:0;mso-position-horizontal-relative:page" coordorigin="1440,145" coordsize="9360,1743">
-            <v:shape id="_x0000_s1077" style="position:absolute;left:1440;top:144;width:9360;height:1743" coordorigin="1440,145" coordsize="9360,1743" path="m10767,1887r-9294,l1468,1886r-28,-32l1440,1849r,-1671l1473,145r9294,l10800,178r,1676l10772,1886r-5,1xe" fillcolor="#868278" stroked="f">
+          <v:group id="_x0000_s2099" style="position:absolute;margin-left:1in;margin-top:7.25pt;width:468pt;height:87.15pt;z-index:-15711232;mso-wrap-distance-left:0;mso-wrap-distance-right:0;mso-position-horizontal-relative:page" coordorigin="1440,145" coordsize="9360,1743">
+            <v:shape id="_x0000_s2101" style="position:absolute;left:1440;top:144;width:9360;height:1743" coordorigin="1440,145" coordsize="9360,1743" path="m10767,1887r-9294,l1468,1886r-28,-32l1440,1849r,-1671l1473,145r9294,l10800,178r,1676l10772,1886r-5,1xe" fillcolor="#868278" stroked="f">
               <v:fill opacity="9764f"/>
               <v:path arrowok="t"/>
             </v:shape>
-            <v:shape id="_x0000_s1076" type="#_x0000_t202" style="position:absolute;left:1440;top:144;width:9360;height:1743" filled="f" stroked="f">
+            <v:shape id="_x0000_s2100" type="#_x0000_t202" style="position:absolute;left:1440;top:144;width:9360;height:1743" filled="f" stroked="f">
               <v:textbox inset="0,0,0,0">
                 <w:txbxContent>
                   <w:p>
@@ -23766,12 +24048,12 @@
       </w:pPr>
       <w:r>
         <w:pict w14:anchorId="328E474D">
-          <v:group id="_x0000_s1072" style="position:absolute;margin-left:1in;margin-top:11.25pt;width:468pt;height:310.35pt;z-index:-15708672;mso-wrap-distance-left:0;mso-wrap-distance-right:0;mso-position-horizontal-relative:page" coordorigin="1440,225" coordsize="9360,6207">
-            <v:shape id="_x0000_s1074" style="position:absolute;left:1440;top:224;width:9360;height:6207" coordorigin="1440,225" coordsize="9360,6207" path="m10767,6431r-9294,l1468,6430r-28,-32l1440,6393r,-6135l1473,225r9294,l10800,258r,6140l10772,6430r-5,1xe" fillcolor="#868278" stroked="f">
+          <v:group id="_x0000_s2096" style="position:absolute;margin-left:1in;margin-top:11.25pt;width:468pt;height:310.35pt;z-index:-15708672;mso-wrap-distance-left:0;mso-wrap-distance-right:0;mso-position-horizontal-relative:page" coordorigin="1440,225" coordsize="9360,6207">
+            <v:shape id="_x0000_s2098" style="position:absolute;left:1440;top:224;width:9360;height:6207" coordorigin="1440,225" coordsize="9360,6207" path="m10767,6431r-9294,l1468,6430r-28,-32l1440,6393r,-6135l1473,225r9294,l10800,258r,6140l10772,6430r-5,1xe" fillcolor="#868278" stroked="f">
               <v:fill opacity="9764f"/>
               <v:path arrowok="t"/>
             </v:shape>
-            <v:shape id="_x0000_s1073" type="#_x0000_t202" style="position:absolute;left:1440;top:224;width:9360;height:6207" filled="f" stroked="f">
+            <v:shape id="_x0000_s2097" type="#_x0000_t202" style="position:absolute;left:1440;top:224;width:9360;height:6207" filled="f" stroked="f">
               <v:textbox inset="0,0,0,0">
                 <w:txbxContent>
                   <w:p>
@@ -25332,12 +25614,12 @@
       </w:pPr>
       <w:r>
         <w:pict w14:anchorId="17522F0A">
-          <v:group id="_x0000_s1069" style="position:absolute;margin-left:1in;margin-top:7.3pt;width:468pt;height:127.2pt;z-index:-15708160;mso-wrap-distance-left:0;mso-wrap-distance-right:0;mso-position-horizontal-relative:page" coordorigin="1440,146" coordsize="9360,2544">
-            <v:shape id="_x0000_s1071" style="position:absolute;left:1440;top:146;width:9360;height:2544" coordorigin="1440,146" coordsize="9360,2544" path="m10767,2690r-9294,l1468,2689r-28,-33l1440,2651r,-2472l1473,146r9294,l10800,179r,2477l10772,2689r-5,1xe" fillcolor="#868278" stroked="f">
+          <v:group id="_x0000_s2093" style="position:absolute;margin-left:1in;margin-top:7.3pt;width:468pt;height:127.2pt;z-index:-15708160;mso-wrap-distance-left:0;mso-wrap-distance-right:0;mso-position-horizontal-relative:page" coordorigin="1440,146" coordsize="9360,2544">
+            <v:shape id="_x0000_s2095" style="position:absolute;left:1440;top:146;width:9360;height:2544" coordorigin="1440,146" coordsize="9360,2544" path="m10767,2690r-9294,l1468,2689r-28,-33l1440,2651r,-2472l1473,146r9294,l10800,179r,2477l10772,2689r-5,1xe" fillcolor="#868278" stroked="f">
               <v:fill opacity="9764f"/>
               <v:path arrowok="t"/>
             </v:shape>
-            <v:shape id="_x0000_s1070" type="#_x0000_t202" style="position:absolute;left:1440;top:146;width:9360;height:2544" filled="f" stroked="f">
+            <v:shape id="_x0000_s2094" type="#_x0000_t202" style="position:absolute;left:1440;top:146;width:9360;height:2544" filled="f" stroked="f">
               <v:textbox inset="0,0,0,0">
                 <w:txbxContent>
                   <w:p>
@@ -26191,12 +26473,12 @@
       </w:pPr>
       <w:r>
         <w:pict w14:anchorId="46E352D9">
-          <v:group id="_x0000_s1066" style="position:absolute;margin-left:1in;margin-top:7.25pt;width:468pt;height:35pt;z-index:-15707648;mso-wrap-distance-left:0;mso-wrap-distance-right:0;mso-position-horizontal-relative:page" coordorigin="1440,145" coordsize="9360,700">
-            <v:shape id="_x0000_s1068" style="position:absolute;left:1440;top:144;width:9360;height:700" coordorigin="1440,145" coordsize="9360,700" path="m10800,844r-9360,l1440,178r33,-33l10767,145r33,699xe" fillcolor="#868278" stroked="f">
+          <v:group id="_x0000_s2090" style="position:absolute;margin-left:1in;margin-top:7.25pt;width:468pt;height:35pt;z-index:-15707648;mso-wrap-distance-left:0;mso-wrap-distance-right:0;mso-position-horizontal-relative:page" coordorigin="1440,145" coordsize="9360,700">
+            <v:shape id="_x0000_s2092" style="position:absolute;left:1440;top:144;width:9360;height:700" coordorigin="1440,145" coordsize="9360,700" path="m10800,844r-9360,l1440,178r33,-33l10767,145r33,699xe" fillcolor="#868278" stroked="f">
               <v:fill opacity="9764f"/>
               <v:path arrowok="t"/>
             </v:shape>
-            <v:shape id="_x0000_s1067" type="#_x0000_t202" style="position:absolute;left:1440;top:144;width:9360;height:700" filled="f" stroked="f">
+            <v:shape id="_x0000_s2091" type="#_x0000_t202" style="position:absolute;left:1440;top:144;width:9360;height:700" filled="f" stroked="f">
               <v:textbox inset="0,0,0,0">
                 <w:txbxContent>
                   <w:p>
@@ -26466,12 +26748,12 @@
       </w:pPr>
       <w:r>
         <w:pict w14:anchorId="5EAF9645">
-          <v:group id="_x0000_s1062" style="width:468pt;height:43.25pt;mso-position-horizontal-relative:char;mso-position-vertical-relative:line" coordsize="9360,865">
-            <v:shape id="_x0000_s1065" style="position:absolute;width:9360;height:865" coordsize="9360,865" path="m9327,865l33,865r-5,-1l,832,,,9360,r,832l9327,865xe" fillcolor="#868278" stroked="f">
+          <v:group id="_x0000_s2086" style="width:468pt;height:43.25pt;mso-position-horizontal-relative:char;mso-position-vertical-relative:line" coordsize="9360,865">
+            <v:shape id="_x0000_s2089" style="position:absolute;width:9360;height:865" coordsize="9360,865" path="m9327,865l33,865r-5,-1l,832,,,9360,r,832l9327,865xe" fillcolor="#868278" stroked="f">
               <v:fill opacity="9764f"/>
               <v:path arrowok="t"/>
             </v:shape>
-            <v:shape id="_x0000_s1064" type="#_x0000_t202" style="position:absolute;left:341;top:22;width:3056;height:363" filled="f" stroked="f">
+            <v:shape id="_x0000_s2088" type="#_x0000_t202" style="position:absolute;left:341;top:22;width:3056;height:363" filled="f" stroked="f">
               <v:textbox inset="0,0,0,0">
                 <w:txbxContent>
                   <w:p>
@@ -26568,7 +26850,7 @@
                 </w:txbxContent>
               </v:textbox>
             </v:shape>
-            <v:shape id="_x0000_s1063" type="#_x0000_t202" style="position:absolute;left:172;top:429;width:105;height:160" filled="f" stroked="f">
+            <v:shape id="_x0000_s2087" type="#_x0000_t202" style="position:absolute;left:172;top:429;width:105;height:160" filled="f" stroked="f">
               <v:textbox inset="0,0,0,0">
                 <w:txbxContent>
                   <w:p>
@@ -26901,12 +27183,12 @@
       </w:pPr>
       <w:r>
         <w:pict w14:anchorId="1124BC9F">
-          <v:group id="_x0000_s1059" style="position:absolute;margin-left:1in;margin-top:7.3pt;width:468pt;height:86.5pt;z-index:-15706624;mso-wrap-distance-left:0;mso-wrap-distance-right:0;mso-position-horizontal-relative:page" coordorigin="1440,146" coordsize="9360,1730">
-            <v:shape id="_x0000_s1061" style="position:absolute;left:1440;top:145;width:9360;height:1730" coordorigin="1440,146" coordsize="9360,1730" path="m10767,1875r-9294,l1468,1874r-28,-32l1440,1837r,-1658l1473,146r9294,l10800,179r,1663l10772,1874r-5,1xe" fillcolor="#868278" stroked="f">
+          <v:group id="_x0000_s2083" style="position:absolute;margin-left:1in;margin-top:7.3pt;width:468pt;height:86.5pt;z-index:-15706624;mso-wrap-distance-left:0;mso-wrap-distance-right:0;mso-position-horizontal-relative:page" coordorigin="1440,146" coordsize="9360,1730">
+            <v:shape id="_x0000_s2085" style="position:absolute;left:1440;top:145;width:9360;height:1730" coordorigin="1440,146" coordsize="9360,1730" path="m10767,1875r-9294,l1468,1874r-28,-32l1440,1837r,-1658l1473,146r9294,l10800,179r,1663l10772,1874r-5,1xe" fillcolor="#868278" stroked="f">
               <v:fill opacity="9764f"/>
               <v:path arrowok="t"/>
             </v:shape>
-            <v:shape id="_x0000_s1060" type="#_x0000_t202" style="position:absolute;left:1440;top:145;width:9360;height:1730" filled="f" stroked="f">
+            <v:shape id="_x0000_s2084" type="#_x0000_t202" style="position:absolute;left:1440;top:145;width:9360;height:1730" filled="f" stroked="f">
               <v:textbox inset="0,0,0,0">
                 <w:txbxContent>
                   <w:p>
@@ -27401,12 +27683,12 @@
       </w:pPr>
       <w:r>
         <w:pict w14:anchorId="4964D449">
-          <v:group id="_x0000_s1056" style="position:absolute;margin-left:1in;margin-top:11.3pt;width:468pt;height:86.5pt;z-index:-15706112;mso-wrap-distance-left:0;mso-wrap-distance-right:0;mso-position-horizontal-relative:page" coordorigin="1440,226" coordsize="9360,1730">
-            <v:shape id="_x0000_s1058" style="position:absolute;left:1440;top:225;width:9360;height:1730" coordorigin="1440,226" coordsize="9360,1730" path="m10767,1955r-9294,l1468,1954r-28,-32l1440,1917r,-1658l1473,226r9294,l10800,259r,1663l10772,1954r-5,1xe" fillcolor="#868278" stroked="f">
+          <v:group id="_x0000_s2080" style="position:absolute;margin-left:1in;margin-top:11.3pt;width:468pt;height:86.5pt;z-index:-15706112;mso-wrap-distance-left:0;mso-wrap-distance-right:0;mso-position-horizontal-relative:page" coordorigin="1440,226" coordsize="9360,1730">
+            <v:shape id="_x0000_s2082" style="position:absolute;left:1440;top:225;width:9360;height:1730" coordorigin="1440,226" coordsize="9360,1730" path="m10767,1955r-9294,l1468,1954r-28,-32l1440,1917r,-1658l1473,226r9294,l10800,259r,1663l10772,1954r-5,1xe" fillcolor="#868278" stroked="f">
               <v:fill opacity="9764f"/>
               <v:path arrowok="t"/>
             </v:shape>
-            <v:shape id="_x0000_s1057" type="#_x0000_t202" style="position:absolute;left:1440;top:225;width:9360;height:1730" filled="f" stroked="f">
+            <v:shape id="_x0000_s2081" type="#_x0000_t202" style="position:absolute;left:1440;top:225;width:9360;height:1730" filled="f" stroked="f">
               <v:textbox inset="0,0,0,0">
                 <w:txbxContent>
                   <w:p>
@@ -28109,12 +28391,12 @@
       </w:pPr>
       <w:r>
         <w:pict w14:anchorId="3C30DB06">
-          <v:group id="_x0000_s1053" style="position:absolute;margin-left:1in;margin-top:7.25pt;width:468pt;height:286.8pt;z-index:-15705600;mso-wrap-distance-left:0;mso-wrap-distance-right:0;mso-position-horizontal-relative:page" coordorigin="1440,145" coordsize="9360,5736">
-            <v:shape id="_x0000_s1055" style="position:absolute;left:1440;top:144;width:9360;height:5736" coordorigin="1440,145" coordsize="9360,5736" path="m10800,5880r-9360,l1440,178r33,-33l10767,145r33,5735xe" fillcolor="#868278" stroked="f">
+          <v:group id="_x0000_s2077" style="position:absolute;margin-left:1in;margin-top:7.25pt;width:468pt;height:286.8pt;z-index:-15705600;mso-wrap-distance-left:0;mso-wrap-distance-right:0;mso-position-horizontal-relative:page" coordorigin="1440,145" coordsize="9360,5736">
+            <v:shape id="_x0000_s2079" style="position:absolute;left:1440;top:144;width:9360;height:5736" coordorigin="1440,145" coordsize="9360,5736" path="m10800,5880r-9360,l1440,178r33,-33l10767,145r33,5735xe" fillcolor="#868278" stroked="f">
               <v:fill opacity="9764f"/>
               <v:path arrowok="t"/>
             </v:shape>
-            <v:shape id="_x0000_s1054" type="#_x0000_t202" style="position:absolute;left:1440;top:144;width:9360;height:5736" filled="f" stroked="f">
+            <v:shape id="_x0000_s2078" type="#_x0000_t202" style="position:absolute;left:1440;top:144;width:9360;height:5736" filled="f" stroked="f">
               <v:textbox inset="0,0,0,0">
                 <w:txbxContent>
                   <w:p>
@@ -29588,12 +29870,12 @@
       </w:pPr>
       <w:r>
         <w:pict w14:anchorId="2FA066A2">
-          <v:group id="_x0000_s1049" style="width:468pt;height:94.15pt;mso-position-horizontal-relative:char;mso-position-vertical-relative:line" coordsize="9360,1883">
-            <v:shape id="_x0000_s1052" style="position:absolute;width:9360;height:1883" coordsize="9360,1883" path="m9327,1882r-9294,l28,1881,,1849,,,9360,r,1849l9327,1882xe" fillcolor="#868278" stroked="f">
+          <v:group id="_x0000_s2073" style="width:468pt;height:94.15pt;mso-position-horizontal-relative:char;mso-position-vertical-relative:line" coordsize="9360,1883">
+            <v:shape id="_x0000_s2076" style="position:absolute;width:9360;height:1883" coordsize="9360,1883" path="m9327,1882r-9294,l28,1881,,1849,,,9360,r,1849l9327,1882xe" fillcolor="#868278" stroked="f">
               <v:fill opacity="9764f"/>
               <v:path arrowok="t"/>
             </v:shape>
-            <v:shape id="_x0000_s1051" type="#_x0000_t202" style="position:absolute;left:341;top:22;width:2465;height:1381" filled="f" stroked="f">
+            <v:shape id="_x0000_s2075" type="#_x0000_t202" style="position:absolute;left:341;top:22;width:2465;height:1381" filled="f" stroked="f">
               <v:textbox inset="0,0,0,0">
                 <w:txbxContent>
                   <w:p>
@@ -29854,7 +30136,7 @@
                 </w:txbxContent>
               </v:textbox>
             </v:shape>
-            <v:shape id="_x0000_s1050" type="#_x0000_t202" style="position:absolute;left:172;top:1447;width:105;height:160" filled="f" stroked="f">
+            <v:shape id="_x0000_s2074" type="#_x0000_t202" style="position:absolute;left:172;top:1447;width:105;height:160" filled="f" stroked="f">
               <v:textbox inset="0,0,0,0">
                 <w:txbxContent>
                   <w:p>
@@ -30044,12 +30326,12 @@
       </w:pPr>
       <w:r>
         <w:pict w14:anchorId="378E15AA">
-          <v:group id="_x0000_s1046" style="position:absolute;margin-left:1in;margin-top:11.25pt;width:468pt;height:127.2pt;z-index:-15704576;mso-wrap-distance-left:0;mso-wrap-distance-right:0;mso-position-horizontal-relative:page" coordorigin="1440,225" coordsize="9360,2544">
-            <v:shape id="_x0000_s1048" style="position:absolute;left:1440;top:225;width:9360;height:2544" coordorigin="1440,225" coordsize="9360,2544" path="m10767,2769r-9294,l1468,2768r-28,-32l1440,2731r,-2473l1473,225r9294,l10800,258r,2478l10772,2768r-5,1xe" fillcolor="#868278" stroked="f">
+          <v:group id="_x0000_s2070" style="position:absolute;margin-left:1in;margin-top:11.25pt;width:468pt;height:127.2pt;z-index:-15704576;mso-wrap-distance-left:0;mso-wrap-distance-right:0;mso-position-horizontal-relative:page" coordorigin="1440,225" coordsize="9360,2544">
+            <v:shape id="_x0000_s2072" style="position:absolute;left:1440;top:225;width:9360;height:2544" coordorigin="1440,225" coordsize="9360,2544" path="m10767,2769r-9294,l1468,2768r-28,-32l1440,2731r,-2473l1473,225r9294,l10800,258r,2478l10772,2768r-5,1xe" fillcolor="#868278" stroked="f">
               <v:fill opacity="9764f"/>
               <v:path arrowok="t"/>
             </v:shape>
-            <v:shape id="_x0000_s1047" type="#_x0000_t202" style="position:absolute;left:1440;top:225;width:9360;height:2544" filled="f" stroked="f">
+            <v:shape id="_x0000_s2071" type="#_x0000_t202" style="position:absolute;left:1440;top:225;width:9360;height:2544" filled="f" stroked="f">
               <v:textbox inset="0,0,0,0">
                 <w:txbxContent>
                   <w:p>
@@ -30909,12 +31191,12 @@
       </w:pPr>
       <w:r>
         <w:pict w14:anchorId="60E1F92A">
-          <v:group id="_x0000_s1043" style="position:absolute;margin-left:1in;margin-top:11.3pt;width:468pt;height:117pt;z-index:-15704064;mso-wrap-distance-left:0;mso-wrap-distance-right:0;mso-position-horizontal-relative:page" coordorigin="1440,226" coordsize="9360,2340">
-            <v:shape id="_x0000_s1045" style="position:absolute;left:1440;top:225;width:9360;height:2340" coordorigin="1440,226" coordsize="9360,2340" path="m10767,2566r-9294,l1468,2565r-28,-32l1440,2528r,-2269l1473,226r9294,l10800,259r,2274l10772,2565r-5,1xe" fillcolor="#868278" stroked="f">
+          <v:group id="_x0000_s2067" style="position:absolute;margin-left:1in;margin-top:11.3pt;width:468pt;height:117pt;z-index:-15704064;mso-wrap-distance-left:0;mso-wrap-distance-right:0;mso-position-horizontal-relative:page" coordorigin="1440,226" coordsize="9360,2340">
+            <v:shape id="_x0000_s2069" style="position:absolute;left:1440;top:225;width:9360;height:2340" coordorigin="1440,226" coordsize="9360,2340" path="m10767,2566r-9294,l1468,2565r-28,-32l1440,2528r,-2269l1473,226r9294,l10800,259r,2274l10772,2565r-5,1xe" fillcolor="#868278" stroked="f">
               <v:fill opacity="9764f"/>
               <v:path arrowok="t"/>
             </v:shape>
-            <v:shape id="_x0000_s1044" type="#_x0000_t202" style="position:absolute;left:1440;top:225;width:9360;height:2340" filled="f" stroked="f">
+            <v:shape id="_x0000_s2068" type="#_x0000_t202" style="position:absolute;left:1440;top:225;width:9360;height:2340" filled="f" stroked="f">
               <v:textbox inset="0,0,0,0">
                 <w:txbxContent>
                   <w:p>
@@ -31331,7 +31613,7 @@
       </w:r>
       <w:r>
         <w:pict w14:anchorId="5820BB5D">
-          <v:rect id="_x0000_s1042" style="position:absolute;margin-left:1in;margin-top:137.2pt;width:468pt;height:.65pt;z-index:-15703552;mso-wrap-distance-left:0;mso-wrap-distance-right:0;mso-position-horizontal-relative:page" fillcolor="#37342e" stroked="f">
+          <v:rect id="_x0000_s2066" style="position:absolute;margin-left:1in;margin-top:137.2pt;width:468pt;height:.65pt;z-index:-15703552;mso-wrap-distance-left:0;mso-wrap-distance-right:0;mso-position-horizontal-relative:page" fillcolor="#37342e" stroked="f">
             <v:fill opacity="5911f"/>
             <w10:wrap type="topAndBottom" anchorx="page"/>
           </v:rect>
@@ -41950,7 +42232,7 @@
       </w:pPr>
       <w:r>
         <w:pict w14:anchorId="7A556E7F">
-          <v:shape id="_x0000_s1041" style="position:absolute;left:0;text-align:left;margin-left:79pt;margin-top:11.1pt;width:3.2pt;height:3.2pt;z-index:15754752;mso-position-horizontal-relative:page" coordorigin="1580,222" coordsize="64,64" path="m1616,286r-9,l1603,285r-23,-27l1580,250r27,-28l1616,222r27,32l1643,258r-27,28xe" fillcolor="black" stroked="f">
+          <v:shape id="_x0000_s2065" style="position:absolute;left:0;text-align:left;margin-left:79pt;margin-top:11.1pt;width:3.2pt;height:3.2pt;z-index:15754752;mso-position-horizontal-relative:page" coordorigin="1580,222" coordsize="64,64" path="m1616,286r-9,l1603,285r-23,-27l1580,250r27,-28l1616,222r27,32l1643,258r-27,28xe" fillcolor="black" stroked="f">
             <v:path arrowok="t"/>
             <w10:wrap anchorx="page"/>
           </v:shape>
@@ -41958,7 +42240,7 @@
       </w:r>
       <w:r>
         <w:pict w14:anchorId="3A7CF978">
-          <v:shape id="_x0000_s1040" style="position:absolute;left:0;text-align:left;margin-left:79pt;margin-top:32.75pt;width:3.2pt;height:3.2pt;z-index:15755264;mso-position-horizontal-relative:page" coordorigin="1580,655" coordsize="64,64" path="m1616,718r-9,l1603,718r-23,-27l1580,682r27,-27l1616,655r27,32l1643,691r-27,27xe" fillcolor="black" stroked="f">
+          <v:shape id="_x0000_s2064" style="position:absolute;left:0;text-align:left;margin-left:79pt;margin-top:32.75pt;width:3.2pt;height:3.2pt;z-index:15755264;mso-position-horizontal-relative:page" coordorigin="1580,655" coordsize="64,64" path="m1616,718r-9,l1603,718r-23,-27l1580,682r27,-27l1616,655r27,32l1643,691r-27,27xe" fillcolor="black" stroked="f">
             <v:path arrowok="t"/>
             <w10:wrap anchorx="page"/>
           </v:shape>
@@ -42093,7 +42375,7 @@
       </w:pPr>
       <w:r>
         <w:pict w14:anchorId="677B49D5">
-          <v:shape id="_x0000_s1039" style="position:absolute;left:0;text-align:left;margin-left:79pt;margin-top:4.15pt;width:3.2pt;height:3.2pt;z-index:15755776;mso-position-horizontal-relative:page" coordorigin="1580,83" coordsize="64,64" path="m1616,146r-9,l1603,145r-23,-26l1580,110r27,-27l1616,83r27,31l1643,119r-27,27xe" fillcolor="black" stroked="f">
+          <v:shape id="_x0000_s2063" style="position:absolute;left:0;text-align:left;margin-left:79pt;margin-top:4.15pt;width:3.2pt;height:3.2pt;z-index:15755776;mso-position-horizontal-relative:page" coordorigin="1580,83" coordsize="64,64" path="m1616,146r-9,l1603,145r-23,-26l1580,110r27,-27l1616,83r27,31l1643,119r-27,27xe" fillcolor="black" stroked="f">
             <v:path arrowok="t"/>
             <w10:wrap anchorx="page"/>
           </v:shape>
@@ -42182,7 +42464,7 @@
       </w:pPr>
       <w:r>
         <w:pict w14:anchorId="7FCC5707">
-          <v:shape id="_x0000_s1038" style="position:absolute;left:0;text-align:left;margin-left:79pt;margin-top:4.75pt;width:3.2pt;height:3.2pt;z-index:15756288;mso-position-horizontal-relative:page" coordorigin="1580,95" coordsize="64,64" path="m1616,159r-9,l1603,158r-23,-27l1580,123r27,-28l1616,95r27,32l1643,131r-27,28xe" fillcolor="black" stroked="f">
+          <v:shape id="_x0000_s2062" style="position:absolute;left:0;text-align:left;margin-left:79pt;margin-top:4.75pt;width:3.2pt;height:3.2pt;z-index:15756288;mso-position-horizontal-relative:page" coordorigin="1580,95" coordsize="64,64" path="m1616,159r-9,l1603,158r-23,-27l1580,123r27,-28l1616,95r27,32l1643,131r-27,28xe" fillcolor="black" stroked="f">
             <v:path arrowok="t"/>
             <w10:wrap anchorx="page"/>
           </v:shape>
@@ -42254,7 +42536,7 @@
       </w:pPr>
       <w:r>
         <w:pict w14:anchorId="5D33A1E6">
-          <v:shape id="_x0000_s1037" style="position:absolute;left:0;text-align:left;margin-left:79pt;margin-top:14.4pt;width:3.2pt;height:3.2pt;z-index:15756800;mso-position-horizontal-relative:page" coordorigin="1580,288" coordsize="64,64" path="m1616,352r-9,l1603,351r-23,-27l1580,316r27,-28l1616,288r27,32l1643,324r-27,28xe" fillcolor="black" stroked="f">
+          <v:shape id="_x0000_s2061" style="position:absolute;left:0;text-align:left;margin-left:79pt;margin-top:14.4pt;width:3.2pt;height:3.2pt;z-index:15756800;mso-position-horizontal-relative:page" coordorigin="1580,288" coordsize="64,64" path="m1616,352r-9,l1603,351r-23,-27l1580,316r27,-28l1616,288r27,32l1643,324r-27,28xe" fillcolor="black" stroked="f">
             <v:path arrowok="t"/>
             <w10:wrap anchorx="page"/>
           </v:shape>
@@ -42390,7 +42672,7 @@
       </w:pPr>
       <w:r>
         <w:pict w14:anchorId="20D6E639">
-          <v:rect id="_x0000_s1036" style="position:absolute;margin-left:1in;margin-top:8.75pt;width:468pt;height:.65pt;z-index:-15703040;mso-wrap-distance-left:0;mso-wrap-distance-right:0;mso-position-horizontal-relative:page" fillcolor="#37342e" stroked="f">
+          <v:rect id="_x0000_s2060" style="position:absolute;margin-left:1in;margin-top:8.75pt;width:468pt;height:.65pt;z-index:-15703040;mso-wrap-distance-left:0;mso-wrap-distance-right:0;mso-position-horizontal-relative:page" fillcolor="#37342e" stroked="f">
             <v:fill opacity="5911f"/>
             <w10:wrap type="topAndBottom" anchorx="page"/>
           </v:rect>
@@ -42971,12 +43253,12 @@
       </w:pPr>
       <w:r>
         <w:pict w14:anchorId="26AFB468">
-          <v:group id="_x0000_s1033" style="width:468pt;height:56.6pt;mso-position-horizontal-relative:char;mso-position-vertical-relative:line" coordsize="9360,1132">
-            <v:shape id="_x0000_s1035" style="position:absolute;width:9360;height:1132" coordsize="9360,1132" path="m9327,1132r-9294,l28,1131,,1099r,-5l,33,33,,9327,r33,33l9360,1099r-28,32l9327,1132xe" fillcolor="#868278" stroked="f">
+          <v:group id="_x0000_s2057" style="width:468pt;height:56.6pt;mso-position-horizontal-relative:char;mso-position-vertical-relative:line" coordsize="9360,1132">
+            <v:shape id="_x0000_s2059" style="position:absolute;width:9360;height:1132" coordsize="9360,1132" path="m9327,1132r-9294,l28,1131,,1099r,-5l,33,33,,9327,r33,33l9360,1099r-28,32l9327,1132xe" fillcolor="#868278" stroked="f">
               <v:fill opacity="9764f"/>
               <v:path arrowok="t"/>
             </v:shape>
-            <v:shape id="_x0000_s1034" type="#_x0000_t202" style="position:absolute;width:9360;height:1132" filled="f" stroked="f">
+            <v:shape id="_x0000_s2058" type="#_x0000_t202" style="position:absolute;width:9360;height:1132" filled="f" stroked="f">
               <v:textbox inset="0,0,0,0">
                 <w:txbxContent>
                   <w:p>
@@ -43747,12 +44029,12 @@
       </w:pPr>
       <w:r>
         <w:pict w14:anchorId="3DA8CC21">
-          <v:group id="_x0000_s1030" style="position:absolute;margin-left:1in;margin-top:7.25pt;width:468pt;height:76.95pt;z-index:-15699456;mso-wrap-distance-left:0;mso-wrap-distance-right:0;mso-position-horizontal-relative:page" coordorigin="1440,145" coordsize="9360,1539">
-            <v:shape id="_x0000_s1032" style="position:absolute;left:1440;top:145;width:9360;height:1539" coordorigin="1440,145" coordsize="9360,1539" path="m10767,1684r-9294,l1468,1683r-28,-32l1440,1646r,-1468l1473,145r9294,l10800,178r,1473l10772,1683r-5,1xe" fillcolor="#868278" stroked="f">
+          <v:group id="_x0000_s2054" style="position:absolute;margin-left:1in;margin-top:7.25pt;width:468pt;height:76.95pt;z-index:-15699456;mso-wrap-distance-left:0;mso-wrap-distance-right:0;mso-position-horizontal-relative:page" coordorigin="1440,145" coordsize="9360,1539">
+            <v:shape id="_x0000_s2056" style="position:absolute;left:1440;top:145;width:9360;height:1539" coordorigin="1440,145" coordsize="9360,1539" path="m10767,1684r-9294,l1468,1683r-28,-32l1440,1646r,-1468l1473,145r9294,l10800,178r,1473l10772,1683r-5,1xe" fillcolor="#868278" stroked="f">
               <v:fill opacity="9764f"/>
               <v:path arrowok="t"/>
             </v:shape>
-            <v:shape id="_x0000_s1031" type="#_x0000_t202" style="position:absolute;left:1440;top:145;width:9360;height:1539" filled="f" stroked="f">
+            <v:shape id="_x0000_s2055" type="#_x0000_t202" style="position:absolute;left:1440;top:145;width:9360;height:1539" filled="f" stroked="f">
               <v:textbox inset="0,0,0,0">
                 <w:txbxContent>
                   <w:p>
@@ -44094,12 +44376,12 @@
       </w:pPr>
       <w:r>
         <w:pict w14:anchorId="0FABD95F">
-          <v:group id="_x0000_s1027" style="position:absolute;margin-left:1in;margin-top:11.25pt;width:468pt;height:56.6pt;z-index:-15698944;mso-wrap-distance-left:0;mso-wrap-distance-right:0;mso-position-horizontal-relative:page" coordorigin="1440,225" coordsize="9360,1132">
-            <v:shape id="_x0000_s1029" style="position:absolute;left:1440;top:225;width:9360;height:1132" coordorigin="1440,225" coordsize="9360,1132" path="m10767,1357r-9294,l1468,1356r-28,-32l1440,1319r,-1061l1473,225r9294,l10800,258r,1066l10772,1356r-5,1xe" fillcolor="#868278" stroked="f">
+          <v:group id="_x0000_s2051" style="position:absolute;margin-left:1in;margin-top:11.25pt;width:468pt;height:56.6pt;z-index:-15698944;mso-wrap-distance-left:0;mso-wrap-distance-right:0;mso-position-horizontal-relative:page" coordorigin="1440,225" coordsize="9360,1132">
+            <v:shape id="_x0000_s2053" style="position:absolute;left:1440;top:225;width:9360;height:1132" coordorigin="1440,225" coordsize="9360,1132" path="m10767,1357r-9294,l1468,1356r-28,-32l1440,1319r,-1061l1473,225r9294,l10800,258r,1066l10772,1356r-5,1xe" fillcolor="#868278" stroked="f">
               <v:fill opacity="9764f"/>
               <v:path arrowok="t"/>
             </v:shape>
-            <v:shape id="_x0000_s1028" type="#_x0000_t202" style="position:absolute;left:1440;top:225;width:9360;height:1132" filled="f" stroked="f">
+            <v:shape id="_x0000_s2052" type="#_x0000_t202" style="position:absolute;left:1440;top:225;width:9360;height:1132" filled="f" stroked="f">
               <v:textbox inset="0,0,0,0">
                 <w:txbxContent>
                   <w:p>
@@ -44322,7 +44604,7 @@
       </w:r>
       <w:r>
         <w:pict w14:anchorId="4EBEBAA6">
-          <v:rect id="_x0000_s1026" style="position:absolute;margin-left:1in;margin-top:76.1pt;width:468pt;height:.65pt;z-index:-15698432;mso-wrap-distance-left:0;mso-wrap-distance-right:0;mso-position-horizontal-relative:page" fillcolor="#37342e" stroked="f">
+          <v:rect id="_x0000_s2050" style="position:absolute;margin-left:1in;margin-top:76.1pt;width:468pt;height:.65pt;z-index:-15698432;mso-wrap-distance-left:0;mso-wrap-distance-right:0;mso-position-horizontal-relative:page" fillcolor="#37342e" stroked="f">
             <v:fill opacity="5911f"/>
             <w10:wrap type="topAndBottom" anchorx="page"/>
           </v:rect>
@@ -46421,7 +46703,7 @@
 </file>
 
 <file path=word/endnotes.xml><?xml version="1.0" encoding="utf-8"?>
-<w:endnotes xmlns:wpc="http://schemas.microsoft.com/office/word/2010/wordprocessingCanvas" xmlns:cx="http://schemas.microsoft.com/office/drawing/2014/chartex" xmlns:cx1="http://schemas.microsoft.com/office/drawing/2015/9/8/chartex" xmlns:cx2="http://schemas.microsoft.com/office/drawing/2015/10/21/chartex" xmlns:cx3="http://schemas.microsoft.com/office/drawing/2016/5/9/chartex" xmlns:cx4="http://schemas.microsoft.com/office/drawing/2016/5/10/chartex" xmlns:cx5="http://schemas.microsoft.com/office/drawing/2016/5/11/chartex" xmlns:cx6="http://schemas.microsoft.com/office/drawing/2016/5/12/chartex" xmlns:cx7="http://schemas.microsoft.com/office/drawing/2016/5/13/chartex" xmlns:cx8="http://schemas.microsoft.com/office/drawing/2016/5/14/chartex" xmlns:mc="http://schemas.openxmlformats.org/markup-compatibility/2006" xmlns:aink="http://schemas.microsoft.com/office/drawing/2016/ink" xmlns:am3d="http://schemas.microsoft.com/office/drawing/2017/model3d" xmlns:o="urn:schemas-microsoft-com:office:office" xmlns:r="http://schemas.openxmlformats.org/officeDocument/2006/relationships" xmlns:m="http://schemas.openxmlformats.org/officeDocument/2006/math" xmlns:v="urn:schemas-microsoft-com:vml" xmlns:wp14="http://schemas.microsoft.com/office/word/2010/wordprocessingDrawing" xmlns:wp="http://schemas.openxmlformats.org/drawingml/2006/wordprocessingDrawing" xmlns:w10="urn:schemas-microsoft-com:office:word" xmlns:w="http://schemas.openxmlformats.org/wordprocessingml/2006/main" xmlns:w14="http://schemas.microsoft.com/office/word/2010/wordml" xmlns:w15="http://schemas.microsoft.com/office/word/2012/wordml" xmlns:w16cid="http://schemas.microsoft.com/office/word/2016/wordml/cid" xmlns:w16se="http://schemas.microsoft.com/office/word/2015/wordml/symex" xmlns:wpg="http://schemas.microsoft.com/office/word/2010/wordprocessingGroup" xmlns:wpi="http://schemas.microsoft.com/office/word/2010/wordprocessingInk" xmlns:wne="http://schemas.microsoft.com/office/word/2006/wordml" xmlns:wps="http://schemas.microsoft.com/office/word/2010/wordprocessingShape" mc:Ignorable="w14 w15 w16se w16cid wp14">
+<w:endnotes xmlns:wpc="http://schemas.microsoft.com/office/word/2010/wordprocessingCanvas" xmlns:cx="http://schemas.microsoft.com/office/drawing/2014/chartex" xmlns:cx1="http://schemas.microsoft.com/office/drawing/2015/9/8/chartex" xmlns:cx2="http://schemas.microsoft.com/office/drawing/2015/10/21/chartex" xmlns:cx3="http://schemas.microsoft.com/office/drawing/2016/5/9/chartex" xmlns:cx4="http://schemas.microsoft.com/office/drawing/2016/5/10/chartex" xmlns:cx5="http://schemas.microsoft.com/office/drawing/2016/5/11/chartex" xmlns:cx6="http://schemas.microsoft.com/office/drawing/2016/5/12/chartex" xmlns:cx7="http://schemas.microsoft.com/office/drawing/2016/5/13/chartex" xmlns:cx8="http://schemas.microsoft.com/office/drawing/2016/5/14/chartex" xmlns:mc="http://schemas.openxmlformats.org/markup-compatibility/2006" xmlns:aink="http://schemas.microsoft.com/office/drawing/2016/ink" xmlns:am3d="http://schemas.microsoft.com/office/drawing/2017/model3d" xmlns:o="urn:schemas-microsoft-com:office:office" xmlns:r="http://schemas.openxmlformats.org/officeDocument/2006/relationships" xmlns:m="http://schemas.openxmlformats.org/officeDocument/2006/math" xmlns:v="urn:schemas-microsoft-com:vml" xmlns:wp14="http://schemas.microsoft.com/office/word/2010/wordprocessingDrawing" xmlns:wp="http://schemas.openxmlformats.org/drawingml/2006/wordprocessingDrawing" xmlns:w10="urn:schemas-microsoft-com:office:word" xmlns:w="http://schemas.openxmlformats.org/wordprocessingml/2006/main" xmlns:w14="http://schemas.microsoft.com/office/word/2010/wordml" xmlns:w15="http://schemas.microsoft.com/office/word/2012/wordml" xmlns:w16cex="http://schemas.microsoft.com/office/word/2018/wordml/cex" xmlns:w16cid="http://schemas.microsoft.com/office/word/2016/wordml/cid" xmlns:w16="http://schemas.microsoft.com/office/word/2018/wordml" xmlns:w16sdtdh="http://schemas.microsoft.com/office/word/2020/wordml/sdtdatahash" xmlns:w16se="http://schemas.microsoft.com/office/word/2015/wordml/symex" xmlns:wpg="http://schemas.microsoft.com/office/word/2010/wordprocessingGroup" xmlns:wpi="http://schemas.microsoft.com/office/word/2010/wordprocessingInk" xmlns:wne="http://schemas.microsoft.com/office/word/2006/wordml" xmlns:wps="http://schemas.microsoft.com/office/word/2010/wordprocessingShape" mc:Ignorable="w14 w15 w16se w16cid w16 w16cex w16sdtdh wp14">
   <w:endnote w:type="separator" w:id="-1">
     <w:p>
       <w:r>
@@ -46440,7 +46722,7 @@
 </file>
 
 <file path=word/footer1.xml><?xml version="1.0" encoding="utf-8"?>
-<w:ftr xmlns:wpc="http://schemas.microsoft.com/office/word/2010/wordprocessingCanvas" xmlns:cx="http://schemas.microsoft.com/office/drawing/2014/chartex" xmlns:cx1="http://schemas.microsoft.com/office/drawing/2015/9/8/chartex" xmlns:cx2="http://schemas.microsoft.com/office/drawing/2015/10/21/chartex" xmlns:cx3="http://schemas.microsoft.com/office/drawing/2016/5/9/chartex" xmlns:cx4="http://schemas.microsoft.com/office/drawing/2016/5/10/chartex" xmlns:cx5="http://schemas.microsoft.com/office/drawing/2016/5/11/chartex" xmlns:cx6="http://schemas.microsoft.com/office/drawing/2016/5/12/chartex" xmlns:cx7="http://schemas.microsoft.com/office/drawing/2016/5/13/chartex" xmlns:cx8="http://schemas.microsoft.com/office/drawing/2016/5/14/chartex" xmlns:mc="http://schemas.openxmlformats.org/markup-compatibility/2006" xmlns:aink="http://schemas.microsoft.com/office/drawing/2016/ink" xmlns:am3d="http://schemas.microsoft.com/office/drawing/2017/model3d" xmlns:o="urn:schemas-microsoft-com:office:office" xmlns:r="http://schemas.openxmlformats.org/officeDocument/2006/relationships" xmlns:m="http://schemas.openxmlformats.org/officeDocument/2006/math" xmlns:v="urn:schemas-microsoft-com:vml" xmlns:wp14="http://schemas.microsoft.com/office/word/2010/wordprocessingDrawing" xmlns:wp="http://schemas.openxmlformats.org/drawingml/2006/wordprocessingDrawing" xmlns:w10="urn:schemas-microsoft-com:office:word" xmlns:w="http://schemas.openxmlformats.org/wordprocessingml/2006/main" xmlns:w14="http://schemas.microsoft.com/office/word/2010/wordml" xmlns:w15="http://schemas.microsoft.com/office/word/2012/wordml" xmlns:w16cid="http://schemas.microsoft.com/office/word/2016/wordml/cid" xmlns:w16se="http://schemas.microsoft.com/office/word/2015/wordml/symex" xmlns:wpg="http://schemas.microsoft.com/office/word/2010/wordprocessingGroup" xmlns:wpi="http://schemas.microsoft.com/office/word/2010/wordprocessingInk" xmlns:wne="http://schemas.microsoft.com/office/word/2006/wordml" xmlns:wps="http://schemas.microsoft.com/office/word/2010/wordprocessingShape" mc:Ignorable="w14 w15 w16se w16cid wp14">
+<w:ftr xmlns:wpc="http://schemas.microsoft.com/office/word/2010/wordprocessingCanvas" xmlns:cx="http://schemas.microsoft.com/office/drawing/2014/chartex" xmlns:cx1="http://schemas.microsoft.com/office/drawing/2015/9/8/chartex" xmlns:cx2="http://schemas.microsoft.com/office/drawing/2015/10/21/chartex" xmlns:cx3="http://schemas.microsoft.com/office/drawing/2016/5/9/chartex" xmlns:cx4="http://schemas.microsoft.com/office/drawing/2016/5/10/chartex" xmlns:cx5="http://schemas.microsoft.com/office/drawing/2016/5/11/chartex" xmlns:cx6="http://schemas.microsoft.com/office/drawing/2016/5/12/chartex" xmlns:cx7="http://schemas.microsoft.com/office/drawing/2016/5/13/chartex" xmlns:cx8="http://schemas.microsoft.com/office/drawing/2016/5/14/chartex" xmlns:mc="http://schemas.openxmlformats.org/markup-compatibility/2006" xmlns:aink="http://schemas.microsoft.com/office/drawing/2016/ink" xmlns:am3d="http://schemas.microsoft.com/office/drawing/2017/model3d" xmlns:o="urn:schemas-microsoft-com:office:office" xmlns:r="http://schemas.openxmlformats.org/officeDocument/2006/relationships" xmlns:m="http://schemas.openxmlformats.org/officeDocument/2006/math" xmlns:v="urn:schemas-microsoft-com:vml" xmlns:wp14="http://schemas.microsoft.com/office/word/2010/wordprocessingDrawing" xmlns:wp="http://schemas.openxmlformats.org/drawingml/2006/wordprocessingDrawing" xmlns:w10="urn:schemas-microsoft-com:office:word" xmlns:w="http://schemas.openxmlformats.org/wordprocessingml/2006/main" xmlns:w14="http://schemas.microsoft.com/office/word/2010/wordml" xmlns:w15="http://schemas.microsoft.com/office/word/2012/wordml" xmlns:w16cex="http://schemas.microsoft.com/office/word/2018/wordml/cex" xmlns:w16cid="http://schemas.microsoft.com/office/word/2016/wordml/cid" xmlns:w16="http://schemas.microsoft.com/office/word/2018/wordml" xmlns:w16sdtdh="http://schemas.microsoft.com/office/word/2020/wordml/sdtdatahash" xmlns:w16se="http://schemas.microsoft.com/office/word/2015/wordml/symex" xmlns:wpg="http://schemas.microsoft.com/office/word/2010/wordprocessingGroup" xmlns:wpi="http://schemas.microsoft.com/office/word/2010/wordprocessingInk" xmlns:wne="http://schemas.microsoft.com/office/word/2006/wordml" xmlns:wps="http://schemas.microsoft.com/office/word/2010/wordprocessingShape" mc:Ignorable="w14 w15 w16se w16cid w16 w16cex w16sdtdh wp14">
   <w:p>
     <w:pPr>
       <w:pStyle w:val="BodyText"/>
@@ -46452,8 +46734,8 @@
           <v:stroke joinstyle="miter"/>
           <v:path gradientshapeok="t" o:connecttype="rect"/>
         </v:shapetype>
-        <v:shape id="_x0000_s2050" type="#_x0000_t202" style="position:absolute;margin-left:35pt;margin-top:746.95pt;width:62.6pt;height:13.2pt;z-index:-16195584;mso-position-horizontal-relative:page;mso-position-vertical-relative:page" filled="f" stroked="f">
-          <v:textbox style="mso-next-textbox:#_x0000_s2050" inset="0,0,0,0">
+        <v:shape id="_x0000_s1026" type="#_x0000_t202" style="position:absolute;margin-left:35pt;margin-top:746.95pt;width:62.6pt;height:13.2pt;z-index:-16195584;mso-position-horizontal-relative:page;mso-position-vertical-relative:page" filled="f" stroked="f">
+          <v:textbox style="mso-next-textbox:#_x0000_s1026" inset="0,0,0,0">
             <w:txbxContent>
               <w:p>
                 <w:pPr>
@@ -46482,8 +46764,8 @@
     </w:r>
     <w:r>
       <w:pict w14:anchorId="0573EE94">
-        <v:shape id="_x0000_s2049" type="#_x0000_t202" style="position:absolute;margin-left:561.85pt;margin-top:746.95pt;width:17.15pt;height:13.2pt;z-index:-16195072;mso-position-horizontal-relative:page;mso-position-vertical-relative:page" filled="f" stroked="f">
-          <v:textbox style="mso-next-textbox:#_x0000_s2049" inset="0,0,0,0">
+        <v:shape id="_x0000_s1025" type="#_x0000_t202" style="position:absolute;margin-left:561.85pt;margin-top:746.95pt;width:17.15pt;height:13.2pt;z-index:-16195072;mso-position-horizontal-relative:page;mso-position-vertical-relative:page" filled="f" stroked="f">
+          <v:textbox style="mso-next-textbox:#_x0000_s1025" inset="0,0,0,0">
             <w:txbxContent>
               <w:p>
                 <w:pPr>
@@ -46518,7 +46800,7 @@
 </file>
 
 <file path=word/footnotes.xml><?xml version="1.0" encoding="utf-8"?>
-<w:footnotes xmlns:wpc="http://schemas.microsoft.com/office/word/2010/wordprocessingCanvas" xmlns:cx="http://schemas.microsoft.com/office/drawing/2014/chartex" xmlns:cx1="http://schemas.microsoft.com/office/drawing/2015/9/8/chartex" xmlns:cx2="http://schemas.microsoft.com/office/drawing/2015/10/21/chartex" xmlns:cx3="http://schemas.microsoft.com/office/drawing/2016/5/9/chartex" xmlns:cx4="http://schemas.microsoft.com/office/drawing/2016/5/10/chartex" xmlns:cx5="http://schemas.microsoft.com/office/drawing/2016/5/11/chartex" xmlns:cx6="http://schemas.microsoft.com/office/drawing/2016/5/12/chartex" xmlns:cx7="http://schemas.microsoft.com/office/drawing/2016/5/13/chartex" xmlns:cx8="http://schemas.microsoft.com/office/drawing/2016/5/14/chartex" xmlns:mc="http://schemas.openxmlformats.org/markup-compatibility/2006" xmlns:aink="http://schemas.microsoft.com/office/drawing/2016/ink" xmlns:am3d="http://schemas.microsoft.com/office/drawing/2017/model3d" xmlns:o="urn:schemas-microsoft-com:office:office" xmlns:r="http://schemas.openxmlformats.org/officeDocument/2006/relationships" xmlns:m="http://schemas.openxmlformats.org/officeDocument/2006/math" xmlns:v="urn:schemas-microsoft-com:vml" xmlns:wp14="http://schemas.microsoft.com/office/word/2010/wordprocessingDrawing" xmlns:wp="http://schemas.openxmlformats.org/drawingml/2006/wordprocessingDrawing" xmlns:w10="urn:schemas-microsoft-com:office:word" xmlns:w="http://schemas.openxmlformats.org/wordprocessingml/2006/main" xmlns:w14="http://schemas.microsoft.com/office/word/2010/wordml" xmlns:w15="http://schemas.microsoft.com/office/word/2012/wordml" xmlns:w16cid="http://schemas.microsoft.com/office/word/2016/wordml/cid" xmlns:w16se="http://schemas.microsoft.com/office/word/2015/wordml/symex" xmlns:wpg="http://schemas.microsoft.com/office/word/2010/wordprocessingGroup" xmlns:wpi="http://schemas.microsoft.com/office/word/2010/wordprocessingInk" xmlns:wne="http://schemas.microsoft.com/office/word/2006/wordml" xmlns:wps="http://schemas.microsoft.com/office/word/2010/wordprocessingShape" mc:Ignorable="w14 w15 w16se w16cid wp14">
+<w:footnotes xmlns:wpc="http://schemas.microsoft.com/office/word/2010/wordprocessingCanvas" xmlns:cx="http://schemas.microsoft.com/office/drawing/2014/chartex" xmlns:cx1="http://schemas.microsoft.com/office/drawing/2015/9/8/chartex" xmlns:cx2="http://schemas.microsoft.com/office/drawing/2015/10/21/chartex" xmlns:cx3="http://schemas.microsoft.com/office/drawing/2016/5/9/chartex" xmlns:cx4="http://schemas.microsoft.com/office/drawing/2016/5/10/chartex" xmlns:cx5="http://schemas.microsoft.com/office/drawing/2016/5/11/chartex" xmlns:cx6="http://schemas.microsoft.com/office/drawing/2016/5/12/chartex" xmlns:cx7="http://schemas.microsoft.com/office/drawing/2016/5/13/chartex" xmlns:cx8="http://schemas.microsoft.com/office/drawing/2016/5/14/chartex" xmlns:mc="http://schemas.openxmlformats.org/markup-compatibility/2006" xmlns:aink="http://schemas.microsoft.com/office/drawing/2016/ink" xmlns:am3d="http://schemas.microsoft.com/office/drawing/2017/model3d" xmlns:o="urn:schemas-microsoft-com:office:office" xmlns:r="http://schemas.openxmlformats.org/officeDocument/2006/relationships" xmlns:m="http://schemas.openxmlformats.org/officeDocument/2006/math" xmlns:v="urn:schemas-microsoft-com:vml" xmlns:wp14="http://schemas.microsoft.com/office/word/2010/wordprocessingDrawing" xmlns:wp="http://schemas.openxmlformats.org/drawingml/2006/wordprocessingDrawing" xmlns:w10="urn:schemas-microsoft-com:office:word" xmlns:w="http://schemas.openxmlformats.org/wordprocessingml/2006/main" xmlns:w14="http://schemas.microsoft.com/office/word/2010/wordml" xmlns:w15="http://schemas.microsoft.com/office/word/2012/wordml" xmlns:w16cex="http://schemas.microsoft.com/office/word/2018/wordml/cex" xmlns:w16cid="http://schemas.microsoft.com/office/word/2016/wordml/cid" xmlns:w16="http://schemas.microsoft.com/office/word/2018/wordml" xmlns:w16sdtdh="http://schemas.microsoft.com/office/word/2020/wordml/sdtdatahash" xmlns:w16se="http://schemas.microsoft.com/office/word/2015/wordml/symex" xmlns:wpg="http://schemas.microsoft.com/office/word/2010/wordprocessingGroup" xmlns:wpi="http://schemas.microsoft.com/office/word/2010/wordprocessingInk" xmlns:wne="http://schemas.microsoft.com/office/word/2006/wordml" xmlns:wps="http://schemas.microsoft.com/office/word/2010/wordprocessingShape" mc:Ignorable="w14 w15 w16se w16cid w16 w16cex w16sdtdh wp14">
   <w:footnote w:type="separator" w:id="-1">
     <w:p>
       <w:r>
@@ -46537,7 +46819,7 @@
 </file>
 
 <file path=word/numbering.xml><?xml version="1.0" encoding="utf-8"?>
-<w:numbering xmlns:wpc="http://schemas.microsoft.com/office/word/2010/wordprocessingCanvas" xmlns:cx="http://schemas.microsoft.com/office/drawing/2014/chartex" xmlns:cx1="http://schemas.microsoft.com/office/drawing/2015/9/8/chartex" xmlns:cx2="http://schemas.microsoft.com/office/drawing/2015/10/21/chartex" xmlns:cx3="http://schemas.microsoft.com/office/drawing/2016/5/9/chartex" xmlns:cx4="http://schemas.microsoft.com/office/drawing/2016/5/10/chartex" xmlns:cx5="http://schemas.microsoft.com/office/drawing/2016/5/11/chartex" xmlns:cx6="http://schemas.microsoft.com/office/drawing/2016/5/12/chartex" xmlns:cx7="http://schemas.microsoft.com/office/drawing/2016/5/13/chartex" xmlns:cx8="http://schemas.microsoft.com/office/drawing/2016/5/14/chartex" xmlns:mc="http://schemas.openxmlformats.org/markup-compatibility/2006" xmlns:aink="http://schemas.microsoft.com/office/drawing/2016/ink" xmlns:am3d="http://schemas.microsoft.com/office/drawing/2017/model3d" xmlns:o="urn:schemas-microsoft-com:office:office" xmlns:r="http://schemas.openxmlformats.org/officeDocument/2006/relationships" xmlns:m="http://schemas.openxmlformats.org/officeDocument/2006/math" xmlns:v="urn:schemas-microsoft-com:vml" xmlns:wp14="http://schemas.microsoft.com/office/word/2010/wordprocessingDrawing" xmlns:wp="http://schemas.openxmlformats.org/drawingml/2006/wordprocessingDrawing" xmlns:w10="urn:schemas-microsoft-com:office:word" xmlns:w="http://schemas.openxmlformats.org/wordprocessingml/2006/main" xmlns:w14="http://schemas.microsoft.com/office/word/2010/wordml" xmlns:w15="http://schemas.microsoft.com/office/word/2012/wordml" xmlns:w16cid="http://schemas.microsoft.com/office/word/2016/wordml/cid" xmlns:w16se="http://schemas.microsoft.com/office/word/2015/wordml/symex" xmlns:wpg="http://schemas.microsoft.com/office/word/2010/wordprocessingGroup" xmlns:wpi="http://schemas.microsoft.com/office/word/2010/wordprocessingInk" xmlns:wne="http://schemas.microsoft.com/office/word/2006/wordml" xmlns:wps="http://schemas.microsoft.com/office/word/2010/wordprocessingShape" mc:Ignorable="w14 w15 w16se w16cid wp14">
+<w:numbering xmlns:wpc="http://schemas.microsoft.com/office/word/2010/wordprocessingCanvas" xmlns:cx="http://schemas.microsoft.com/office/drawing/2014/chartex" xmlns:cx1="http://schemas.microsoft.com/office/drawing/2015/9/8/chartex" xmlns:cx2="http://schemas.microsoft.com/office/drawing/2015/10/21/chartex" xmlns:cx3="http://schemas.microsoft.com/office/drawing/2016/5/9/chartex" xmlns:cx4="http://schemas.microsoft.com/office/drawing/2016/5/10/chartex" xmlns:cx5="http://schemas.microsoft.com/office/drawing/2016/5/11/chartex" xmlns:cx6="http://schemas.microsoft.com/office/drawing/2016/5/12/chartex" xmlns:cx7="http://schemas.microsoft.com/office/drawing/2016/5/13/chartex" xmlns:cx8="http://schemas.microsoft.com/office/drawing/2016/5/14/chartex" xmlns:mc="http://schemas.openxmlformats.org/markup-compatibility/2006" xmlns:aink="http://schemas.microsoft.com/office/drawing/2016/ink" xmlns:am3d="http://schemas.microsoft.com/office/drawing/2017/model3d" xmlns:o="urn:schemas-microsoft-com:office:office" xmlns:r="http://schemas.openxmlformats.org/officeDocument/2006/relationships" xmlns:m="http://schemas.openxmlformats.org/officeDocument/2006/math" xmlns:v="urn:schemas-microsoft-com:vml" xmlns:wp14="http://schemas.microsoft.com/office/word/2010/wordprocessingDrawing" xmlns:wp="http://schemas.openxmlformats.org/drawingml/2006/wordprocessingDrawing" xmlns:w10="urn:schemas-microsoft-com:office:word" xmlns:w="http://schemas.openxmlformats.org/wordprocessingml/2006/main" xmlns:w14="http://schemas.microsoft.com/office/word/2010/wordml" xmlns:w15="http://schemas.microsoft.com/office/word/2012/wordml" xmlns:w16cex="http://schemas.microsoft.com/office/word/2018/wordml/cex" xmlns:w16cid="http://schemas.microsoft.com/office/word/2016/wordml/cid" xmlns:w16="http://schemas.microsoft.com/office/word/2018/wordml" xmlns:w16sdtdh="http://schemas.microsoft.com/office/word/2020/wordml/sdtdatahash" xmlns:w16se="http://schemas.microsoft.com/office/word/2015/wordml/symex" xmlns:wpg="http://schemas.microsoft.com/office/word/2010/wordprocessingGroup" xmlns:wpi="http://schemas.microsoft.com/office/word/2010/wordprocessingInk" xmlns:wne="http://schemas.microsoft.com/office/word/2006/wordml" xmlns:wps="http://schemas.microsoft.com/office/word/2010/wordprocessingShape" mc:Ignorable="w14 w15 w16se w16cid w16 w16cex w16sdtdh wp14">
   <w:abstractNum w:abstractNumId="0" w15:restartNumberingAfterBreak="0">
     <w:nsid w:val="020C3F1F"/>
     <w:multiLevelType w:val="hybridMultilevel"/>
@@ -48424,59 +48706,59 @@
       </w:rPr>
     </w:lvl>
   </w:abstractNum>
-  <w:num w:numId="1">
+  <w:num w:numId="1" w16cid:durableId="2038238996">
     <w:abstractNumId w:val="12"/>
   </w:num>
-  <w:num w:numId="2">
+  <w:num w:numId="2" w16cid:durableId="240914402">
     <w:abstractNumId w:val="10"/>
   </w:num>
-  <w:num w:numId="3">
+  <w:num w:numId="3" w16cid:durableId="323440815">
     <w:abstractNumId w:val="1"/>
   </w:num>
-  <w:num w:numId="4">
+  <w:num w:numId="4" w16cid:durableId="678000780">
     <w:abstractNumId w:val="13"/>
   </w:num>
-  <w:num w:numId="5">
+  <w:num w:numId="5" w16cid:durableId="513305309">
     <w:abstractNumId w:val="11"/>
   </w:num>
-  <w:num w:numId="6">
+  <w:num w:numId="6" w16cid:durableId="677777740">
     <w:abstractNumId w:val="6"/>
   </w:num>
-  <w:num w:numId="7">
+  <w:num w:numId="7" w16cid:durableId="375935367">
     <w:abstractNumId w:val="0"/>
   </w:num>
-  <w:num w:numId="8">
+  <w:num w:numId="8" w16cid:durableId="1755202357">
     <w:abstractNumId w:val="7"/>
   </w:num>
-  <w:num w:numId="9">
+  <w:num w:numId="9" w16cid:durableId="1673948020">
     <w:abstractNumId w:val="15"/>
   </w:num>
-  <w:num w:numId="10">
+  <w:num w:numId="10" w16cid:durableId="555288231">
     <w:abstractNumId w:val="14"/>
   </w:num>
-  <w:num w:numId="11">
+  <w:num w:numId="11" w16cid:durableId="1321499615">
     <w:abstractNumId w:val="2"/>
   </w:num>
-  <w:num w:numId="12">
+  <w:num w:numId="12" w16cid:durableId="164396865">
     <w:abstractNumId w:val="4"/>
   </w:num>
-  <w:num w:numId="13">
+  <w:num w:numId="13" w16cid:durableId="1257246635">
     <w:abstractNumId w:val="3"/>
   </w:num>
-  <w:num w:numId="14">
+  <w:num w:numId="14" w16cid:durableId="878709839">
     <w:abstractNumId w:val="8"/>
   </w:num>
-  <w:num w:numId="15">
+  <w:num w:numId="15" w16cid:durableId="1287815149">
     <w:abstractNumId w:val="9"/>
   </w:num>
-  <w:num w:numId="16">
+  <w:num w:numId="16" w16cid:durableId="871259786">
     <w:abstractNumId w:val="5"/>
   </w:num>
 </w:numbering>
 </file>
 
 <file path=word/styles.xml><?xml version="1.0" encoding="utf-8"?>
-<w:styles xmlns:mc="http://schemas.openxmlformats.org/markup-compatibility/2006" xmlns:r="http://schemas.openxmlformats.org/officeDocument/2006/relationships" xmlns:w="http://schemas.openxmlformats.org/wordprocessingml/2006/main" xmlns:w14="http://schemas.microsoft.com/office/word/2010/wordml" xmlns:w15="http://schemas.microsoft.com/office/word/2012/wordml" xmlns:w16cid="http://schemas.microsoft.com/office/word/2016/wordml/cid" xmlns:w16se="http://schemas.microsoft.com/office/word/2015/wordml/symex" mc:Ignorable="w14 w15 w16se w16cid">
+<w:styles xmlns:mc="http://schemas.openxmlformats.org/markup-compatibility/2006" xmlns:r="http://schemas.openxmlformats.org/officeDocument/2006/relationships" xmlns:w="http://schemas.openxmlformats.org/wordprocessingml/2006/main" xmlns:w14="http://schemas.microsoft.com/office/word/2010/wordml" xmlns:w15="http://schemas.microsoft.com/office/word/2012/wordml" xmlns:w16cex="http://schemas.microsoft.com/office/word/2018/wordml/cex" xmlns:w16cid="http://schemas.microsoft.com/office/word/2016/wordml/cid" xmlns:w16="http://schemas.microsoft.com/office/word/2018/wordml" xmlns:w16sdtdh="http://schemas.microsoft.com/office/word/2020/wordml/sdtdatahash" xmlns:w16se="http://schemas.microsoft.com/office/word/2015/wordml/symex" mc:Ignorable="w14 w15 w16se w16cid w16 w16cex w16sdtdh">
   <w:docDefaults>
     <w:rPrDefault>
       <w:rPr>
@@ -48494,7 +48776,7 @@
       </w:pPr>
     </w:pPrDefault>
   </w:docDefaults>
-  <w:latentStyles w:defLockedState="0" w:defUIPriority="99" w:defSemiHidden="0" w:defUnhideWhenUsed="0" w:defQFormat="0" w:count="375">
+  <w:latentStyles w:defLockedState="0" w:defUIPriority="99" w:defSemiHidden="0" w:defUnhideWhenUsed="0" w:defQFormat="0" w:count="376">
     <w:lsdException w:name="Normal" w:uiPriority="0" w:qFormat="1"/>
     <w:lsdException w:name="heading 1" w:uiPriority="9" w:qFormat="1"/>
     <w:lsdException w:name="heading 2" w:semiHidden="1" w:uiPriority="9" w:unhideWhenUsed="1" w:qFormat="1"/>
@@ -48600,7 +48882,6 @@
     <w:lsdException w:name="HTML Sample" w:semiHidden="1" w:unhideWhenUsed="1"/>
     <w:lsdException w:name="HTML Typewriter" w:semiHidden="1" w:unhideWhenUsed="1"/>
     <w:lsdException w:name="HTML Variable" w:semiHidden="1" w:unhideWhenUsed="1"/>
-    <w:lsdException w:name="Normal Table" w:semiHidden="1" w:unhideWhenUsed="1"/>
     <w:lsdException w:name="annotation subject" w:semiHidden="1" w:unhideWhenUsed="1"/>
     <w:lsdException w:name="No List" w:semiHidden="1" w:unhideWhenUsed="1"/>
     <w:lsdException w:name="Outline List 1" w:semiHidden="1" w:unhideWhenUsed="1"/>
@@ -48647,10 +48928,8 @@
     <w:lsdException w:name="Table Subtle 2" w:semiHidden="1" w:unhideWhenUsed="1"/>
     <w:lsdException w:name="Table Web 1" w:semiHidden="1" w:unhideWhenUsed="1"/>
     <w:lsdException w:name="Table Web 2" w:semiHidden="1" w:unhideWhenUsed="1"/>
-    <w:lsdException w:name="Table Web 3" w:semiHidden="1" w:unhideWhenUsed="1"/>
     <w:lsdException w:name="Balloon Text" w:semiHidden="1" w:unhideWhenUsed="1"/>
     <w:lsdException w:name="Table Grid" w:uiPriority="39"/>
-    <w:lsdException w:name="Table Theme" w:semiHidden="1" w:unhideWhenUsed="1"/>
     <w:lsdException w:name="Placeholder Text" w:semiHidden="1"/>
     <w:lsdException w:name="No Spacing" w:uiPriority="1" w:qFormat="1"/>
     <w:lsdException w:name="Light Shading" w:uiPriority="60"/>
@@ -48870,6 +49149,7 @@
     <w:lsdException w:name="Smart Hyperlink" w:semiHidden="1" w:unhideWhenUsed="1"/>
     <w:lsdException w:name="Hashtag" w:semiHidden="1" w:unhideWhenUsed="1"/>
     <w:lsdException w:name="Unresolved Mention" w:semiHidden="1" w:unhideWhenUsed="1"/>
+    <w:lsdException w:name="Smart Link" w:semiHidden="1" w:unhideWhenUsed="1"/>
   </w:latentStyles>
   <w:style w:type="paragraph" w:default="1" w:styleId="Normal">
     <w:name w:val="Normal"/>

</xml_diff>

<commit_message>
changed a bit of formatting, and converted to pdf
</commit_message>
<xml_diff>
--- a/docs/Assignment_1.docx
+++ b/docs/Assignment_1.docx
@@ -978,7 +978,7 @@
                 </mc:Choice>
                 <mc:Fallback>
                   <w:pict>
-                    <v:group w14:anchorId="5DF0B6EB" id="Group 34" o:spid="_x0000_s1026" style="width:10.2pt;height:10.2pt;mso-position-horizontal-relative:char;mso-position-vertical-relative:line" coordsize="204,204" o:gfxdata="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">
+                    <v:group w14:anchorId="576EE8DC" id="Group 34" o:spid="_x0000_s1026" style="width:10.2pt;height:10.2pt;mso-position-horizontal-relative:char;mso-position-vertical-relative:line" coordsize="204,204" o:gfxdata="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">
                       <v:rect id="Rectangle 130" o:spid="_x0000_s1027" style="position:absolute;width:204;height:204;visibility:visible;mso-wrap-style:square;v-text-anchor:top" o:gfxdata="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" fillcolor="#58a8d6" stroked="f"/>
                       <v:shape id="Freeform 131" o:spid="_x0000_s1028" style="position:absolute;left:25;top:47;width:153;height:109;visibility:visible;mso-wrap-style:square;v-text-anchor:top" coordsize="153,109" o:gfxdata="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" path="m60,109l,49,17,33,60,77,137,r16,17l60,109xe" stroked="f">
                         <v:path arrowok="t" o:connecttype="custom" o:connectlocs="60,156;0,96;17,80;60,124;137,47;153,64;60,156" o:connectangles="0,0,0,0,0,0,0"/>
@@ -1367,7 +1367,7 @@
                 </mc:Choice>
                 <mc:Fallback>
                   <w:pict>
-                    <v:group w14:anchorId="096B8E80" id="Group 28" o:spid="_x0000_s1026" style="width:10.2pt;height:10.2pt;mso-position-horizontal-relative:char;mso-position-vertical-relative:line" coordsize="204,204" o:gfxdata="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">
+                    <v:group w14:anchorId="716C8E22" id="Group 28" o:spid="_x0000_s1026" style="width:10.2pt;height:10.2pt;mso-position-horizontal-relative:char;mso-position-vertical-relative:line" coordsize="204,204" o:gfxdata="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">
                       <v:rect id="Rectangle 127" o:spid="_x0000_s1027" style="position:absolute;width:204;height:204;visibility:visible;mso-wrap-style:square;v-text-anchor:top" o:gfxdata="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" fillcolor="#58a8d6" stroked="f"/>
                       <v:shape id="Freeform 128" o:spid="_x0000_s1028" style="position:absolute;left:25;top:47;width:153;height:109;visibility:visible;mso-wrap-style:square;v-text-anchor:top" coordsize="153,109" o:gfxdata="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" path="m60,109l,49,17,33,60,77,137,r16,17l60,109xe" stroked="f">
                         <v:path arrowok="t" o:connecttype="custom" o:connectlocs="60,156;0,96;17,80;60,124;137,47;153,64;60,156" o:connectangles="0,0,0,0,0,0,0"/>
@@ -1782,7 +1782,7 @@
                 </mc:Choice>
                 <mc:Fallback>
                   <w:pict>
-                    <v:group w14:anchorId="1CBC3E3E" id="Group 22" o:spid="_x0000_s1026" style="width:10.2pt;height:10.2pt;mso-position-horizontal-relative:char;mso-position-vertical-relative:line" coordsize="204,204" o:gfxdata="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">
+                    <v:group w14:anchorId="3037AF14" id="Group 22" o:spid="_x0000_s1026" style="width:10.2pt;height:10.2pt;mso-position-horizontal-relative:char;mso-position-vertical-relative:line" coordsize="204,204" o:gfxdata="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">
                       <v:rect id="Rectangle 124" o:spid="_x0000_s1027" style="position:absolute;width:204;height:204;visibility:visible;mso-wrap-style:square;v-text-anchor:top" o:gfxdata="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" fillcolor="#58a8d6" stroked="f"/>
                       <v:shape id="Freeform 125" o:spid="_x0000_s1028" style="position:absolute;left:25;top:47;width:153;height:109;visibility:visible;mso-wrap-style:square;v-text-anchor:top" coordsize="153,109" o:gfxdata="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" path="m60,109l,49,17,33,60,77,137,r16,17l60,109xe" stroked="f">
                         <v:path arrowok="t" o:connecttype="custom" o:connectlocs="60,156;0,96;17,80;60,124;137,47;153,64;60,156" o:connectangles="0,0,0,0,0,0,0"/>
@@ -2212,7 +2212,7 @@
                 </mc:Choice>
                 <mc:Fallback>
                   <w:pict>
-                    <v:group w14:anchorId="3C7A5044" id="Group 16" o:spid="_x0000_s1026" style="width:10.2pt;height:10.2pt;mso-position-horizontal-relative:char;mso-position-vertical-relative:line" coordsize="204,204" o:gfxdata="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">
+                    <v:group w14:anchorId="31E159BA" id="Group 16" o:spid="_x0000_s1026" style="width:10.2pt;height:10.2pt;mso-position-horizontal-relative:char;mso-position-vertical-relative:line" coordsize="204,204" o:gfxdata="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">
                       <v:rect id="Rectangle 121" o:spid="_x0000_s1027" style="position:absolute;width:204;height:204;visibility:visible;mso-wrap-style:square;v-text-anchor:top" o:gfxdata="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" fillcolor="#58a8d6" stroked="f"/>
                       <v:shape id="Freeform 122" o:spid="_x0000_s1028" style="position:absolute;left:25;top:47;width:153;height:109;visibility:visible;mso-wrap-style:square;v-text-anchor:top" coordsize="153,109" o:gfxdata="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" path="m60,109l,49,17,33,60,77,137,r16,17l60,109xe" stroked="f">
                         <v:path arrowok="t" o:connecttype="custom" o:connectlocs="60,156;0,96;17,80;60,124;137,47;153,64;60,156" o:connectangles="0,0,0,0,0,0,0"/>
@@ -2625,7 +2625,7 @@
                 </mc:Choice>
                 <mc:Fallback>
                   <w:pict>
-                    <v:group w14:anchorId="5CDFBE92" id="Group 10" o:spid="_x0000_s1026" style="width:10.2pt;height:10.2pt;mso-position-horizontal-relative:char;mso-position-vertical-relative:line" coordsize="204,204" o:gfxdata="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">
+                    <v:group w14:anchorId="64C21886" id="Group 10" o:spid="_x0000_s1026" style="width:10.2pt;height:10.2pt;mso-position-horizontal-relative:char;mso-position-vertical-relative:line" coordsize="204,204" o:gfxdata="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">
                       <v:rect id="Rectangle 118" o:spid="_x0000_s1027" style="position:absolute;width:204;height:204;visibility:visible;mso-wrap-style:square;v-text-anchor:top" o:gfxdata="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" fillcolor="#58a8d6" stroked="f"/>
                       <v:shape id="Freeform 119" o:spid="_x0000_s1028" style="position:absolute;left:25;top:47;width:153;height:109;visibility:visible;mso-wrap-style:square;v-text-anchor:top" coordsize="153,109" o:gfxdata="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" path="m60,109l,49,17,33,60,77,137,r16,17l60,109xe" stroked="f">
                         <v:path arrowok="t" o:connecttype="custom" o:connectlocs="60,156;0,96;17,80;60,124;137,47;153,64;60,156" o:connectangles="0,0,0,0,0,0,0"/>
@@ -5935,20 +5935,20 @@
         <w:rPr>
           <w:sz w:val="20"/>
         </w:rPr>
+        <w:t>classes will have the same characteristics for instance, having the same method implementation for</w:t>
+      </w:r>
+      <w:r>
+        <w:rPr>
+          <w:spacing w:val="1"/>
+          <w:sz w:val="20"/>
+        </w:rPr>
+        <w:t xml:space="preserve"> </w:t>
+      </w:r>
+      <w:r>
+        <w:rPr>
+          <w:sz w:val="20"/>
+        </w:rPr>
         <w:lastRenderedPageBreak/>
-        <w:t>classes will have the same characteristics for instance, having the same method implementation for</w:t>
-      </w:r>
-      <w:r>
-        <w:rPr>
-          <w:spacing w:val="1"/>
-          <w:sz w:val="20"/>
-        </w:rPr>
-        <w:t xml:space="preserve"> </w:t>
-      </w:r>
-      <w:r>
-        <w:rPr>
-          <w:sz w:val="20"/>
-        </w:rPr>
         <w:t>the</w:t>
       </w:r>
       <w:r>
@@ -7976,6 +7976,24 @@
     </w:p>
     <w:p>
       <w:pPr>
+        <w:rPr>
+          <w:rFonts w:ascii="Arial" w:eastAsia="Arial" w:hAnsi="Arial" w:cs="Arial"/>
+          <w:b/>
+          <w:bCs/>
+          <w:w w:val="105"/>
+          <w:sz w:val="38"/>
+          <w:szCs w:val="38"/>
+        </w:rPr>
+      </w:pPr>
+      <w:r>
+        <w:rPr>
+          <w:w w:val="105"/>
+        </w:rPr>
+        <w:br w:type="page"/>
+      </w:r>
+    </w:p>
+    <w:p>
+      <w:pPr>
         <w:pStyle w:val="Heading1"/>
         <w:rPr>
           <w:rFonts w:ascii="Trebuchet MS" w:eastAsia="Trebuchet MS"/>
@@ -7987,6 +8005,7 @@
         <w:rPr>
           <w:w w:val="105"/>
         </w:rPr>
+        <w:lastRenderedPageBreak/>
         <w:t>REQ2:</w:t>
       </w:r>
       <w:r>
@@ -8092,7 +8111,6 @@
           <w:rFonts w:ascii="Arial"/>
           <w:noProof/>
         </w:rPr>
-        <w:lastRenderedPageBreak/>
         <w:drawing>
           <wp:inline distT="0" distB="0" distL="0" distR="0" wp14:anchorId="774C4BF8" wp14:editId="450B50A5">
             <wp:extent cx="5612912" cy="2996565"/>
@@ -11036,450 +11054,294 @@
         </w:rPr>
         <w:t xml:space="preserve"> </w:t>
       </w:r>
+      <w:proofErr w:type="spellStart"/>
       <w:r>
         <w:rPr>
           <w:sz w:val="20"/>
         </w:rPr>
         <w:t>classes.</w:t>
       </w:r>
-    </w:p>
-    <w:p>
-      <w:pPr>
-        <w:pStyle w:val="ListParagraph"/>
-        <w:numPr>
-          <w:ilvl w:val="0"/>
-          <w:numId w:val="15"/>
-        </w:numPr>
-        <w:tabs>
-          <w:tab w:val="left" w:pos="487"/>
-        </w:tabs>
-        <w:spacing w:before="126" w:line="324" w:lineRule="auto"/>
-        <w:ind w:right="472"/>
-        <w:rPr>
-          <w:sz w:val="20"/>
-        </w:rPr>
-      </w:pPr>
-      <w:r>
-        <w:rPr>
-          <w:sz w:val="20"/>
-        </w:rPr>
+      <w:r>
         <w:t>The</w:t>
       </w:r>
-      <w:r>
-        <w:rPr>
-          <w:spacing w:val="9"/>
-          <w:sz w:val="20"/>
-        </w:rPr>
-        <w:t xml:space="preserve"> </w:t>
-      </w:r>
-      <w:r>
-        <w:rPr>
-          <w:sz w:val="20"/>
-        </w:rPr>
+      <w:proofErr w:type="spellEnd"/>
+      <w:r>
+        <w:rPr>
+          <w:spacing w:val="9"/>
+        </w:rPr>
+        <w:t xml:space="preserve"> </w:t>
+      </w:r>
+      <w:r>
         <w:t>dependency</w:t>
       </w:r>
       <w:r>
         <w:rPr>
           <w:spacing w:val="10"/>
-          <w:sz w:val="20"/>
-        </w:rPr>
-        <w:t xml:space="preserve"> </w:t>
-      </w:r>
-      <w:r>
-        <w:rPr>
-          <w:sz w:val="20"/>
-        </w:rPr>
+        </w:rPr>
+        <w:t xml:space="preserve"> </w:t>
+      </w:r>
+      <w:r>
         <w:t>relationship</w:t>
       </w:r>
       <w:r>
         <w:rPr>
           <w:spacing w:val="9"/>
-          <w:sz w:val="20"/>
-        </w:rPr>
-        <w:t xml:space="preserve"> </w:t>
-      </w:r>
-      <w:r>
-        <w:rPr>
-          <w:sz w:val="20"/>
-        </w:rPr>
+        </w:rPr>
+        <w:t xml:space="preserve"> </w:t>
+      </w:r>
+      <w:r>
         <w:t>between</w:t>
       </w:r>
       <w:r>
         <w:rPr>
           <w:spacing w:val="10"/>
-          <w:sz w:val="20"/>
         </w:rPr>
         <w:t xml:space="preserve"> </w:t>
       </w:r>
       <w:proofErr w:type="spellStart"/>
       <w:r>
-        <w:rPr>
-          <w:sz w:val="20"/>
-        </w:rPr>
         <w:t>JumpAction</w:t>
       </w:r>
       <w:proofErr w:type="spellEnd"/>
       <w:r>
         <w:rPr>
           <w:spacing w:val="9"/>
-          <w:sz w:val="20"/>
-        </w:rPr>
-        <w:t xml:space="preserve"> </w:t>
-      </w:r>
-      <w:r>
-        <w:rPr>
-          <w:sz w:val="20"/>
-        </w:rPr>
+        </w:rPr>
+        <w:t xml:space="preserve"> </w:t>
+      </w:r>
+      <w:r>
         <w:t>class</w:t>
       </w:r>
       <w:r>
         <w:rPr>
           <w:spacing w:val="10"/>
-          <w:sz w:val="20"/>
-        </w:rPr>
-        <w:t xml:space="preserve"> </w:t>
-      </w:r>
-      <w:r>
-        <w:rPr>
-          <w:sz w:val="20"/>
-        </w:rPr>
+        </w:rPr>
+        <w:t xml:space="preserve"> </w:t>
+      </w:r>
+      <w:r>
         <w:t>and</w:t>
       </w:r>
       <w:r>
         <w:rPr>
           <w:spacing w:val="9"/>
-          <w:sz w:val="20"/>
-        </w:rPr>
-        <w:t xml:space="preserve"> </w:t>
-      </w:r>
-      <w:r>
-        <w:rPr>
-          <w:sz w:val="20"/>
-        </w:rPr>
+        </w:rPr>
+        <w:t xml:space="preserve"> </w:t>
+      </w:r>
+      <w:r>
         <w:t>the</w:t>
       </w:r>
       <w:r>
         <w:rPr>
           <w:spacing w:val="10"/>
-          <w:sz w:val="20"/>
-        </w:rPr>
-        <w:t xml:space="preserve"> </w:t>
-      </w:r>
-      <w:r>
-        <w:rPr>
-          <w:sz w:val="20"/>
-        </w:rPr>
+        </w:rPr>
+        <w:t xml:space="preserve"> </w:t>
+      </w:r>
+      <w:r>
         <w:t>4</w:t>
       </w:r>
       <w:r>
         <w:rPr>
           <w:spacing w:val="9"/>
-          <w:sz w:val="20"/>
-        </w:rPr>
-        <w:t xml:space="preserve"> </w:t>
-      </w:r>
-      <w:r>
-        <w:rPr>
-          <w:sz w:val="20"/>
-        </w:rPr>
+        </w:rPr>
+        <w:t xml:space="preserve"> </w:t>
+      </w:r>
+      <w:r>
         <w:t>other</w:t>
       </w:r>
       <w:r>
         <w:rPr>
           <w:spacing w:val="10"/>
-          <w:sz w:val="20"/>
-        </w:rPr>
-        <w:t xml:space="preserve"> </w:t>
-      </w:r>
-      <w:r>
-        <w:rPr>
-          <w:sz w:val="20"/>
-        </w:rPr>
+        </w:rPr>
+        <w:t xml:space="preserve"> </w:t>
+      </w:r>
+      <w:r>
         <w:t>ground</w:t>
       </w:r>
       <w:r>
         <w:rPr>
           <w:spacing w:val="9"/>
-          <w:sz w:val="20"/>
-        </w:rPr>
-        <w:t xml:space="preserve"> </w:t>
-      </w:r>
-      <w:r>
-        <w:rPr>
-          <w:sz w:val="20"/>
-        </w:rPr>
+        </w:rPr>
+        <w:t xml:space="preserve"> </w:t>
+      </w:r>
+      <w:r>
         <w:t>is</w:t>
       </w:r>
       <w:r>
         <w:rPr>
           <w:spacing w:val="10"/>
-          <w:sz w:val="20"/>
-        </w:rPr>
-        <w:t xml:space="preserve"> </w:t>
-      </w:r>
-      <w:r>
-        <w:rPr>
-          <w:sz w:val="20"/>
-        </w:rPr>
+        </w:rPr>
+        <w:t xml:space="preserve"> </w:t>
+      </w:r>
+      <w:r>
         <w:t>due</w:t>
       </w:r>
       <w:r>
         <w:rPr>
           <w:spacing w:val="9"/>
-          <w:sz w:val="20"/>
-        </w:rPr>
-        <w:t xml:space="preserve"> </w:t>
-      </w:r>
-      <w:r>
-        <w:rPr>
-          <w:sz w:val="20"/>
-        </w:rPr>
+        </w:rPr>
+        <w:t xml:space="preserve"> </w:t>
+      </w:r>
+      <w:r>
         <w:t>to</w:t>
       </w:r>
       <w:r>
         <w:rPr>
           <w:spacing w:val="10"/>
-          <w:sz w:val="20"/>
-        </w:rPr>
-        <w:t xml:space="preserve"> </w:t>
-      </w:r>
-      <w:r>
-        <w:rPr>
-          <w:sz w:val="20"/>
-        </w:rPr>
+        </w:rPr>
+        <w:t xml:space="preserve"> </w:t>
+      </w:r>
+      <w:r>
         <w:t>the</w:t>
       </w:r>
       <w:r>
         <w:rPr>
           <w:spacing w:val="1"/>
-          <w:sz w:val="20"/>
-        </w:rPr>
-        <w:t xml:space="preserve"> </w:t>
-      </w:r>
-      <w:r>
-        <w:rPr>
-          <w:sz w:val="20"/>
-        </w:rPr>
+        </w:rPr>
+        <w:t xml:space="preserve"> </w:t>
+      </w:r>
+      <w:r>
+        <w:lastRenderedPageBreak/>
         <w:t>checking</w:t>
       </w:r>
       <w:r>
         <w:rPr>
           <w:spacing w:val="10"/>
-          <w:sz w:val="20"/>
-        </w:rPr>
-        <w:t xml:space="preserve"> </w:t>
-      </w:r>
-      <w:r>
-        <w:rPr>
-          <w:sz w:val="20"/>
-        </w:rPr>
+        </w:rPr>
+        <w:t xml:space="preserve"> </w:t>
+      </w:r>
+      <w:r>
         <w:t>process</w:t>
       </w:r>
       <w:r>
         <w:rPr>
           <w:spacing w:val="11"/>
-          <w:sz w:val="20"/>
-        </w:rPr>
-        <w:t xml:space="preserve"> </w:t>
-      </w:r>
-      <w:r>
-        <w:rPr>
-          <w:sz w:val="20"/>
-        </w:rPr>
+        </w:rPr>
+        <w:t xml:space="preserve"> </w:t>
+      </w:r>
+      <w:r>
         <w:t>inside</w:t>
       </w:r>
       <w:r>
         <w:rPr>
           <w:spacing w:val="10"/>
-          <w:sz w:val="20"/>
-        </w:rPr>
-        <w:t xml:space="preserve"> </w:t>
-      </w:r>
-      <w:r>
-        <w:rPr>
-          <w:sz w:val="20"/>
-        </w:rPr>
+        </w:rPr>
+        <w:t xml:space="preserve"> </w:t>
+      </w:r>
+      <w:r>
         <w:t>the</w:t>
       </w:r>
       <w:r>
         <w:rPr>
           <w:spacing w:val="11"/>
-          <w:sz w:val="20"/>
-        </w:rPr>
-        <w:t xml:space="preserve"> </w:t>
-      </w:r>
-      <w:r>
-        <w:rPr>
-          <w:sz w:val="20"/>
-        </w:rPr>
+        </w:rPr>
+        <w:t xml:space="preserve"> </w:t>
+      </w:r>
+      <w:r>
         <w:t>execute</w:t>
       </w:r>
       <w:r>
         <w:rPr>
           <w:spacing w:val="11"/>
-          <w:sz w:val="20"/>
-        </w:rPr>
-        <w:t xml:space="preserve"> </w:t>
-      </w:r>
-      <w:r>
-        <w:rPr>
-          <w:sz w:val="20"/>
-        </w:rPr>
+        </w:rPr>
+        <w:t xml:space="preserve"> </w:t>
+      </w:r>
+      <w:r>
         <w:t>method</w:t>
       </w:r>
       <w:r>
         <w:rPr>
           <w:spacing w:val="10"/>
-          <w:sz w:val="20"/>
-        </w:rPr>
-        <w:t xml:space="preserve"> </w:t>
-      </w:r>
-      <w:r>
-        <w:rPr>
-          <w:sz w:val="20"/>
-        </w:rPr>
+        </w:rPr>
+        <w:t xml:space="preserve"> </w:t>
+      </w:r>
+      <w:r>
         <w:t>where</w:t>
       </w:r>
       <w:r>
         <w:rPr>
           <w:spacing w:val="11"/>
-          <w:sz w:val="20"/>
-        </w:rPr>
-        <w:t xml:space="preserve"> </w:t>
-      </w:r>
-      <w:r>
-        <w:rPr>
-          <w:sz w:val="20"/>
-        </w:rPr>
+        </w:rPr>
+        <w:t xml:space="preserve"> </w:t>
+      </w:r>
+      <w:r>
         <w:t>we</w:t>
       </w:r>
       <w:r>
         <w:rPr>
           <w:spacing w:val="10"/>
-          <w:sz w:val="20"/>
-        </w:rPr>
-        <w:t xml:space="preserve"> </w:t>
-      </w:r>
-      <w:r>
-        <w:rPr>
-          <w:sz w:val="20"/>
-        </w:rPr>
+        </w:rPr>
+        <w:t xml:space="preserve"> </w:t>
+      </w:r>
+      <w:r>
         <w:t>need</w:t>
       </w:r>
       <w:r>
         <w:rPr>
           <w:spacing w:val="11"/>
-          <w:sz w:val="20"/>
-        </w:rPr>
-        <w:t xml:space="preserve"> </w:t>
-      </w:r>
-      <w:r>
-        <w:rPr>
-          <w:sz w:val="20"/>
-        </w:rPr>
+        </w:rPr>
+        <w:t xml:space="preserve"> </w:t>
+      </w:r>
+      <w:r>
         <w:t>to</w:t>
       </w:r>
       <w:r>
         <w:rPr>
           <w:spacing w:val="11"/>
-          <w:sz w:val="20"/>
-        </w:rPr>
-        <w:t xml:space="preserve"> </w:t>
-      </w:r>
-      <w:r>
-        <w:rPr>
-          <w:sz w:val="20"/>
-        </w:rPr>
+        </w:rPr>
+        <w:t xml:space="preserve"> </w:t>
+      </w:r>
+      <w:r>
         <w:t>check</w:t>
       </w:r>
       <w:r>
         <w:rPr>
           <w:spacing w:val="10"/>
-          <w:sz w:val="20"/>
-        </w:rPr>
-        <w:t xml:space="preserve"> </w:t>
-      </w:r>
-      <w:r>
-        <w:rPr>
-          <w:sz w:val="20"/>
-        </w:rPr>
+        </w:rPr>
+        <w:t xml:space="preserve"> </w:t>
+      </w:r>
+      <w:r>
         <w:t>whether</w:t>
       </w:r>
       <w:r>
         <w:rPr>
           <w:spacing w:val="11"/>
-          <w:sz w:val="20"/>
-        </w:rPr>
-        <w:t xml:space="preserve"> </w:t>
-      </w:r>
-      <w:r>
-        <w:rPr>
-          <w:sz w:val="20"/>
-        </w:rPr>
+        </w:rPr>
+        <w:t xml:space="preserve"> </w:t>
+      </w:r>
+      <w:r>
         <w:t>the</w:t>
       </w:r>
       <w:r>
         <w:rPr>
           <w:spacing w:val="11"/>
-          <w:sz w:val="20"/>
-        </w:rPr>
-        <w:t xml:space="preserve"> </w:t>
-      </w:r>
-      <w:r>
-        <w:rPr>
-          <w:sz w:val="20"/>
-        </w:rPr>
+        </w:rPr>
+        <w:t xml:space="preserve"> </w:t>
+      </w:r>
+      <w:r>
         <w:t>ground</w:t>
       </w:r>
       <w:r>
         <w:rPr>
           <w:spacing w:val="10"/>
-          <w:sz w:val="20"/>
-        </w:rPr>
-        <w:t xml:space="preserve"> </w:t>
-      </w:r>
-      <w:r>
-        <w:rPr>
-          <w:sz w:val="20"/>
-        </w:rPr>
+        </w:rPr>
+        <w:t xml:space="preserve"> </w:t>
+      </w:r>
+      <w:r>
         <w:t>in</w:t>
       </w:r>
       <w:r>
         <w:rPr>
           <w:spacing w:val="11"/>
-          <w:sz w:val="20"/>
-        </w:rPr>
-        <w:t xml:space="preserve"> </w:t>
-      </w:r>
-      <w:r>
-        <w:rPr>
-          <w:sz w:val="20"/>
-        </w:rPr>
+        </w:rPr>
+        <w:t xml:space="preserve"> </w:t>
+      </w:r>
+      <w:r>
         <w:t>the</w:t>
       </w:r>
-    </w:p>
-    <w:p>
-      <w:pPr>
-        <w:spacing w:line="324" w:lineRule="auto"/>
-        <w:rPr>
-          <w:sz w:val="20"/>
-        </w:rPr>
-        <w:sectPr>
-          <w:footerReference w:type="default" r:id="rId20"/>
-          <w:pgSz w:w="12240" w:h="15840"/>
-          <w:pgMar w:top="1500" w:right="1340" w:bottom="880" w:left="1320" w:header="0" w:footer="681" w:gutter="0"/>
-          <w:cols w:space="720"/>
-        </w:sectPr>
-      </w:pPr>
-    </w:p>
-    <w:p>
-      <w:pPr>
-        <w:pStyle w:val="BodyText"/>
-        <w:spacing w:before="72" w:line="324" w:lineRule="auto"/>
-        <w:ind w:left="486" w:right="443"/>
-      </w:pPr>
-      <w:r>
-        <w:lastRenderedPageBreak/>
+      <w:r>
+        <w:t xml:space="preserve"> </w:t>
+      </w:r>
+      <w:r>
         <w:t>player</w:t>
       </w:r>
       <w:r>
@@ -11551,7 +11413,6 @@
         </w:rPr>
         <w:t xml:space="preserve"> </w:t>
       </w:r>
-      <w:proofErr w:type="gramStart"/>
       <w:r>
         <w:t>ground</w:t>
       </w:r>
@@ -11564,7 +11425,6 @@
       <w:r>
         <w:t>,</w:t>
       </w:r>
-      <w:proofErr w:type="gramEnd"/>
       <w:r>
         <w:rPr>
           <w:spacing w:val="8"/>
@@ -11772,6 +11632,20 @@
           <w:sz w:val="30"/>
         </w:rPr>
       </w:pPr>
+    </w:p>
+    <w:p>
+      <w:pPr>
+        <w:rPr>
+          <w:rFonts w:ascii="Arial" w:eastAsia="Arial" w:hAnsi="Arial" w:cs="Arial"/>
+          <w:b/>
+          <w:bCs/>
+          <w:sz w:val="38"/>
+          <w:szCs w:val="38"/>
+        </w:rPr>
+      </w:pPr>
+      <w:r>
+        <w:br w:type="page"/>
+      </w:r>
     </w:p>
     <w:p>
       <w:pPr>
@@ -11779,6 +11653,7 @@
         <w:spacing w:before="1"/>
       </w:pPr>
       <w:r>
+        <w:lastRenderedPageBreak/>
         <w:t>REQ3:</w:t>
       </w:r>
       <w:r>
@@ -11829,7 +11704,7 @@
                     <pic:cNvPicPr/>
                   </pic:nvPicPr>
                   <pic:blipFill>
-                    <a:blip r:embed="rId21" cstate="print"/>
+                    <a:blip r:embed="rId20" cstate="print"/>
                     <a:stretch>
                       <a:fillRect/>
                     </a:stretch>
@@ -12529,29 +12404,13 @@
         </w:rPr>
         <w:t xml:space="preserve"> </w:t>
       </w:r>
+      <w:proofErr w:type="spellStart"/>
       <w:r>
         <w:t>attack.</w:t>
       </w:r>
-    </w:p>
-    <w:p>
-      <w:pPr>
-        <w:sectPr>
-          <w:pgSz w:w="12240" w:h="15840"/>
-          <w:pgMar w:top="1400" w:right="1340" w:bottom="880" w:left="1320" w:header="0" w:footer="681" w:gutter="0"/>
-          <w:cols w:space="720"/>
-        </w:sectPr>
-      </w:pPr>
-    </w:p>
-    <w:p>
-      <w:pPr>
-        <w:pStyle w:val="BodyText"/>
-        <w:spacing w:before="72"/>
-        <w:ind w:left="486"/>
-      </w:pPr>
-      <w:r>
-        <w:lastRenderedPageBreak/>
+      <w:r>
         <w:pict w14:anchorId="09BDF2E3">
-          <v:shape id="_x0000_s2141" style="position:absolute;left:0;text-align:left;margin-left:79pt;margin-top:8.35pt;width:3.2pt;height:3.2pt;z-index:15737344;mso-position-horizontal-relative:page" coordorigin="1580,167" coordsize="64,64" path="m1616,231r-9,l1603,230r-23,-27l1580,195r27,-28l1616,167r27,32l1643,203r-27,28xe" fillcolor="black" stroked="f">
+          <v:shape id="_x0000_s2141" style="position:absolute;left:0;text-align:left;margin-left:79pt;margin-top:8.35pt;width:3.2pt;height:3.2pt;z-index:15737344;mso-position-horizontal-relative:page;mso-position-vertical-relative:text" coordorigin="1580,167" coordsize="64,64" path="m1616,231r-9,l1603,230r-23,-27l1580,195r27,-28l1616,167r27,32l1643,203r-27,28xe" fillcolor="black" stroked="f">
             <v:path arrowok="t"/>
             <w10:wrap anchorx="page"/>
           </v:shape>
@@ -12560,6 +12419,7 @@
       <w:r>
         <w:t>Has</w:t>
       </w:r>
+      <w:proofErr w:type="spellEnd"/>
       <w:r>
         <w:rPr>
           <w:spacing w:val="10"/>
@@ -12895,6 +12755,7 @@
         <w:ind w:left="486" w:right="443"/>
       </w:pPr>
       <w:r>
+        <w:lastRenderedPageBreak/>
         <w:pict w14:anchorId="11382396">
           <v:shape id="_x0000_s2138" style="position:absolute;left:0;text-align:left;margin-left:79pt;margin-top:4.8pt;width:3.2pt;height:3.2pt;z-index:15738880;mso-position-horizontal-relative:page" coordorigin="1580,96" coordsize="64,64" path="m1616,160r-9,l1603,159r-23,-27l1580,124r27,-28l1616,96r27,32l1643,132r-27,28xe" fillcolor="black" stroked="f">
             <v:path arrowok="t"/>
@@ -15326,16 +15187,6 @@
     </w:p>
     <w:p>
       <w:pPr>
-        <w:spacing w:line="324" w:lineRule="auto"/>
-        <w:sectPr>
-          <w:pgSz w:w="12240" w:h="15840"/>
-          <w:pgMar w:top="1400" w:right="1340" w:bottom="880" w:left="1320" w:header="0" w:footer="681" w:gutter="0"/>
-          <w:cols w:space="720"/>
-        </w:sectPr>
-      </w:pPr>
-    </w:p>
-    <w:p>
-      <w:pPr>
         <w:pStyle w:val="BodyText"/>
         <w:ind w:left="120"/>
       </w:pPr>
@@ -16552,6 +16403,7 @@
         <w:ind w:left="119" w:right="174"/>
       </w:pPr>
       <w:r>
+        <w:lastRenderedPageBreak/>
         <w:t>Since</w:t>
       </w:r>
       <w:r>
@@ -18081,26 +17933,11 @@
       <w:r>
         <w:t>because</w:t>
       </w:r>
-    </w:p>
-    <w:p>
-      <w:pPr>
-        <w:spacing w:line="324" w:lineRule="auto"/>
-        <w:sectPr>
-          <w:pgSz w:w="12240" w:h="15840"/>
-          <w:pgMar w:top="1440" w:right="1340" w:bottom="880" w:left="1320" w:header="0" w:footer="681" w:gutter="0"/>
-          <w:cols w:space="720"/>
-        </w:sectPr>
-      </w:pPr>
-    </w:p>
-    <w:p>
-      <w:pPr>
-        <w:pStyle w:val="BodyText"/>
-        <w:spacing w:before="72" w:line="324" w:lineRule="auto"/>
-        <w:ind w:left="119"/>
-      </w:pPr>
+      <w:r>
+        <w:t xml:space="preserve"> </w:t>
+      </w:r>
       <w:proofErr w:type="spellStart"/>
       <w:r>
-        <w:lastRenderedPageBreak/>
         <w:t>AttackAction</w:t>
       </w:r>
       <w:proofErr w:type="spellEnd"/>
@@ -18349,14 +18186,6 @@
     <w:p>
       <w:pPr>
         <w:pStyle w:val="BodyText"/>
-        <w:rPr>
-          <w:sz w:val="22"/>
-        </w:rPr>
-      </w:pPr>
-    </w:p>
-    <w:p>
-      <w:pPr>
-        <w:pStyle w:val="BodyText"/>
         <w:spacing w:before="2"/>
         <w:rPr>
           <w:sz w:val="19"/>
@@ -18908,10 +18737,25 @@
     </w:p>
     <w:p>
       <w:pPr>
+        <w:rPr>
+          <w:rFonts w:ascii="Arial" w:eastAsia="Arial" w:hAnsi="Arial" w:cs="Arial"/>
+          <w:b/>
+          <w:bCs/>
+          <w:sz w:val="38"/>
+          <w:szCs w:val="38"/>
+        </w:rPr>
+      </w:pPr>
+      <w:r>
+        <w:br w:type="page"/>
+      </w:r>
+    </w:p>
+    <w:p>
+      <w:pPr>
         <w:pStyle w:val="Heading1"/>
         <w:spacing w:before="180"/>
       </w:pPr>
       <w:r>
+        <w:lastRenderedPageBreak/>
         <w:t>REQ4:</w:t>
       </w:r>
       <w:r>
@@ -18962,7 +18806,7 @@
                     <pic:cNvPicPr/>
                   </pic:nvPicPr>
                   <pic:blipFill>
-                    <a:blip r:embed="rId22" cstate="print"/>
+                    <a:blip r:embed="rId21" cstate="print"/>
                     <a:stretch>
                       <a:fillRect/>
                     </a:stretch>
@@ -19145,7 +18989,6 @@
         </w:rPr>
       </w:pPr>
       <w:r>
-        <w:lastRenderedPageBreak/>
         <w:t>Overview</w:t>
       </w:r>
     </w:p>
@@ -20616,15 +20459,6 @@
     </w:p>
     <w:p>
       <w:pPr>
-        <w:sectPr>
-          <w:pgSz w:w="12240" w:h="15840"/>
-          <w:pgMar w:top="1440" w:right="1340" w:bottom="880" w:left="1320" w:header="0" w:footer="681" w:gutter="0"/>
-          <w:cols w:space="720"/>
-        </w:sectPr>
-      </w:pPr>
-    </w:p>
-    <w:p>
-      <w:pPr>
         <w:pStyle w:val="BodyText"/>
         <w:spacing w:before="72" w:line="324" w:lineRule="auto"/>
         <w:ind w:left="486" w:right="174"/>
@@ -20639,7 +20473,7 @@
         </w:pict>
       </w:r>
       <w:r>
-        <w:t>The</w:t>
+        <w:t>the</w:t>
       </w:r>
       <w:r>
         <w:rPr>
@@ -23317,9 +23151,6 @@
       <w:pPr>
         <w:pStyle w:val="BodyText"/>
         <w:spacing w:before="4"/>
-        <w:rPr>
-          <w:sz w:val="9"/>
-        </w:rPr>
       </w:pPr>
       <w:r>
         <w:pict w14:anchorId="136C087C">
@@ -23640,27 +23471,7 @@
           </v:group>
         </w:pict>
       </w:r>
-    </w:p>
-    <w:p>
-      <w:pPr>
-        <w:rPr>
-          <w:sz w:val="9"/>
-        </w:rPr>
-        <w:sectPr>
-          <w:pgSz w:w="12240" w:h="15840"/>
-          <w:pgMar w:top="1400" w:right="1340" w:bottom="880" w:left="1320" w:header="0" w:footer="681" w:gutter="0"/>
-          <w:cols w:space="720"/>
-        </w:sectPr>
-      </w:pPr>
-    </w:p>
-    <w:p>
-      <w:pPr>
-        <w:pStyle w:val="BodyText"/>
-        <w:spacing w:before="72" w:line="324" w:lineRule="auto"/>
-        <w:ind w:left="119" w:right="134"/>
-      </w:pPr>
-      <w:r>
-        <w:lastRenderedPageBreak/>
+      <w:r>
         <w:t>The</w:t>
       </w:r>
       <w:r>
@@ -24047,6 +23858,7 @@
         </w:rPr>
       </w:pPr>
       <w:r>
+        <w:lastRenderedPageBreak/>
         <w:pict w14:anchorId="328E474D">
           <v:group id="_x0000_s2096" style="position:absolute;margin-left:1in;margin-top:11.25pt;width:468pt;height:310.35pt;z-index:-15708672;mso-wrap-distance-left:0;mso-wrap-distance-right:0;mso-position-horizontal-relative:page" coordorigin="1440,225" coordsize="9360,6207">
             <v:shape id="_x0000_s2098" style="position:absolute;left:1440;top:224;width:9360;height:6207" coordorigin="1440,225" coordsize="9360,6207" path="m10767,6431r-9294,l1468,6430r-28,-32l1440,6393r,-6135l1473,225r9294,l10800,258r,6140l10772,6430r-5,1xe" fillcolor="#868278" stroked="f">
@@ -24054,7 +23866,7 @@
               <v:path arrowok="t"/>
             </v:shape>
             <v:shape id="_x0000_s2097" type="#_x0000_t202" style="position:absolute;left:1440;top:224;width:9360;height:6207" filled="f" stroked="f">
-              <v:textbox inset="0,0,0,0">
+              <v:textbox style="mso-next-textbox:#_x0000_s2097" inset="0,0,0,0">
                 <w:txbxContent>
                   <w:p>
                     <w:pPr>
@@ -26735,6 +26547,7 @@
           <w:sz w:val="9"/>
         </w:rPr>
         <w:sectPr>
+          <w:footerReference w:type="default" r:id="rId22"/>
           <w:pgSz w:w="12240" w:h="15840"/>
           <w:pgMar w:top="1400" w:right="1340" w:bottom="880" w:left="1320" w:header="0" w:footer="681" w:gutter="0"/>
           <w:cols w:space="720"/>
@@ -34301,6 +34114,24 @@
     </w:p>
     <w:p>
       <w:pPr>
+        <w:rPr>
+          <w:rFonts w:ascii="Arial" w:eastAsia="Arial" w:hAnsi="Arial" w:cs="Arial"/>
+          <w:b/>
+          <w:bCs/>
+          <w:w w:val="105"/>
+          <w:sz w:val="38"/>
+          <w:szCs w:val="38"/>
+        </w:rPr>
+      </w:pPr>
+      <w:r>
+        <w:rPr>
+          <w:w w:val="105"/>
+        </w:rPr>
+        <w:br w:type="page"/>
+      </w:r>
+    </w:p>
+    <w:p>
+      <w:pPr>
         <w:pStyle w:val="Heading1"/>
         <w:rPr>
           <w:rFonts w:ascii="Trebuchet MS" w:eastAsia="Trebuchet MS"/>
@@ -34312,6 +34143,7 @@
         <w:rPr>
           <w:w w:val="105"/>
         </w:rPr>
+        <w:lastRenderedPageBreak/>
         <w:t>REQ5:</w:t>
       </w:r>
       <w:r>
@@ -34442,7 +34274,6 @@
         <w:rPr>
           <w:sz w:val="17"/>
         </w:rPr>
-        <w:lastRenderedPageBreak/>
         <w:t>(The</w:t>
       </w:r>
       <w:r>
@@ -36905,6 +36736,7 @@
       </w:pPr>
       <w:proofErr w:type="spellStart"/>
       <w:r>
+        <w:lastRenderedPageBreak/>
         <w:t>BuyAction</w:t>
       </w:r>
       <w:proofErr w:type="spellEnd"/>
@@ -39529,7 +39361,6 @@
         <w:rPr>
           <w:sz w:val="20"/>
         </w:rPr>
-        <w:lastRenderedPageBreak/>
         <w:t>Association</w:t>
       </w:r>
       <w:r>
@@ -41746,9 +41577,24 @@
     </w:p>
     <w:p>
       <w:pPr>
+        <w:rPr>
+          <w:rFonts w:ascii="Arial" w:eastAsia="Arial" w:hAnsi="Arial" w:cs="Arial"/>
+          <w:b/>
+          <w:bCs/>
+          <w:sz w:val="38"/>
+          <w:szCs w:val="38"/>
+        </w:rPr>
+      </w:pPr>
+      <w:r>
+        <w:br w:type="page"/>
+      </w:r>
+    </w:p>
+    <w:p>
+      <w:pPr>
         <w:pStyle w:val="Heading1"/>
       </w:pPr>
       <w:r>
+        <w:lastRenderedPageBreak/>
         <w:t>REQ7:</w:t>
       </w:r>
       <w:r>
@@ -41993,7 +41839,6 @@
         <w:ind w:left="119" w:right="526"/>
       </w:pPr>
       <w:r>
-        <w:lastRenderedPageBreak/>
         <w:t>The</w:t>
       </w:r>
       <w:r>
@@ -44812,7 +44657,6 @@
         <w:ind w:left="119"/>
       </w:pPr>
       <w:r>
-        <w:lastRenderedPageBreak/>
         <w:t>implemented</w:t>
       </w:r>
       <w:r>
@@ -48882,6 +48726,7 @@
     <w:lsdException w:name="HTML Sample" w:semiHidden="1" w:unhideWhenUsed="1"/>
     <w:lsdException w:name="HTML Typewriter" w:semiHidden="1" w:unhideWhenUsed="1"/>
     <w:lsdException w:name="HTML Variable" w:semiHidden="1" w:unhideWhenUsed="1"/>
+    <w:lsdException w:name="Normal Table" w:semiHidden="1" w:unhideWhenUsed="1"/>
     <w:lsdException w:name="annotation subject" w:semiHidden="1" w:unhideWhenUsed="1"/>
     <w:lsdException w:name="No List" w:semiHidden="1" w:unhideWhenUsed="1"/>
     <w:lsdException w:name="Outline List 1" w:semiHidden="1" w:unhideWhenUsed="1"/>
@@ -48928,8 +48773,10 @@
     <w:lsdException w:name="Table Subtle 2" w:semiHidden="1" w:unhideWhenUsed="1"/>
     <w:lsdException w:name="Table Web 1" w:semiHidden="1" w:unhideWhenUsed="1"/>
     <w:lsdException w:name="Table Web 2" w:semiHidden="1" w:unhideWhenUsed="1"/>
+    <w:lsdException w:name="Table Web 3" w:semiHidden="1" w:unhideWhenUsed="1"/>
     <w:lsdException w:name="Balloon Text" w:semiHidden="1" w:unhideWhenUsed="1"/>
     <w:lsdException w:name="Table Grid" w:uiPriority="39"/>
+    <w:lsdException w:name="Table Theme" w:semiHidden="1" w:unhideWhenUsed="1"/>
     <w:lsdException w:name="Placeholder Text" w:semiHidden="1"/>
     <w:lsdException w:name="No Spacing" w:uiPriority="1" w:qFormat="1"/>
     <w:lsdException w:name="Light Shading" w:uiPriority="60"/>

</xml_diff>